<commit_message>
added ideal jobs para to draft
</commit_message>
<xml_diff>
--- a/ReportsEtc/Final report draft.docx
+++ b/ReportsEtc/Final report draft.docx
@@ -1,6 +1,6 @@
 
 <file path=word/document.xml><?xml version="1.0" encoding="utf-8"?>
-<w:document xmlns:wpc="http://schemas.microsoft.com/office/word/2010/wordprocessingCanvas" xmlns:cx="http://schemas.microsoft.com/office/drawing/2014/chartex" xmlns:cx1="http://schemas.microsoft.com/office/drawing/2015/9/8/chartex" xmlns:mc="http://schemas.openxmlformats.org/markup-compatibility/2006" xmlns:o="urn:schemas-microsoft-com:office:office" xmlns:r="http://schemas.openxmlformats.org/officeDocument/2006/relationships" xmlns:m="http://schemas.openxmlformats.org/officeDocument/2006/math" xmlns:v="urn:schemas-microsoft-com:vml" xmlns:wp14="http://schemas.microsoft.com/office/word/2010/wordprocessingDrawing" xmlns:wp="http://schemas.openxmlformats.org/drawingml/2006/wordprocessingDrawing" xmlns:w10="urn:schemas-microsoft-com:office:word" xmlns:w="http://schemas.openxmlformats.org/wordprocessingml/2006/main" xmlns:w14="http://schemas.microsoft.com/office/word/2010/wordml" xmlns:w15="http://schemas.microsoft.com/office/word/2012/wordml" xmlns:w16se="http://schemas.microsoft.com/office/word/2015/wordml/symex" xmlns:wpg="http://schemas.microsoft.com/office/word/2010/wordprocessingGroup" xmlns:wpi="http://schemas.microsoft.com/office/word/2010/wordprocessingInk" xmlns:wne="http://schemas.microsoft.com/office/word/2006/wordml" xmlns:wps="http://schemas.microsoft.com/office/word/2010/wordprocessingShape" mc:Ignorable="w14 w15 w16se wp14">
+<w:document xmlns:wpc="http://schemas.microsoft.com/office/word/2010/wordprocessingCanvas" xmlns:cx="http://schemas.microsoft.com/office/drawing/2014/chartex" xmlns:cx1="http://schemas.microsoft.com/office/drawing/2015/9/8/chartex" xmlns:cx2="http://schemas.microsoft.com/office/drawing/2015/10/21/chartex" xmlns:cx3="http://schemas.microsoft.com/office/drawing/2016/5/9/chartex" xmlns:cx4="http://schemas.microsoft.com/office/drawing/2016/5/10/chartex" xmlns:cx5="http://schemas.microsoft.com/office/drawing/2016/5/11/chartex" xmlns:cx6="http://schemas.microsoft.com/office/drawing/2016/5/12/chartex" xmlns:cx7="http://schemas.microsoft.com/office/drawing/2016/5/13/chartex" xmlns:cx8="http://schemas.microsoft.com/office/drawing/2016/5/14/chartex" xmlns:mc="http://schemas.openxmlformats.org/markup-compatibility/2006" xmlns:aink="http://schemas.microsoft.com/office/drawing/2016/ink" xmlns:am3d="http://schemas.microsoft.com/office/drawing/2017/model3d" xmlns:o="urn:schemas-microsoft-com:office:office" xmlns:r="http://schemas.openxmlformats.org/officeDocument/2006/relationships" xmlns:m="http://schemas.openxmlformats.org/officeDocument/2006/math" xmlns:v="urn:schemas-microsoft-com:vml" xmlns:wp14="http://schemas.microsoft.com/office/word/2010/wordprocessingDrawing" xmlns:wp="http://schemas.openxmlformats.org/drawingml/2006/wordprocessingDrawing" xmlns:w10="urn:schemas-microsoft-com:office:word" xmlns:w="http://schemas.openxmlformats.org/wordprocessingml/2006/main" xmlns:w14="http://schemas.microsoft.com/office/word/2010/wordml" xmlns:w15="http://schemas.microsoft.com/office/word/2012/wordml" xmlns:w16cex="http://schemas.microsoft.com/office/word/2018/wordml/cex" xmlns:w16cid="http://schemas.microsoft.com/office/word/2016/wordml/cid" xmlns:w16="http://schemas.microsoft.com/office/word/2018/wordml" xmlns:w16se="http://schemas.microsoft.com/office/word/2015/wordml/symex" xmlns:wpg="http://schemas.microsoft.com/office/word/2010/wordprocessingGroup" xmlns:wpi="http://schemas.microsoft.com/office/word/2010/wordprocessingInk" xmlns:wne="http://schemas.microsoft.com/office/word/2006/wordml" xmlns:wps="http://schemas.microsoft.com/office/word/2010/wordprocessingShape" mc:Ignorable="w14 w15 w16se w16cid w16 w16cex wp14">
   <w:body>
     <w:p>
       <w:pPr>
@@ -16,7 +16,7 @@
           <w:noProof/>
         </w:rPr>
         <w:drawing>
-          <wp:inline distT="0" distB="0" distL="0" distR="0">
+          <wp:inline distT="0" distB="0" distL="0" distR="0" wp14:anchorId="557D500E" wp14:editId="43751967">
             <wp:extent cx="4168140" cy="3286418"/>
             <wp:effectExtent l="0" t="0" r="3810" b="9525"/>
             <wp:docPr id="1" name="Picture 1" descr="C:\Users\vcotterell\Box\Vanessa\Vanessa Personal\Uni - RMIT\Intro to IT\Assignment 2\logsxvi.png"/>
@@ -136,8 +136,6 @@
         </w:rPr>
         <w:t>Executive summary</w:t>
       </w:r>
-      <w:bookmarkStart w:id="0" w:name="_GoBack"/>
-      <w:bookmarkEnd w:id="0"/>
     </w:p>
     <w:p>
       <w:pPr>
@@ -801,27 +799,7 @@
           <w:sz w:val="30"/>
           <w:szCs w:val="30"/>
         </w:rPr>
-        <w:t xml:space="preserve">Collaborate in Microsoft Teams / </w:t>
-      </w:r>
-      <w:proofErr w:type="spellStart"/>
-      <w:r>
-        <w:rPr>
-          <w:rFonts w:ascii="AvenirNext forINTUIT" w:hAnsi="AvenirNext forINTUIT" w:cs="Helvetica"/>
-          <w:color w:val="333333"/>
-          <w:sz w:val="30"/>
-          <w:szCs w:val="30"/>
-        </w:rPr>
-        <w:t>O365</w:t>
-      </w:r>
-      <w:proofErr w:type="spellEnd"/>
-      <w:r>
-        <w:rPr>
-          <w:rFonts w:ascii="AvenirNext forINTUIT" w:hAnsi="AvenirNext forINTUIT" w:cs="Helvetica"/>
-          <w:color w:val="333333"/>
-          <w:sz w:val="30"/>
-          <w:szCs w:val="30"/>
-        </w:rPr>
-        <w:t xml:space="preserve"> / Google Drive/Docs / etc.</w:t>
+        <w:t>Collaborate in Microsoft Teams / O365 / Google Drive/Docs / etc.</w:t>
       </w:r>
     </w:p>
     <w:p>
@@ -847,9 +825,8 @@
           <w:sz w:val="30"/>
           <w:szCs w:val="30"/>
         </w:rPr>
-        <w:t xml:space="preserve">Check </w:t>
-      </w:r>
-      <w:proofErr w:type="spellStart"/>
+        <w:t>Check A2 page has resources and additional info.</w:t>
+      </w:r>
       <w:r>
         <w:rPr>
           <w:rFonts w:ascii="AvenirNext forINTUIT" w:hAnsi="AvenirNext forINTUIT" w:cs="Helvetica"/>
@@ -857,25 +834,6 @@
           <w:sz w:val="30"/>
           <w:szCs w:val="30"/>
         </w:rPr>
-        <w:t>A2</w:t>
-      </w:r>
-      <w:proofErr w:type="spellEnd"/>
-      <w:r>
-        <w:rPr>
-          <w:rFonts w:ascii="AvenirNext forINTUIT" w:hAnsi="AvenirNext forINTUIT" w:cs="Helvetica"/>
-          <w:color w:val="333333"/>
-          <w:sz w:val="30"/>
-          <w:szCs w:val="30"/>
-        </w:rPr>
-        <w:t xml:space="preserve"> page has resources and additional info.</w:t>
-      </w:r>
-      <w:r>
-        <w:rPr>
-          <w:rFonts w:ascii="AvenirNext forINTUIT" w:hAnsi="AvenirNext forINTUIT" w:cs="Helvetica"/>
-          <w:color w:val="333333"/>
-          <w:sz w:val="30"/>
-          <w:szCs w:val="30"/>
-        </w:rPr>
         <w:br/>
         <w:t>Check out the Rubric.</w:t>
       </w:r>
@@ -1159,64 +1117,38 @@
         <w:rPr>
           <w:rFonts w:ascii="AvenirNext forINTUIT" w:hAnsi="AvenirNext forINTUIT"/>
         </w:rPr>
-        <w:t xml:space="preserve">n the group reflection, the team goes through what they learnt, what they found surprising throughout the process, how technology allows for effective online collaboration, and individual activity. This was done </w:t>
-      </w:r>
-      <w:r>
-        <w:rPr>
-          <w:rFonts w:ascii="AvenirNext forINTUIT" w:hAnsi="AvenirNext forINTUIT"/>
-        </w:rPr>
-        <w:t>to determine what went well, what didn’t, and what we could do better next time.</w:t>
-      </w:r>
-    </w:p>
-    <w:p>
-      <w:pPr>
-        <w:pStyle w:val="NoSpacing"/>
-        <w:rPr>
-          <w:rFonts w:ascii="AvenirNext forINTUIT" w:hAnsi="AvenirNext forINTUIT"/>
-        </w:rPr>
-      </w:pPr>
-    </w:p>
-    <w:p>
-      <w:pPr>
-        <w:pStyle w:val="NoSpacing"/>
-        <w:rPr>
-          <w:rFonts w:ascii="AvenirNext forINTUIT" w:hAnsi="AvenirNext forINTUIT"/>
-        </w:rPr>
-      </w:pPr>
-    </w:p>
-    <w:p>
-      <w:pPr>
-        <w:pStyle w:val="NoSpacing"/>
-        <w:rPr>
-          <w:rFonts w:ascii="AvenirNext forINTUIT" w:hAnsi="AvenirNext forINTUIT"/>
-        </w:rPr>
-      </w:pPr>
-      <w:r>
-        <w:rPr>
-          <w:rFonts w:ascii="AvenirNext forINTUIT" w:hAnsi="AvenirNext forINTUIT"/>
-        </w:rPr>
-        <w:t xml:space="preserve">Last edit </w:t>
-      </w:r>
-      <w:r>
-        <w:rPr>
-          <w:rFonts w:ascii="AvenirNext forINTUIT" w:hAnsi="AvenirNext forINTUIT"/>
-        </w:rPr>
-        <w:t xml:space="preserve">Ness </w:t>
-      </w:r>
-      <w:r>
-        <w:rPr>
-          <w:rFonts w:ascii="AvenirNext forINTUIT" w:hAnsi="AvenirNext forINTUIT"/>
-        </w:rPr>
-        <w:t xml:space="preserve">12/07 – </w:t>
-      </w:r>
-      <w:proofErr w:type="spellStart"/>
-      <w:r>
-        <w:rPr>
-          <w:rFonts w:ascii="AvenirNext forINTUIT" w:hAnsi="AvenirNext forINTUIT"/>
-        </w:rPr>
-        <w:t>4:22pm</w:t>
-      </w:r>
-      <w:proofErr w:type="spellEnd"/>
+        <w:t>n the group reflection, the team goes through what they learnt, what they found surprising throughout the process, how technology allows for effective online collaboration, and individual activity. This was done to determine what went well, what didn’t, and what we could do better next time.</w:t>
+      </w:r>
+    </w:p>
+    <w:p>
+      <w:pPr>
+        <w:pStyle w:val="NoSpacing"/>
+        <w:rPr>
+          <w:rFonts w:ascii="AvenirNext forINTUIT" w:hAnsi="AvenirNext forINTUIT"/>
+        </w:rPr>
+      </w:pPr>
+    </w:p>
+    <w:p>
+      <w:pPr>
+        <w:pStyle w:val="NoSpacing"/>
+        <w:rPr>
+          <w:rFonts w:ascii="AvenirNext forINTUIT" w:hAnsi="AvenirNext forINTUIT"/>
+        </w:rPr>
+      </w:pPr>
+    </w:p>
+    <w:p>
+      <w:pPr>
+        <w:pStyle w:val="NoSpacing"/>
+        <w:rPr>
+          <w:rFonts w:ascii="AvenirNext forINTUIT" w:hAnsi="AvenirNext forINTUIT"/>
+        </w:rPr>
+      </w:pPr>
+      <w:r>
+        <w:rPr>
+          <w:rFonts w:ascii="AvenirNext forINTUIT" w:hAnsi="AvenirNext forINTUIT"/>
+        </w:rPr>
+        <w:t>Last edit Ness 12/07 – 4:22pm</w:t>
+      </w:r>
     </w:p>
     <w:p>
       <w:pPr>
@@ -1330,19 +1262,7 @@
         <w:rPr>
           <w:rFonts w:ascii="AvenirNext forINTUIT" w:hAnsi="AvenirNext forINTUIT"/>
         </w:rPr>
-        <w:t>. In doing all of this, XVI, were able to commence with further planning of their “</w:t>
-      </w:r>
-      <w:r>
-        <w:rPr>
-          <w:rFonts w:ascii="AvenirNext forINTUIT" w:hAnsi="AvenirNext forINTUIT"/>
-        </w:rPr>
-        <w:t>Social Care Chat</w:t>
-      </w:r>
-      <w:r>
-        <w:rPr>
-          <w:rFonts w:ascii="AvenirNext forINTUIT" w:hAnsi="AvenirNext forINTUIT"/>
-        </w:rPr>
-        <w:t>” project with the new learnings and understanding</w:t>
+        <w:t>. In doing all of this, XVI, were able to commence with further planning of their “Social Care Chat” project with the new learnings and understanding</w:t>
       </w:r>
       <w:r>
         <w:rPr>
@@ -1394,16 +1314,8 @@
         <w:rPr>
           <w:rFonts w:ascii="AvenirNext forINTUIT" w:hAnsi="AvenirNext forINTUIT"/>
         </w:rPr>
-        <w:t xml:space="preserve">Last edit Ness 12/07 – </w:t>
-      </w:r>
-      <w:proofErr w:type="spellStart"/>
-      <w:r>
-        <w:rPr>
-          <w:rFonts w:ascii="AvenirNext forINTUIT" w:hAnsi="AvenirNext forINTUIT"/>
-        </w:rPr>
-        <w:t>4:22pm</w:t>
-      </w:r>
-      <w:proofErr w:type="spellEnd"/>
+        <w:t>Last edit Ness 12/07 – 4:22pm</w:t>
+      </w:r>
     </w:p>
     <w:p>
       <w:pPr>
@@ -1483,7 +1395,7 @@
           <w:noProof/>
         </w:rPr>
         <w:drawing>
-          <wp:anchor distT="0" distB="0" distL="114300" distR="114300" simplePos="0" relativeHeight="251658240" behindDoc="0" locked="0" layoutInCell="1" allowOverlap="1">
+          <wp:anchor distT="0" distB="0" distL="114300" distR="114300" simplePos="0" relativeHeight="251658240" behindDoc="0" locked="0" layoutInCell="1" allowOverlap="1" wp14:anchorId="7E5C68F8" wp14:editId="3A33E928">
             <wp:simplePos x="0" y="0"/>
             <wp:positionH relativeFrom="column">
               <wp:posOffset>0</wp:posOffset>
@@ -1555,55 +1467,69 @@
         <w:rPr>
           <w:rFonts w:ascii="AvenirNext forINTUIT" w:hAnsi="AvenirNext forINTUIT"/>
         </w:rPr>
-        <w:t xml:space="preserve">’m Connor, ID </w:t>
+        <w:t xml:space="preserve">’m Connor, ID s3866963, and I'm a part of XVI. I was born 25 years ago in Ryde NSW and raised all over Australia by a single mother and technology. Currently living in </w:t>
       </w:r>
       <w:proofErr w:type="spellStart"/>
       <w:r>
         <w:rPr>
           <w:rFonts w:ascii="AvenirNext forINTUIT" w:hAnsi="AvenirNext forINTUIT"/>
         </w:rPr>
-        <w:t>s3866963</w:t>
+        <w:t>Merriwa</w:t>
       </w:r>
       <w:proofErr w:type="spellEnd"/>
       <w:r>
         <w:rPr>
           <w:rFonts w:ascii="AvenirNext forINTUIT" w:hAnsi="AvenirNext forINTUIT"/>
         </w:rPr>
-        <w:t xml:space="preserve">, and I'm a part of XVI. I was born 25 years ago in Ryde NSW and raised all over Australia by a single mother and technology. Currently living in </w:t>
+        <w:t xml:space="preserve"> NSW with my fiancée and our giant sook of a </w:t>
       </w:r>
       <w:proofErr w:type="spellStart"/>
       <w:r>
         <w:rPr>
           <w:rFonts w:ascii="AvenirNext forINTUIT" w:hAnsi="AvenirNext forINTUIT"/>
         </w:rPr>
-        <w:t>Merriwa</w:t>
+        <w:t>furbaby</w:t>
       </w:r>
       <w:proofErr w:type="spellEnd"/>
       <w:r>
         <w:rPr>
           <w:rFonts w:ascii="AvenirNext forINTUIT" w:hAnsi="AvenirNext forINTUIT"/>
         </w:rPr>
-        <w:t xml:space="preserve"> NSW with my fiancée and our giant sook of a </w:t>
+        <w:t xml:space="preserve"> Turbo. My passions include gaming, </w:t>
       </w:r>
       <w:proofErr w:type="spellStart"/>
       <w:r>
         <w:rPr>
           <w:rFonts w:ascii="AvenirNext forINTUIT" w:hAnsi="AvenirNext forINTUIT"/>
         </w:rPr>
-        <w:t>furbaby</w:t>
+        <w:t>modding</w:t>
       </w:r>
       <w:proofErr w:type="spellEnd"/>
       <w:r>
         <w:rPr>
           <w:rFonts w:ascii="AvenirNext forINTUIT" w:hAnsi="AvenirNext forINTUIT"/>
         </w:rPr>
-        <w:t xml:space="preserve"> Turbo. My passions include gaming, </w:t>
+        <w:t xml:space="preserve"> anything and everything to do with my PC, playing my guitar when I remember it exists, binge-watching whatever series has caught my attention for the week and travelling to find yummy new vegan foods and exciting new vaporizer juice </w:t>
       </w:r>
       <w:proofErr w:type="spellStart"/>
       <w:r>
         <w:rPr>
           <w:rFonts w:ascii="AvenirNext forINTUIT" w:hAnsi="AvenirNext forINTUIT"/>
         </w:rPr>
+        <w:t>flavours</w:t>
+      </w:r>
+      <w:proofErr w:type="spellEnd"/>
+      <w:r>
+        <w:rPr>
+          <w:rFonts w:ascii="AvenirNext forINTUIT" w:hAnsi="AvenirNext forINTUIT"/>
+        </w:rPr>
+        <w:t xml:space="preserve">. I’ve had a very strong interest in IT for as long as I can remember, but the main things that have motivated me into studying it have been </w:t>
+      </w:r>
+      <w:proofErr w:type="spellStart"/>
+      <w:r>
+        <w:rPr>
+          <w:rFonts w:ascii="AvenirNext forINTUIT" w:hAnsi="AvenirNext forINTUIT"/>
+        </w:rPr>
         <w:t>modding</w:t>
       </w:r>
       <w:proofErr w:type="spellEnd"/>
@@ -1611,49 +1537,7 @@
         <w:rPr>
           <w:rFonts w:ascii="AvenirNext forINTUIT" w:hAnsi="AvenirNext forINTUIT"/>
         </w:rPr>
-        <w:t xml:space="preserve"> anything and everything to do with my PC, playing my guitar when I remember it exists, binge-watching whatever series has caught my attention for the week and travelling to find yummy new vegan foods and exciting new vaporizer juice </w:t>
-      </w:r>
-      <w:proofErr w:type="spellStart"/>
-      <w:r>
-        <w:rPr>
-          <w:rFonts w:ascii="AvenirNext forINTUIT" w:hAnsi="AvenirNext forINTUIT"/>
-        </w:rPr>
-        <w:t>flavours</w:t>
-      </w:r>
-      <w:proofErr w:type="spellEnd"/>
-      <w:r>
-        <w:rPr>
-          <w:rFonts w:ascii="AvenirNext forINTUIT" w:hAnsi="AvenirNext forINTUIT"/>
-        </w:rPr>
-        <w:t xml:space="preserve">. I’ve had a very strong interest in IT for as long as I can remember, but the main things that have motivated me into studying it have been </w:t>
-      </w:r>
-      <w:proofErr w:type="spellStart"/>
-      <w:r>
-        <w:rPr>
-          <w:rFonts w:ascii="AvenirNext forINTUIT" w:hAnsi="AvenirNext forINTUIT"/>
-        </w:rPr>
-        <w:t>modding</w:t>
-      </w:r>
-      <w:proofErr w:type="spellEnd"/>
-      <w:r>
-        <w:rPr>
-          <w:rFonts w:ascii="AvenirNext forINTUIT" w:hAnsi="AvenirNext forINTUIT"/>
-        </w:rPr>
-        <w:t xml:space="preserve"> my gaming consoles, from the </w:t>
-      </w:r>
-      <w:proofErr w:type="spellStart"/>
-      <w:r>
-        <w:rPr>
-          <w:rFonts w:ascii="AvenirNext forINTUIT" w:hAnsi="AvenirNext forINTUIT"/>
-        </w:rPr>
-        <w:t>PS1</w:t>
-      </w:r>
-      <w:proofErr w:type="spellEnd"/>
-      <w:r>
-        <w:rPr>
-          <w:rFonts w:ascii="AvenirNext forINTUIT" w:hAnsi="AvenirNext forINTUIT"/>
-        </w:rPr>
-        <w:t xml:space="preserve"> all the way through to the Switch, coding both mine and all my friends’ </w:t>
+        <w:t xml:space="preserve"> my gaming consoles, from the PS1 all the way through to the Switch, coding both mine and all my friends’ </w:t>
       </w:r>
       <w:proofErr w:type="spellStart"/>
       <w:r>
@@ -1702,7 +1586,7 @@
           <w:noProof/>
         </w:rPr>
         <w:drawing>
-          <wp:anchor distT="0" distB="0" distL="114300" distR="114300" simplePos="0" relativeHeight="251659264" behindDoc="0" locked="0" layoutInCell="1" allowOverlap="1">
+          <wp:anchor distT="0" distB="0" distL="114300" distR="114300" simplePos="0" relativeHeight="251659264" behindDoc="0" locked="0" layoutInCell="1" allowOverlap="1" wp14:anchorId="74846F22" wp14:editId="17A84FC2">
             <wp:simplePos x="0" y="0"/>
             <wp:positionH relativeFrom="column">
               <wp:posOffset>0</wp:posOffset>
@@ -1768,49 +1652,7 @@
         <w:rPr>
           <w:rFonts w:ascii="AvenirNext forINTUIT" w:hAnsi="AvenirNext forINTUIT"/>
         </w:rPr>
-        <w:t xml:space="preserve">I’m Corbin, ID </w:t>
-      </w:r>
-      <w:proofErr w:type="spellStart"/>
-      <w:r>
-        <w:rPr>
-          <w:rFonts w:ascii="AvenirNext forINTUIT" w:hAnsi="AvenirNext forINTUIT"/>
-        </w:rPr>
-        <w:t>s3855159</w:t>
-      </w:r>
-      <w:proofErr w:type="spellEnd"/>
-      <w:r>
-        <w:rPr>
-          <w:rFonts w:ascii="AvenirNext forINTUIT" w:hAnsi="AvenirNext forINTUIT"/>
-        </w:rPr>
-        <w:t xml:space="preserve">, and I'm a part of XVI. Hailing from Melbourne City and originally from Country Victoria, Corbin now lives on the sunny </w:t>
-      </w:r>
-      <w:proofErr w:type="spellStart"/>
-      <w:r>
-        <w:rPr>
-          <w:rFonts w:ascii="AvenirNext forINTUIT" w:hAnsi="AvenirNext forINTUIT"/>
-        </w:rPr>
-        <w:t>Mornington</w:t>
-      </w:r>
-      <w:proofErr w:type="spellEnd"/>
-      <w:r>
-        <w:rPr>
-          <w:rFonts w:ascii="AvenirNext forINTUIT" w:hAnsi="AvenirNext forINTUIT"/>
-        </w:rPr>
-        <w:t xml:space="preserve"> Peninsula. He works in tourism management and is always pursuing a new side-hustle. Corbin is an enormous music lover and spends most of his free time singing and playing guitar, involving himself in social or philosophical discussions and playing the newest hit game on his </w:t>
-      </w:r>
-      <w:proofErr w:type="spellStart"/>
-      <w:r>
-        <w:rPr>
-          <w:rFonts w:ascii="AvenirNext forINTUIT" w:hAnsi="AvenirNext forINTUIT"/>
-        </w:rPr>
-        <w:t>ps4</w:t>
-      </w:r>
-      <w:proofErr w:type="spellEnd"/>
-      <w:r>
-        <w:rPr>
-          <w:rFonts w:ascii="AvenirNext forINTUIT" w:hAnsi="AvenirNext forINTUIT"/>
-        </w:rPr>
-        <w:t>.</w:t>
+        <w:t>I’m Corbin, ID s3855159, and I'm a part of XVI. Hailing from Melbourne City and originally from Country Victoria, Corbin now lives on the sunny Mornington Peninsula. He works in tourism management and is always pursuing a new side-hustle. Corbin is an enormous music lover and spends most of his free time singing and playing guitar, involving himself in social or philosophical discussions and playing the newest hit game on his ps4.</w:t>
       </w:r>
     </w:p>
     <w:p>
@@ -1836,7 +1678,7 @@
           <w:noProof/>
         </w:rPr>
         <w:drawing>
-          <wp:anchor distT="0" distB="0" distL="114300" distR="114300" simplePos="0" relativeHeight="251660288" behindDoc="0" locked="0" layoutInCell="1" allowOverlap="1">
+          <wp:anchor distT="0" distB="0" distL="114300" distR="114300" simplePos="0" relativeHeight="251660288" behindDoc="0" locked="0" layoutInCell="1" allowOverlap="1" wp14:anchorId="2F08883D" wp14:editId="755F5FED">
             <wp:simplePos x="0" y="0"/>
             <wp:positionH relativeFrom="column">
               <wp:posOffset>0</wp:posOffset>
@@ -1910,7 +1752,7 @@
           <w:rFonts w:ascii="AvenirNext forINTUIT" w:hAnsi="AvenirNext forINTUIT" w:cstheme="minorHAnsi"/>
           <w:color w:val="000000"/>
         </w:rPr>
-        <w:t xml:space="preserve">I'm Natalie, ID </w:t>
+        <w:t xml:space="preserve">I'm Natalie, ID s3505918, and I'm a part of XVI. I’m 24, Italian-Australian and I was born and bred in the northern suburbs of Melbourne. I enjoy </w:t>
       </w:r>
       <w:proofErr w:type="spellStart"/>
       <w:r>
@@ -1918,7 +1760,7 @@
           <w:rFonts w:ascii="AvenirNext forINTUIT" w:hAnsi="AvenirNext forINTUIT" w:cstheme="minorHAnsi"/>
           <w:color w:val="000000"/>
         </w:rPr>
-        <w:t>s3505918</w:t>
+        <w:t>modding</w:t>
       </w:r>
       <w:proofErr w:type="spellEnd"/>
       <w:r>
@@ -1926,83 +1768,51 @@
           <w:rFonts w:ascii="AvenirNext forINTUIT" w:hAnsi="AvenirNext forINTUIT" w:cstheme="minorHAnsi"/>
           <w:color w:val="000000"/>
         </w:rPr>
-        <w:t xml:space="preserve">, and I'm a part of XVI. I’m 24, Italian-Australian and I was born and bred in the northern suburbs of Melbourne. I enjoy </w:t>
-      </w:r>
-      <w:proofErr w:type="spellStart"/>
+        <w:t xml:space="preserve"> my PC, playing video games, learning new skills, languages a</w:t>
+      </w:r>
       <w:r>
         <w:rPr>
           <w:rFonts w:ascii="AvenirNext forINTUIT" w:hAnsi="AvenirNext forINTUIT" w:cstheme="minorHAnsi"/>
           <w:color w:val="000000"/>
         </w:rPr>
-        <w:t>modding</w:t>
-      </w:r>
-      <w:proofErr w:type="spellEnd"/>
+        <w:t xml:space="preserve">nd watching RuPaul’s Drag Race. </w:t>
+      </w:r>
       <w:r>
         <w:rPr>
           <w:rFonts w:ascii="AvenirNext forINTUIT" w:hAnsi="AvenirNext forINTUIT" w:cstheme="minorHAnsi"/>
           <w:color w:val="000000"/>
         </w:rPr>
-        <w:t xml:space="preserve"> my PC, playing video games, learning new skills, languages a</w:t>
-      </w:r>
+        <w:t xml:space="preserve">Since I can remember, I’ve always been in love with technology, from pulling apart electronics to hacking my game consoles and everything else in between. One of my big passions is making things and I consider myself a part of the maker community. I have taught myself to solder, 3D design and print and I enjoy woodworking. Recently, I designed and manufactured my own PCBs for a project in which I was </w:t>
+      </w:r>
+      <w:proofErr w:type="spellStart"/>
       <w:r>
         <w:rPr>
           <w:rFonts w:ascii="AvenirNext forINTUIT" w:hAnsi="AvenirNext forINTUIT" w:cstheme="minorHAnsi"/>
           <w:color w:val="000000"/>
         </w:rPr>
-        <w:t xml:space="preserve">nd watching </w:t>
-      </w:r>
-      <w:proofErr w:type="spellStart"/>
+        <w:t>modding</w:t>
+      </w:r>
+      <w:proofErr w:type="spellEnd"/>
       <w:r>
         <w:rPr>
           <w:rFonts w:ascii="AvenirNext forINTUIT" w:hAnsi="AvenirNext forINTUIT" w:cstheme="minorHAnsi"/>
           <w:color w:val="000000"/>
         </w:rPr>
-        <w:t>RuPaul’s</w:t>
-      </w:r>
-      <w:proofErr w:type="spellEnd"/>
+        <w:t xml:space="preserve"> a DS console to run inside an original Gameboy case. In the future, I would love to combine my love of design, making things and technology together as a career. </w:t>
+      </w:r>
+    </w:p>
+    <w:p>
+      <w:pPr>
+        <w:pStyle w:val="NoSpacing"/>
+        <w:rPr>
+          <w:rFonts w:ascii="AvenirNext forINTUIT" w:hAnsi="AvenirNext forINTUIT"/>
+        </w:rPr>
+      </w:pPr>
       <w:r>
         <w:rPr>
           <w:rFonts w:ascii="AvenirNext forINTUIT" w:hAnsi="AvenirNext forINTUIT" w:cstheme="minorHAnsi"/>
           <w:color w:val="000000"/>
         </w:rPr>
-        <w:t xml:space="preserve"> Drag Race. </w:t>
-      </w:r>
-      <w:r>
-        <w:rPr>
-          <w:rFonts w:ascii="AvenirNext forINTUIT" w:hAnsi="AvenirNext forINTUIT" w:cstheme="minorHAnsi"/>
-          <w:color w:val="000000"/>
-        </w:rPr>
-        <w:t xml:space="preserve">Since I can remember, I’ve always been in love with technology, from pulling apart electronics to hacking my game consoles and everything else in between. One of my big passions is making things and I consider myself a part of the maker community. I have taught myself to solder, 3D design and print and I enjoy woodworking. Recently, I designed and manufactured my own PCBs for a project in which I was </w:t>
-      </w:r>
-      <w:proofErr w:type="spellStart"/>
-      <w:r>
-        <w:rPr>
-          <w:rFonts w:ascii="AvenirNext forINTUIT" w:hAnsi="AvenirNext forINTUIT" w:cstheme="minorHAnsi"/>
-          <w:color w:val="000000"/>
-        </w:rPr>
-        <w:t>modding</w:t>
-      </w:r>
-      <w:proofErr w:type="spellEnd"/>
-      <w:r>
-        <w:rPr>
-          <w:rFonts w:ascii="AvenirNext forINTUIT" w:hAnsi="AvenirNext forINTUIT" w:cstheme="minorHAnsi"/>
-          <w:color w:val="000000"/>
-        </w:rPr>
-        <w:t xml:space="preserve"> a DS console to run inside an original Gameboy case. In the future, I would love to combine my love of design, making things and technology together as a career. </w:t>
-      </w:r>
-    </w:p>
-    <w:p>
-      <w:pPr>
-        <w:pStyle w:val="NoSpacing"/>
-        <w:rPr>
-          <w:rFonts w:ascii="AvenirNext forINTUIT" w:hAnsi="AvenirNext forINTUIT"/>
-        </w:rPr>
-      </w:pPr>
-      <w:r>
-        <w:rPr>
-          <w:rFonts w:ascii="AvenirNext forINTUIT" w:hAnsi="AvenirNext forINTUIT" w:cstheme="minorHAnsi"/>
-          <w:color w:val="000000"/>
-        </w:rPr>
         <w:br/>
       </w:r>
     </w:p>
@@ -2019,7 +1829,7 @@
           <w:noProof/>
         </w:rPr>
         <w:drawing>
-          <wp:anchor distT="0" distB="0" distL="114300" distR="114300" simplePos="0" relativeHeight="251661312" behindDoc="0" locked="0" layoutInCell="1" allowOverlap="1">
+          <wp:anchor distT="0" distB="0" distL="114300" distR="114300" simplePos="0" relativeHeight="251661312" behindDoc="0" locked="0" layoutInCell="1" allowOverlap="1" wp14:anchorId="66F00A25" wp14:editId="21C221CF">
             <wp:simplePos x="0" y="0"/>
             <wp:positionH relativeFrom="column">
               <wp:posOffset>0</wp:posOffset>
@@ -2085,21 +1895,7 @@
         <w:rPr>
           <w:rFonts w:ascii="AvenirNext forINTUIT" w:hAnsi="AvenirNext forINTUIT"/>
         </w:rPr>
-        <w:t xml:space="preserve">I’m Oliver, ID </w:t>
-      </w:r>
-      <w:proofErr w:type="spellStart"/>
-      <w:r>
-        <w:rPr>
-          <w:rFonts w:ascii="AvenirNext forINTUIT" w:hAnsi="AvenirNext forINTUIT"/>
-        </w:rPr>
-        <w:t>s3861675</w:t>
-      </w:r>
-      <w:proofErr w:type="spellEnd"/>
-      <w:r>
-        <w:rPr>
-          <w:rFonts w:ascii="AvenirNext forINTUIT" w:hAnsi="AvenirNext forINTUIT"/>
-        </w:rPr>
-        <w:t xml:space="preserve">, </w:t>
+        <w:t xml:space="preserve">I’m Oliver, ID s3861675, </w:t>
       </w:r>
       <w:r>
         <w:rPr>
@@ -2112,60 +1908,40 @@
         <w:rPr>
           <w:rFonts w:ascii="AvenirNext forINTUIT" w:hAnsi="AvenirNext forINTUIT"/>
         </w:rPr>
-        <w:t xml:space="preserve">I am 16 and was born in Australia. I enjoy playing video games, watching shows, going out with friends and using software such as Unity to explore cool ideas. I have always enjoyed using technology whether it was creating my own retro arcades with raspberry pies or making small fun games in Unity to mess around in with friends. I have never made a game with a series intent to either sell it or release </w:t>
-      </w:r>
-      <w:proofErr w:type="gramStart"/>
-      <w:r>
-        <w:rPr>
-          <w:rFonts w:ascii="AvenirNext forINTUIT" w:hAnsi="AvenirNext forINTUIT"/>
-        </w:rPr>
-        <w:t>It</w:t>
-      </w:r>
-      <w:proofErr w:type="gramEnd"/>
-      <w:r>
-        <w:rPr>
-          <w:rFonts w:ascii="AvenirNext forINTUIT" w:hAnsi="AvenirNext forINTUIT"/>
-        </w:rPr>
-        <w:t xml:space="preserve"> but I have made multiple to share with friends and play together for the next week seeing who can get the highest score. IT leaves almost no limits to creativity and that’s why I like it so much, I would love to get a job as a game developer in a company, </w:t>
-      </w:r>
-      <w:r>
-        <w:rPr>
-          <w:rFonts w:ascii="AvenirNext forINTUIT" w:hAnsi="AvenirNext forINTUIT"/>
+        <w:t>I am 16 and was born in Australia. I enjoy playing video games, watching shows, going out with friends and using software such as Unity to explore cool ideas. I have always enjoyed using technology whether it was creating my own retro arcades with raspberry pies or making small fun games in Unity to mess around in with friends. I have never made a game with a series intent to either sell it or release It but I have made multiple to share with friends and play together for the next week seeing who can get the highest score. IT leaves almost no limits to creativity and that’s why I like it so much, I would love to get a job as a game developer in a company, but it has also been my goal to work either by myself or in a small team just having fun whether it is by YouTube or making Indie Titles.</w:t>
+      </w:r>
+    </w:p>
+    <w:p>
+      <w:pPr>
+        <w:pStyle w:val="NoSpacing"/>
+        <w:rPr>
+          <w:rFonts w:ascii="AvenirNext forINTUIT" w:hAnsi="AvenirNext forINTUIT"/>
+        </w:rPr>
+      </w:pPr>
+    </w:p>
+    <w:p>
+      <w:pPr>
+        <w:pStyle w:val="NoSpacing"/>
+        <w:rPr>
+          <w:rFonts w:ascii="AvenirNext forINTUIT" w:hAnsi="AvenirNext forINTUIT"/>
+        </w:rPr>
+      </w:pPr>
+    </w:p>
+    <w:p>
+      <w:pPr>
+        <w:pStyle w:val="NoSpacing"/>
+        <w:rPr>
+          <w:rFonts w:ascii="AvenirNext forINTUIT" w:hAnsi="AvenirNext forINTUIT"/>
+        </w:rPr>
+      </w:pPr>
+      <w:r>
+        <w:rPr>
+          <w:rFonts w:ascii="AvenirNext forINTUIT" w:hAnsi="AvenirNext forINTUIT"/>
+          <w:noProof/>
         </w:rPr>
         <w:lastRenderedPageBreak/>
-        <w:t>but it has also been my goal to work either by myself or in a small team just having fun whether it is by YouTube or making Indie Titles.</w:t>
-      </w:r>
-    </w:p>
-    <w:p>
-      <w:pPr>
-        <w:pStyle w:val="NoSpacing"/>
-        <w:rPr>
-          <w:rFonts w:ascii="AvenirNext forINTUIT" w:hAnsi="AvenirNext forINTUIT"/>
-        </w:rPr>
-      </w:pPr>
-    </w:p>
-    <w:p>
-      <w:pPr>
-        <w:pStyle w:val="NoSpacing"/>
-        <w:rPr>
-          <w:rFonts w:ascii="AvenirNext forINTUIT" w:hAnsi="AvenirNext forINTUIT"/>
-        </w:rPr>
-      </w:pPr>
-    </w:p>
-    <w:p>
-      <w:pPr>
-        <w:pStyle w:val="NoSpacing"/>
-        <w:rPr>
-          <w:rFonts w:ascii="AvenirNext forINTUIT" w:hAnsi="AvenirNext forINTUIT"/>
-        </w:rPr>
-      </w:pPr>
-      <w:r>
-        <w:rPr>
-          <w:rFonts w:ascii="AvenirNext forINTUIT" w:hAnsi="AvenirNext forINTUIT"/>
-          <w:noProof/>
-        </w:rPr>
         <w:drawing>
-          <wp:anchor distT="0" distB="0" distL="114300" distR="114300" simplePos="0" relativeHeight="251662336" behindDoc="0" locked="0" layoutInCell="1" allowOverlap="1">
+          <wp:anchor distT="0" distB="0" distL="114300" distR="114300" simplePos="0" relativeHeight="251662336" behindDoc="0" locked="0" layoutInCell="1" allowOverlap="1" wp14:anchorId="2F97B90C" wp14:editId="6AA2D9B3">
             <wp:simplePos x="0" y="0"/>
             <wp:positionH relativeFrom="column">
               <wp:posOffset>0</wp:posOffset>
@@ -2231,21 +2007,7 @@
         <w:rPr>
           <w:rFonts w:ascii="AvenirNext forINTUIT" w:hAnsi="AvenirNext forINTUIT"/>
         </w:rPr>
-        <w:t xml:space="preserve">I’m Vanessa, ID </w:t>
-      </w:r>
-      <w:proofErr w:type="spellStart"/>
-      <w:r>
-        <w:rPr>
-          <w:rFonts w:ascii="AvenirNext forINTUIT" w:hAnsi="AvenirNext forINTUIT"/>
-        </w:rPr>
-        <w:t>s3864452</w:t>
-      </w:r>
-      <w:proofErr w:type="spellEnd"/>
-      <w:r>
-        <w:rPr>
-          <w:rFonts w:ascii="AvenirNext forINTUIT" w:hAnsi="AvenirNext forINTUIT"/>
-        </w:rPr>
-        <w:t xml:space="preserve">, and I'm a part of XVI. I am 28, born and raised in Australia in a cute little country town that goes by the name of Orange! I grew up dancing to rock ‘n’ roll music and singing Shania Twain, I’m still quite the country girl to this day but living in the suburbs of Sydney with my boyfriend, Chris, and </w:t>
+        <w:t xml:space="preserve">I’m Vanessa, ID s3864452, and I'm a part of XVI. I am 28, born and raised in Australia in a cute little country town that goes by the name of Orange! I grew up dancing to rock ‘n’ roll music and singing Shania Twain, I’m still quite the country girl to this day but living in the suburbs of Sydney with my boyfriend, Chris, and </w:t>
       </w:r>
       <w:proofErr w:type="spellStart"/>
       <w:r>
@@ -2294,7 +2056,7 @@
           <w:szCs w:val="32"/>
         </w:rPr>
         <w:drawing>
-          <wp:inline distT="0" distB="0" distL="0" distR="0" wp14:anchorId="23E9FE04" wp14:editId="62C2AEF3">
+          <wp:inline distT="0" distB="0" distL="0" distR="0" wp14:anchorId="048687CA" wp14:editId="3814091B">
             <wp:extent cx="5943600" cy="4592583"/>
             <wp:effectExtent l="0" t="0" r="0" b="0"/>
             <wp:docPr id="3" name="Picture 3" descr="C:\Users\vcotterell\Box\Vanessa\Vanessa Personal\Uni - RMIT\Intro to IT\Assignment 2\XVI.png"/>
@@ -2358,7 +2120,7 @@
         </w:rPr>
         <w:lastRenderedPageBreak/>
         <w:drawing>
-          <wp:inline distT="0" distB="0" distL="0" distR="0" wp14:anchorId="6B204689" wp14:editId="503EE45D">
+          <wp:inline distT="0" distB="0" distL="0" distR="0" wp14:anchorId="73AE178A" wp14:editId="78C9F4F4">
             <wp:extent cx="4267200" cy="3517557"/>
             <wp:effectExtent l="0" t="0" r="0" b="6985"/>
             <wp:docPr id="2" name="Picture 2" descr="https://cdn.discordapp.com/attachments/722746411132911699/731138764725944330/unknown.png"/>
@@ -2416,10 +2178,147 @@
     </w:p>
     <w:p>
       <w:pPr>
-        <w:rPr>
-          <w:rFonts w:ascii="AvenirNext forINTUIT" w:hAnsi="AvenirNext forINTUIT"/>
-        </w:rPr>
-      </w:pPr>
+        <w:spacing w:after="0" w:line="240" w:lineRule="auto"/>
+        <w:rPr>
+          <w:rFonts w:ascii="AvenirNext forINTUIT" w:hAnsi="AvenirNext forINTUIT"/>
+          <w:color w:val="FF0000"/>
+        </w:rPr>
+      </w:pPr>
+      <w:r>
+        <w:rPr>
+          <w:rFonts w:ascii="AvenirNext forINTUIT" w:hAnsi="AvenirNext forINTUIT"/>
+          <w:color w:val="FF0000"/>
+        </w:rPr>
+        <w:t>Ideal Jobs added by Natalie 10:30pm 12/07. Let me know if u think it’s okay :)</w:t>
+      </w:r>
+    </w:p>
+    <w:p>
+      <w:pPr>
+        <w:spacing w:after="0" w:line="240" w:lineRule="auto"/>
+        <w:rPr>
+          <w:rFonts w:ascii="AvenirNext forINTUIT" w:hAnsi="AvenirNext forINTUIT"/>
+          <w:color w:val="FF0000"/>
+        </w:rPr>
+      </w:pPr>
+    </w:p>
+    <w:p>
+      <w:pPr>
+        <w:spacing w:after="0" w:line="240" w:lineRule="auto"/>
+        <w:rPr>
+          <w:rFonts w:ascii="Times New Roman" w:eastAsia="Times New Roman" w:hAnsi="Times New Roman" w:cs="Times New Roman"/>
+          <w:sz w:val="24"/>
+          <w:szCs w:val="24"/>
+          <w:lang w:val="en-AU" w:eastAsia="ja-JP"/>
+        </w:rPr>
+      </w:pPr>
+      <w:r>
+        <w:rPr>
+          <w:rFonts w:ascii="Calibri" w:eastAsia="Times New Roman" w:hAnsi="Calibri" w:cs="Calibri"/>
+          <w:color w:val="000000"/>
+          <w:lang w:val="en-AU" w:eastAsia="ja-JP"/>
+        </w:rPr>
+        <w:t xml:space="preserve">Ideal jobs for the members of XVI contain many similarities. Oliver and </w:t>
+      </w:r>
+      <w:r>
+        <w:rPr>
+          <w:rFonts w:ascii="Calibri" w:eastAsia="Times New Roman" w:hAnsi="Calibri" w:cs="Calibri"/>
+          <w:color w:val="000000"/>
+          <w:lang w:val="en-AU" w:eastAsia="ja-JP"/>
+        </w:rPr>
+        <w:t>Vanessa,</w:t>
+      </w:r>
+      <w:r>
+        <w:rPr>
+          <w:rFonts w:ascii="Calibri" w:eastAsia="Times New Roman" w:hAnsi="Calibri" w:cs="Calibri"/>
+          <w:color w:val="000000"/>
+          <w:lang w:val="en-AU" w:eastAsia="ja-JP"/>
+        </w:rPr>
+        <w:t xml:space="preserve"> both aspire to be software engineers, Connor and Natalie are prospecting careers in game development, and Corbin aims to pursue a career as a systems manager.</w:t>
+      </w:r>
+    </w:p>
+    <w:p>
+      <w:pPr>
+        <w:spacing w:after="0" w:line="240" w:lineRule="auto"/>
+        <w:rPr>
+          <w:rFonts w:ascii="Times New Roman" w:eastAsia="Times New Roman" w:hAnsi="Times New Roman" w:cs="Times New Roman"/>
+          <w:sz w:val="24"/>
+          <w:szCs w:val="24"/>
+          <w:lang w:val="en-AU" w:eastAsia="ja-JP"/>
+        </w:rPr>
+      </w:pPr>
+    </w:p>
+    <w:p>
+      <w:pPr>
+        <w:spacing w:after="0" w:line="240" w:lineRule="auto"/>
+        <w:rPr>
+          <w:rFonts w:ascii="Times New Roman" w:eastAsia="Times New Roman" w:hAnsi="Times New Roman" w:cs="Times New Roman"/>
+          <w:sz w:val="24"/>
+          <w:szCs w:val="24"/>
+          <w:lang w:val="en-AU" w:eastAsia="ja-JP"/>
+        </w:rPr>
+      </w:pPr>
+      <w:r>
+        <w:rPr>
+          <w:rFonts w:ascii="Calibri" w:eastAsia="Times New Roman" w:hAnsi="Calibri" w:cs="Calibri"/>
+          <w:color w:val="000000"/>
+          <w:lang w:val="en-AU" w:eastAsia="ja-JP"/>
+        </w:rPr>
+        <w:t xml:space="preserve">The common thread between these jobs is engineer. Corbin’s job, system manager, would see him </w:t>
+      </w:r>
+      <w:r>
+        <w:rPr>
+          <w:rFonts w:ascii="Calibri" w:eastAsia="Times New Roman" w:hAnsi="Calibri" w:cs="Calibri"/>
+          <w:color w:val="000000"/>
+          <w:lang w:val="en-AU" w:eastAsia="ja-JP"/>
+        </w:rPr>
+        <w:t>presiding</w:t>
+      </w:r>
+      <w:r>
+        <w:rPr>
+          <w:rFonts w:ascii="Calibri" w:eastAsia="Times New Roman" w:hAnsi="Calibri" w:cs="Calibri"/>
+          <w:color w:val="000000"/>
+          <w:lang w:val="en-AU" w:eastAsia="ja-JP"/>
+        </w:rPr>
+        <w:t xml:space="preserve"> over a group of system engineers. System engineers oversee a wide range of tasks, and are usually involved in a project from start to finish. They focus on keeping a project running by monitoring software, hardware and security systems are up to date and running smoothly. Software engineers however, prioritise the development of software such as games, network control systems, operating systems and more to facilitate the needs of the project.</w:t>
+      </w:r>
+    </w:p>
+    <w:p>
+      <w:pPr>
+        <w:spacing w:after="0" w:line="240" w:lineRule="auto"/>
+        <w:rPr>
+          <w:rFonts w:ascii="Times New Roman" w:eastAsia="Times New Roman" w:hAnsi="Times New Roman" w:cs="Times New Roman"/>
+          <w:sz w:val="24"/>
+          <w:szCs w:val="24"/>
+          <w:lang w:val="en-AU" w:eastAsia="ja-JP"/>
+        </w:rPr>
+      </w:pPr>
+    </w:p>
+    <w:p>
+      <w:pPr>
+        <w:spacing w:after="0" w:line="240" w:lineRule="auto"/>
+        <w:rPr>
+          <w:rFonts w:ascii="Times New Roman" w:eastAsia="Times New Roman" w:hAnsi="Times New Roman" w:cs="Times New Roman"/>
+          <w:sz w:val="24"/>
+          <w:szCs w:val="24"/>
+          <w:lang w:val="en-AU" w:eastAsia="ja-JP"/>
+        </w:rPr>
+      </w:pPr>
+      <w:r>
+        <w:rPr>
+          <w:rFonts w:ascii="Calibri" w:eastAsia="Times New Roman" w:hAnsi="Calibri" w:cs="Calibri"/>
+          <w:color w:val="000000"/>
+          <w:lang w:val="en-AU" w:eastAsia="ja-JP"/>
+        </w:rPr>
+        <w:t>One of the jobs that stands somewhat alone compared to the rest is Game UI Programmer as it incorporates design alongside code, but doesn’t hold the same emphasis on the running of the core game like Connor’s choice of multiplayer game engineer.  Game UI programmers are more involved in the front end of the game, the side the user will interact with the most, creating easy to navigate menus that fit the overall design of the game. Gameplay engineers control the back end of the game, making sure it runs the way it was intended. These two jobs would work rather closely with each other to reach final objectives.</w:t>
+      </w:r>
+      <w:r>
+        <w:rPr>
+          <w:rFonts w:ascii="Calibri" w:eastAsia="Times New Roman" w:hAnsi="Calibri" w:cs="Calibri"/>
+          <w:color w:val="000000"/>
+          <w:lang w:val="en-AU" w:eastAsia="ja-JP"/>
+        </w:rPr>
+        <w:t xml:space="preserve"> </w:t>
+      </w:r>
     </w:p>
     <w:p>
       <w:pPr>
@@ -2427,15 +2326,9 @@
         <w:rPr>
           <w:rFonts w:ascii="AvenirNext forINTUIT" w:hAnsi="AvenirNext forINTUIT"/>
           <w:color w:val="FF0000"/>
-        </w:rPr>
-      </w:pPr>
-      <w:r>
-        <w:rPr>
-          <w:rFonts w:ascii="AvenirNext forINTUIT" w:hAnsi="AvenirNext forINTUIT"/>
-          <w:color w:val="FF0000"/>
-        </w:rPr>
-        <w:t>***IDEAL JOBS TO GO SOMEWHERE HERE****</w:t>
-      </w:r>
+          <w:lang w:val="en-AU"/>
+        </w:rPr>
+      </w:pPr>
     </w:p>
     <w:p>
       <w:pPr>
@@ -2479,7 +2372,7 @@
         </w:rPr>
         <w:lastRenderedPageBreak/>
         <w:drawing>
-          <wp:inline distT="0" distB="0" distL="0" distR="0">
+          <wp:inline distT="0" distB="0" distL="0" distR="0" wp14:anchorId="76C71D2A" wp14:editId="4FB6BD15">
             <wp:extent cx="5943600" cy="5802880"/>
             <wp:effectExtent l="0" t="0" r="0" b="7620"/>
             <wp:docPr id="10" name="Picture 10" descr="C:\Users\vcotterell\Box\Vanessa\Vanessa Personal\Uni - RMIT\Intro to IT\Assignment 2\Jobs (2).png"/>
@@ -2551,16 +2444,8 @@
         <w:rPr>
           <w:rFonts w:ascii="AvenirNext forINTUIT" w:hAnsi="AvenirNext forINTUIT"/>
         </w:rPr>
-        <w:t xml:space="preserve">Last edit Ness 12/07 – </w:t>
-      </w:r>
-      <w:proofErr w:type="spellStart"/>
-      <w:r>
-        <w:rPr>
-          <w:rFonts w:ascii="AvenirNext forINTUIT" w:hAnsi="AvenirNext forINTUIT"/>
-        </w:rPr>
-        <w:t>4:22pm</w:t>
-      </w:r>
-      <w:proofErr w:type="spellEnd"/>
+        <w:t>Last edit Ness 12/07 – 4:22pm</w:t>
+      </w:r>
     </w:p>
     <w:p>
       <w:pPr>
@@ -2858,31 +2743,19 @@
         <w:rPr>
           <w:rFonts w:ascii="AvenirNext forINTUIT" w:hAnsi="AvenirNext forINTUIT"/>
         </w:rPr>
-        <w:t>Visual Studio Code was to cre</w:t>
-      </w:r>
-      <w:r>
-        <w:rPr>
-          <w:rFonts w:ascii="AvenirNext forINTUIT" w:hAnsi="AvenirNext forINTUIT"/>
-        </w:rPr>
-        <w:t>at</w:t>
-      </w:r>
-      <w:r>
-        <w:rPr>
-          <w:rFonts w:ascii="AvenirNext forINTUIT" w:hAnsi="AvenirNext forINTUIT"/>
-        </w:rPr>
-        <w:t>e our</w:t>
-      </w:r>
-      <w:r>
-        <w:rPr>
-          <w:rFonts w:ascii="AvenirNext forINTUIT" w:hAnsi="AvenirNext forINTUIT"/>
-        </w:rPr>
-        <w:t xml:space="preserve"> website</w:t>
-      </w:r>
-      <w:r>
-        <w:rPr>
-          <w:rFonts w:ascii="AvenirNext forINTUIT" w:hAnsi="AvenirNext forINTUIT"/>
-        </w:rPr>
-        <w:t xml:space="preserve"> and Photoshop to create our logo. </w:t>
+        <w:t xml:space="preserve">Visual Studio Code was to create </w:t>
+      </w:r>
+      <w:r>
+        <w:rPr>
+          <w:rFonts w:ascii="AvenirNext forINTUIT" w:hAnsi="AvenirNext forINTUIT"/>
+        </w:rPr>
+        <w:t xml:space="preserve">the HTML and CSS of </w:t>
+      </w:r>
+      <w:r>
+        <w:rPr>
+          <w:rFonts w:ascii="AvenirNext forINTUIT" w:hAnsi="AvenirNext forINTUIT"/>
+        </w:rPr>
+        <w:t xml:space="preserve">our website and Photoshop to create our logo. </w:t>
       </w:r>
       <w:proofErr w:type="spellStart"/>
       <w:r>
@@ -2896,19 +2769,7 @@
         <w:rPr>
           <w:rFonts w:ascii="AvenirNext forINTUIT" w:hAnsi="AvenirNext forINTUIT"/>
         </w:rPr>
-        <w:t xml:space="preserve"> and Microsoft E</w:t>
-      </w:r>
-      <w:r>
-        <w:rPr>
-          <w:rFonts w:ascii="AvenirNext forINTUIT" w:hAnsi="AvenirNext forINTUIT"/>
-        </w:rPr>
-        <w:t>xcel</w:t>
-      </w:r>
-      <w:r>
-        <w:rPr>
-          <w:rFonts w:ascii="AvenirNext forINTUIT" w:hAnsi="AvenirNext forINTUIT"/>
-        </w:rPr>
-        <w:t xml:space="preserve"> were used to create our graphs.</w:t>
+        <w:t xml:space="preserve"> and Microsoft Excel were used to create our graphs.</w:t>
       </w:r>
     </w:p>
     <w:p>
@@ -3017,16 +2878,8 @@
         <w:rPr>
           <w:rFonts w:ascii="AvenirNext forINTUIT" w:hAnsi="AvenirNext forINTUIT"/>
         </w:rPr>
-        <w:t xml:space="preserve">Last edit Ness 12/07 – </w:t>
-      </w:r>
-      <w:proofErr w:type="spellStart"/>
-      <w:r>
-        <w:rPr>
-          <w:rFonts w:ascii="AvenirNext forINTUIT" w:hAnsi="AvenirNext forINTUIT"/>
-        </w:rPr>
-        <w:t>4:22pm</w:t>
-      </w:r>
-      <w:proofErr w:type="spellEnd"/>
+        <w:t>Last edit Ness 12/07 – 4:22pm</w:t>
+      </w:r>
     </w:p>
     <w:p>
       <w:pPr>
@@ -3588,6 +3441,7 @@
           <w:rFonts w:ascii="AvenirNext forINTUIT" w:hAnsi="AvenirNext forINTUIT"/>
           <w:lang w:val="en-AU"/>
         </w:rPr>
+        <w:lastRenderedPageBreak/>
         <w:t>Collaborating with other IT professionals is essential to working efficiently. Many times in software development you will encounter hard to solve problems that can take you many days to solve, but if you know someone who has solved a similar problem they can save you a great deal of time. I also get involved in development projects that have multiple engineers working on them and I need to collaborate with the others closely (meeting at least once per day) to make sure we are not wasting our time working on the same things.</w:t>
       </w:r>
     </w:p>
@@ -3911,7 +3765,7 @@
           <w:rFonts w:ascii="AvenirNext forINTUIT" w:hAnsi="AvenirNext forINTUIT"/>
           <w:lang w:val="en-AU"/>
         </w:rPr>
-        <w:t xml:space="preserve">One feature I developed recently really highlighted the ways that working in the IT industry have changed so much in just the past 10 years. I created an export functionality. Ten years ago this would have involved me working primarily by myself – I would have made code changes to a monolithic code structure and they would have gone into the next release cycle, which may have been once every 3-12 months. Today, a large web product is usually written in a containerised fashion, so I had to find an existing plugin where I could have my code hosted. Once I discovered a suitable plugin, I had to pitch my work to the team that owned it to make sure they were happy for me to extend their work to include my new functionality. </w:t>
+        <w:t xml:space="preserve">One feature I developed recently really highlighted the ways that working in the IT industry have changed so much in just the past 10 years. I created an export functionality. Ten years ago this would have involved me working primarily by myself – I would have made code changes to a monolithic code structure and they would have gone into the next release cycle, which may have been once every 3-12 months. Today, a large web product is usually written in a containerised fashion, so I had to find an existing plugin where I could have my code hosted. Once I discovered a suitable plugin, I had to pitch my work to the team that owned it to make sure they were happy for me to extend their work to include my new functionality. Once I started building the code, I was able to get new releases out every two weeks, so I could start testing changes with beta testers and get feedback very rapidly. None of this would have been possible if we didn’t have a large team that oversaw our deployments and infrastructure using Kubernetes services. This really exemplifies how IT has transformed not just rapidly, </w:t>
       </w:r>
       <w:r>
         <w:rPr>
@@ -3919,7 +3773,7 @@
           <w:lang w:val="en-AU"/>
         </w:rPr>
         <w:lastRenderedPageBreak/>
-        <w:t>Once I started building the code, I was able to get new releases out every two weeks, so I could start testing changes with beta testers and get feedback very rapidly. None of this would have been possible if we didn’t have a large team that oversaw our deployments and infrastructure using Kubernetes services. This really exemplifies how IT has transformed not just rapidly, but also in a direction from a more isolated role to a role that requires much more collaboration and teamwork.</w:t>
+        <w:t>but also in a direction from a more isolated role to a role that requires much more collaboration and teamwork.</w:t>
       </w:r>
     </w:p>
     <w:p>
@@ -4174,16 +4028,8 @@
         <w:rPr>
           <w:rFonts w:ascii="AvenirNext forINTUIT" w:hAnsi="AvenirNext forINTUIT"/>
         </w:rPr>
-        <w:t xml:space="preserve">Last edit Ness 12/07 – </w:t>
-      </w:r>
-      <w:proofErr w:type="spellStart"/>
-      <w:r>
-        <w:rPr>
-          <w:rFonts w:ascii="AvenirNext forINTUIT" w:hAnsi="AvenirNext forINTUIT"/>
-        </w:rPr>
-        <w:t>4:22pm</w:t>
-      </w:r>
-      <w:proofErr w:type="spellEnd"/>
+        <w:t>Last edit Ness 12/07 – 4:22pm</w:t>
+      </w:r>
     </w:p>
     <w:p>
       <w:pPr>
@@ -4411,39 +4257,32 @@
           <w:rFonts w:ascii="AvenirNext forINTUIT" w:eastAsia="Calibri" w:hAnsi="AvenirNext forINTUIT" w:cs="Times New Roman"/>
           <w:lang w:val="en-AU"/>
         </w:rPr>
-        <w:t xml:space="preserve">Often, handwritten characters are processed as an image in machine learning. The program can use the values of the pixels to identify patterns in the image. In the case of the letter ‘A’ the program might recognise a small horizontal line in the centre and two, sloping, vertical lines on either side that meet at a tip. It could then compare those shapes to known shapes of corrects answers and find similarities between them. But the letter ‘E’ also has a small </w:t>
-      </w:r>
+        <w:t xml:space="preserve">Often, handwritten characters are processed as an image in machine learning. The program can use the values of the pixels to identify patterns in the image. In the case of the letter ‘A’ the program might recognise a small horizontal line in the centre and two, sloping, vertical lines on either side that meet at a tip. It could then compare those shapes to known shapes of corrects answers and find similarities between them. But the letter ‘E’ also has a small horizontal line, so the program needs a way to differentiate between characters that share qualities. </w:t>
+      </w:r>
+    </w:p>
+    <w:p>
+      <w:pPr>
+        <w:spacing w:after="0" w:line="240" w:lineRule="auto"/>
+        <w:rPr>
+          <w:rFonts w:ascii="AvenirNext forINTUIT" w:eastAsia="Calibri" w:hAnsi="AvenirNext forINTUIT" w:cs="Times New Roman"/>
+          <w:lang w:val="en-AU"/>
+        </w:rPr>
+      </w:pPr>
+    </w:p>
+    <w:p>
+      <w:pPr>
+        <w:spacing w:after="0" w:line="240" w:lineRule="auto"/>
+        <w:rPr>
+          <w:rFonts w:ascii="AvenirNext forINTUIT" w:eastAsia="Calibri" w:hAnsi="AvenirNext forINTUIT" w:cs="Times New Roman"/>
+          <w:lang w:val="en-AU"/>
+        </w:rPr>
+      </w:pPr>
       <w:r>
         <w:rPr>
           <w:rFonts w:ascii="AvenirNext forINTUIT" w:eastAsia="Calibri" w:hAnsi="AvenirNext forINTUIT" w:cs="Times New Roman"/>
           <w:lang w:val="en-AU"/>
         </w:rPr>
         <w:lastRenderedPageBreak/>
-        <w:t xml:space="preserve">horizontal line, so the program needs a way to differentiate between characters that share qualities. </w:t>
-      </w:r>
-    </w:p>
-    <w:p>
-      <w:pPr>
-        <w:spacing w:after="0" w:line="240" w:lineRule="auto"/>
-        <w:rPr>
-          <w:rFonts w:ascii="AvenirNext forINTUIT" w:eastAsia="Calibri" w:hAnsi="AvenirNext forINTUIT" w:cs="Times New Roman"/>
-          <w:lang w:val="en-AU"/>
-        </w:rPr>
-      </w:pPr>
-    </w:p>
-    <w:p>
-      <w:pPr>
-        <w:spacing w:after="0" w:line="240" w:lineRule="auto"/>
-        <w:rPr>
-          <w:rFonts w:ascii="AvenirNext forINTUIT" w:eastAsia="Calibri" w:hAnsi="AvenirNext forINTUIT" w:cs="Times New Roman"/>
-          <w:lang w:val="en-AU"/>
-        </w:rPr>
-      </w:pPr>
-      <w:r>
-        <w:rPr>
-          <w:rFonts w:ascii="AvenirNext forINTUIT" w:eastAsia="Calibri" w:hAnsi="AvenirNext forINTUIT" w:cs="Times New Roman"/>
-          <w:lang w:val="en-AU"/>
-        </w:rPr>
         <w:t>To do this, in the first layer the program might look for horizontal lines and pass the input to neurons attributed to a small horizontal line in the centre. Then in the second layer, it might look for vertical lines. When it notices that the input image doesn’t have a single, straight, vertical line on the left side but the diagonal lines of the letter ‘A’ it may then stop looking for the letter ‘E’, confirm more information about the symbols that compare to the letter ‘A’ in subsequent layers and make a guess that the answer is ‘A’. The program is then given feedback, records the results and runs the program again with the new information until it is eventually able to guess the correct answer nearly every time.</w:t>
       </w:r>
     </w:p>
@@ -4567,7 +4406,7 @@
           <w:rFonts w:ascii="AvenirNext forINTUIT" w:eastAsia="Calibri" w:hAnsi="AvenirNext forINTUIT" w:cs="Times New Roman"/>
           <w:lang w:val="en-AU"/>
         </w:rPr>
-        <w:t xml:space="preserve">Ride-sharing giant, Uber, have invested huge recourses into researching artificial intelligence. They use it to predict ride times, delivery times for </w:t>
+        <w:t xml:space="preserve">Ride-sharing giant, Uber, have invested huge recourses into researching artificial intelligence. They use it to predict ride times, delivery times for UberEATS, set surge pricing during peak times and many more functions that help Uber offer the premium ride-sharing app on the market. In fact, Uber faced difficulty in creating machine learning programs finding they were “limited to what a few data scientists and engineers could build in a short time frame with mostly open source tools.” (Jeremy Hermann and Mike De </w:t>
       </w:r>
       <w:proofErr w:type="spellStart"/>
       <w:r>
@@ -4575,7 +4414,7 @@
           <w:rFonts w:ascii="AvenirNext forINTUIT" w:eastAsia="Calibri" w:hAnsi="AvenirNext forINTUIT" w:cs="Times New Roman"/>
           <w:lang w:val="en-AU"/>
         </w:rPr>
-        <w:t>UberEATS</w:t>
+        <w:t>Balso</w:t>
       </w:r>
       <w:proofErr w:type="spellEnd"/>
       <w:r>
@@ -4583,7 +4422,57 @@
           <w:rFonts w:ascii="AvenirNext forINTUIT" w:eastAsia="Calibri" w:hAnsi="AvenirNext forINTUIT" w:cs="Times New Roman"/>
           <w:lang w:val="en-AU"/>
         </w:rPr>
-        <w:t xml:space="preserve">, set surge pricing during peak times and many more functions that help Uber offer the premium ride-sharing app on the market. In fact, Uber faced difficulty in creating machine learning programs finding they were “limited to what a few data scientists and engineers could build in a short time frame with mostly open source tools.” (Jeremy Hermann and Mike De </w:t>
+        <w:t xml:space="preserve">, eng.uber.com, 2017). </w:t>
+      </w:r>
+    </w:p>
+    <w:p>
+      <w:pPr>
+        <w:spacing w:after="0" w:line="240" w:lineRule="auto"/>
+        <w:rPr>
+          <w:rFonts w:ascii="AvenirNext forINTUIT" w:eastAsia="Calibri" w:hAnsi="AvenirNext forINTUIT" w:cs="Times New Roman"/>
+          <w:lang w:val="en-AU"/>
+        </w:rPr>
+      </w:pPr>
+    </w:p>
+    <w:p>
+      <w:pPr>
+        <w:spacing w:after="0" w:line="240" w:lineRule="auto"/>
+        <w:rPr>
+          <w:rFonts w:ascii="AvenirNext forINTUIT" w:eastAsia="Calibri" w:hAnsi="AvenirNext forINTUIT" w:cs="Times New Roman"/>
+          <w:lang w:val="en-AU"/>
+        </w:rPr>
+      </w:pPr>
+      <w:r>
+        <w:rPr>
+          <w:rFonts w:ascii="AvenirNext forINTUIT" w:eastAsia="Calibri" w:hAnsi="AvenirNext forINTUIT" w:cs="Times New Roman"/>
+          <w:lang w:val="en-AU"/>
+        </w:rPr>
+        <w:t>To combat this Uber have developed their own machine-learning-as-a-service platform called “Michelangelo” that offers their in-house engineers an end-to-end service to develop, evaluate and eventually launch machine learning programs on one convenient platform. Uber have speculated over releasing Michelangelo to the public, but they have not confirmed a date or how they plan to launch.</w:t>
+      </w:r>
+    </w:p>
+    <w:p>
+      <w:pPr>
+        <w:spacing w:after="0" w:line="240" w:lineRule="auto"/>
+        <w:rPr>
+          <w:rFonts w:ascii="AvenirNext forINTUIT" w:eastAsia="Calibri" w:hAnsi="AvenirNext forINTUIT" w:cs="Times New Roman"/>
+          <w:lang w:val="en-AU"/>
+        </w:rPr>
+      </w:pPr>
+    </w:p>
+    <w:p>
+      <w:pPr>
+        <w:spacing w:after="0" w:line="240" w:lineRule="auto"/>
+        <w:rPr>
+          <w:rFonts w:ascii="AvenirNext forINTUIT" w:eastAsia="Calibri" w:hAnsi="AvenirNext forINTUIT" w:cs="Times New Roman"/>
+          <w:lang w:val="en-AU"/>
+        </w:rPr>
+      </w:pPr>
+      <w:r>
+        <w:rPr>
+          <w:rFonts w:ascii="AvenirNext forINTUIT" w:eastAsia="Calibri" w:hAnsi="AvenirNext forINTUIT" w:cs="Times New Roman"/>
+          <w:lang w:val="en-AU"/>
+        </w:rPr>
+        <w:t xml:space="preserve">Other, less-known, companies are taking advantage as well. For example, </w:t>
       </w:r>
       <w:proofErr w:type="spellStart"/>
       <w:r>
@@ -4591,7 +4480,7 @@
           <w:rFonts w:ascii="AvenirNext forINTUIT" w:eastAsia="Calibri" w:hAnsi="AvenirNext forINTUIT" w:cs="Times New Roman"/>
           <w:lang w:val="en-AU"/>
         </w:rPr>
-        <w:t>Balso</w:t>
+        <w:t>PlantVillage</w:t>
       </w:r>
       <w:proofErr w:type="spellEnd"/>
       <w:r>
@@ -4599,57 +4488,7 @@
           <w:rFonts w:ascii="AvenirNext forINTUIT" w:eastAsia="Calibri" w:hAnsi="AvenirNext forINTUIT" w:cs="Times New Roman"/>
           <w:lang w:val="en-AU"/>
         </w:rPr>
-        <w:t xml:space="preserve">, eng.uber.com, 2017). </w:t>
-      </w:r>
-    </w:p>
-    <w:p>
-      <w:pPr>
-        <w:spacing w:after="0" w:line="240" w:lineRule="auto"/>
-        <w:rPr>
-          <w:rFonts w:ascii="AvenirNext forINTUIT" w:eastAsia="Calibri" w:hAnsi="AvenirNext forINTUIT" w:cs="Times New Roman"/>
-          <w:lang w:val="en-AU"/>
-        </w:rPr>
-      </w:pPr>
-    </w:p>
-    <w:p>
-      <w:pPr>
-        <w:spacing w:after="0" w:line="240" w:lineRule="auto"/>
-        <w:rPr>
-          <w:rFonts w:ascii="AvenirNext forINTUIT" w:eastAsia="Calibri" w:hAnsi="AvenirNext forINTUIT" w:cs="Times New Roman"/>
-          <w:lang w:val="en-AU"/>
-        </w:rPr>
-      </w:pPr>
-      <w:r>
-        <w:rPr>
-          <w:rFonts w:ascii="AvenirNext forINTUIT" w:eastAsia="Calibri" w:hAnsi="AvenirNext forINTUIT" w:cs="Times New Roman"/>
-          <w:lang w:val="en-AU"/>
-        </w:rPr>
-        <w:t>To combat this Uber have developed their own machine-learning-as-a-service platform called “Michelangelo” that offers their in-house engineers an end-to-end service to develop, evaluate and eventually launch machine learning programs on one convenient platform. Uber have speculated over releasing Michelangelo to the public, but they have not confirmed a date or how they plan to launch.</w:t>
-      </w:r>
-    </w:p>
-    <w:p>
-      <w:pPr>
-        <w:spacing w:after="0" w:line="240" w:lineRule="auto"/>
-        <w:rPr>
-          <w:rFonts w:ascii="AvenirNext forINTUIT" w:eastAsia="Calibri" w:hAnsi="AvenirNext forINTUIT" w:cs="Times New Roman"/>
-          <w:lang w:val="en-AU"/>
-        </w:rPr>
-      </w:pPr>
-    </w:p>
-    <w:p>
-      <w:pPr>
-        <w:spacing w:after="0" w:line="240" w:lineRule="auto"/>
-        <w:rPr>
-          <w:rFonts w:ascii="AvenirNext forINTUIT" w:eastAsia="Calibri" w:hAnsi="AvenirNext forINTUIT" w:cs="Times New Roman"/>
-          <w:lang w:val="en-AU"/>
-        </w:rPr>
-      </w:pPr>
-      <w:r>
-        <w:rPr>
-          <w:rFonts w:ascii="AvenirNext forINTUIT" w:eastAsia="Calibri" w:hAnsi="AvenirNext forINTUIT" w:cs="Times New Roman"/>
-          <w:lang w:val="en-AU"/>
-        </w:rPr>
-        <w:t xml:space="preserve">Other, less-known, companies are taking advantage as well. For example, </w:t>
+        <w:t>, a company that specialises in open-source information on plant health and farming practices that assists farmers in developing countries to improve their crop health and eventually, yield, have developed an app called “</w:t>
       </w:r>
       <w:proofErr w:type="spellStart"/>
       <w:r>
@@ -4657,7 +4496,7 @@
           <w:rFonts w:ascii="AvenirNext forINTUIT" w:eastAsia="Calibri" w:hAnsi="AvenirNext forINTUIT" w:cs="Times New Roman"/>
           <w:lang w:val="en-AU"/>
         </w:rPr>
-        <w:t>PlantVillage</w:t>
+        <w:t>Nuru</w:t>
       </w:r>
       <w:proofErr w:type="spellEnd"/>
       <w:r>
@@ -4665,39 +4504,7 @@
           <w:rFonts w:ascii="AvenirNext forINTUIT" w:eastAsia="Calibri" w:hAnsi="AvenirNext forINTUIT" w:cs="Times New Roman"/>
           <w:lang w:val="en-AU"/>
         </w:rPr>
-        <w:t>, a company that specialises in open-source information on plant health and farming practices that assists farmers in developing countries to improve their crop health and eventually, yield, have developed an app called “</w:t>
-      </w:r>
-      <w:proofErr w:type="spellStart"/>
-      <w:r>
-        <w:rPr>
-          <w:rFonts w:ascii="AvenirNext forINTUIT" w:eastAsia="Calibri" w:hAnsi="AvenirNext forINTUIT" w:cs="Times New Roman"/>
-          <w:lang w:val="en-AU"/>
-        </w:rPr>
-        <w:t>Nuru</w:t>
-      </w:r>
-      <w:proofErr w:type="spellEnd"/>
-      <w:r>
-        <w:rPr>
-          <w:rFonts w:ascii="AvenirNext forINTUIT" w:eastAsia="Calibri" w:hAnsi="AvenirNext forINTUIT" w:cs="Times New Roman"/>
-          <w:lang w:val="en-AU"/>
-        </w:rPr>
-        <w:t xml:space="preserve">” (Swahili for light), that gives farmers in isolated areas, and without access to good quality internet, the ability to diagnose disease in </w:t>
-      </w:r>
-      <w:proofErr w:type="spellStart"/>
-      <w:r>
-        <w:rPr>
-          <w:rFonts w:ascii="AvenirNext forINTUIT" w:eastAsia="Calibri" w:hAnsi="AvenirNext forINTUIT" w:cs="Times New Roman"/>
-          <w:lang w:val="en-AU"/>
-        </w:rPr>
-        <w:t>Casava</w:t>
-      </w:r>
-      <w:proofErr w:type="spellEnd"/>
-      <w:r>
-        <w:rPr>
-          <w:rFonts w:ascii="AvenirNext forINTUIT" w:eastAsia="Calibri" w:hAnsi="AvenirNext forINTUIT" w:cs="Times New Roman"/>
-          <w:lang w:val="en-AU"/>
-        </w:rPr>
-        <w:t xml:space="preserve">, a plant that is “tolerable to droughts but susceptible to disease and pests” (Fred </w:t>
+        <w:t xml:space="preserve">” (Swahili for light), that gives farmers in isolated areas, and without access to good quality internet, the ability to diagnose disease in Casava, a plant that is “tolerable to droughts but susceptible to disease and pests” (Fred </w:t>
       </w:r>
       <w:proofErr w:type="spellStart"/>
       <w:r>
@@ -4781,23 +4588,7 @@
           <w:rFonts w:ascii="AvenirNext forINTUIT" w:eastAsia="Calibri" w:hAnsi="AvenirNext forINTUIT" w:cs="Times New Roman"/>
           <w:lang w:val="en-AU"/>
         </w:rPr>
-        <w:t xml:space="preserve"> has been designed (once downloaded) to be used offline and will be scaled to not only detect ill-health in </w:t>
-      </w:r>
-      <w:proofErr w:type="spellStart"/>
-      <w:r>
-        <w:rPr>
-          <w:rFonts w:ascii="AvenirNext forINTUIT" w:eastAsia="Calibri" w:hAnsi="AvenirNext forINTUIT" w:cs="Times New Roman"/>
-          <w:lang w:val="en-AU"/>
-        </w:rPr>
-        <w:t>Casava</w:t>
-      </w:r>
-      <w:proofErr w:type="spellEnd"/>
-      <w:r>
-        <w:rPr>
-          <w:rFonts w:ascii="AvenirNext forINTUIT" w:eastAsia="Calibri" w:hAnsi="AvenirNext forINTUIT" w:cs="Times New Roman"/>
-          <w:lang w:val="en-AU"/>
-        </w:rPr>
-        <w:t>, but eventually to be used to diagnose countless types of crops in countries all over the world. It has been a boon to small-industry farmers and is a commonly used app for farmers in African countries today.</w:t>
+        <w:t xml:space="preserve"> has been designed (once downloaded) to be used offline and will be scaled to not only detect ill-health in Casava, but eventually to be used to diagnose countless types of crops in countries all over the world. It has been a boon to small-industry farmers and is a commonly used app for farmers in African countries today.</w:t>
       </w:r>
     </w:p>
     <w:p>
@@ -4870,7 +4661,43 @@
           <w:rFonts w:ascii="AvenirNext forINTUIT" w:eastAsia="Calibri" w:hAnsi="AvenirNext forINTUIT" w:cs="Times New Roman"/>
           <w:lang w:val="en-AU"/>
         </w:rPr>
-        <w:t xml:space="preserve"> 2018) for years already and have formulated an enormous pool of Apple user data. Machine learning has even been used to combat </w:t>
+        <w:t xml:space="preserve"> 2018) for years already and have formulated an enormous pool of Apple user data. Machine learning has even been </w:t>
+      </w:r>
+      <w:r>
+        <w:rPr>
+          <w:rFonts w:ascii="AvenirNext forINTUIT" w:eastAsia="Calibri" w:hAnsi="AvenirNext forINTUIT" w:cs="Times New Roman"/>
+          <w:lang w:val="en-AU"/>
+        </w:rPr>
+        <w:lastRenderedPageBreak/>
+        <w:t>used to combat COVID-</w:t>
+      </w:r>
+      <w:r>
+        <w:rPr>
+          <w:rFonts w:ascii="AvenirNext forINTUIT" w:eastAsia="Calibri" w:hAnsi="AvenirNext forINTUIT" w:cs="Times New Roman"/>
+          <w:lang w:val="en-AU"/>
+        </w:rPr>
+        <w:t>1</w:t>
+      </w:r>
+      <w:r>
+        <w:rPr>
+          <w:rFonts w:ascii="AvenirNext forINTUIT" w:eastAsia="Calibri" w:hAnsi="AvenirNext forINTUIT" w:cs="Times New Roman"/>
+          <w:lang w:val="en-AU"/>
+        </w:rPr>
+        <w:t xml:space="preserve">9. Earlier this year “300 data scientists and health care professionals held a </w:t>
+      </w:r>
+      <w:r>
+        <w:rPr>
+          <w:rFonts w:ascii="AvenirNext forINTUIT" w:eastAsia="Calibri" w:hAnsi="AvenirNext forINTUIT" w:cs="Times New Roman"/>
+          <w:lang w:val="en-AU"/>
+        </w:rPr>
+        <w:t>COVID</w:t>
+      </w:r>
+      <w:r>
+        <w:rPr>
+          <w:rFonts w:ascii="AvenirNext forINTUIT" w:eastAsia="Calibri" w:hAnsi="AvenirNext forINTUIT" w:cs="Times New Roman"/>
+          <w:lang w:val="en-AU"/>
+        </w:rPr>
+        <w:t xml:space="preserve">-19 </w:t>
       </w:r>
       <w:proofErr w:type="spellStart"/>
       <w:r>
@@ -4878,7 +4705,7 @@
           <w:rFonts w:ascii="AvenirNext forINTUIT" w:eastAsia="Calibri" w:hAnsi="AvenirNext forINTUIT" w:cs="Times New Roman"/>
           <w:lang w:val="en-AU"/>
         </w:rPr>
-        <w:t>COVID</w:t>
+        <w:t>Datathon</w:t>
       </w:r>
       <w:proofErr w:type="spellEnd"/>
       <w:r>
@@ -4886,69 +4713,7 @@
           <w:rFonts w:ascii="AvenirNext forINTUIT" w:eastAsia="Calibri" w:hAnsi="AvenirNext forINTUIT" w:cs="Times New Roman"/>
           <w:lang w:val="en-AU"/>
         </w:rPr>
-        <w:t>-</w:t>
-      </w:r>
-      <w:r>
-        <w:rPr>
-          <w:rFonts w:ascii="AvenirNext forINTUIT" w:eastAsia="Calibri" w:hAnsi="AvenirNext forINTUIT" w:cs="Times New Roman"/>
-          <w:lang w:val="en-AU"/>
-        </w:rPr>
-        <w:t>1</w:t>
-      </w:r>
-      <w:r>
-        <w:rPr>
-          <w:rFonts w:ascii="AvenirNext forINTUIT" w:eastAsia="Calibri" w:hAnsi="AvenirNext forINTUIT" w:cs="Times New Roman"/>
-          <w:lang w:val="en-AU"/>
-        </w:rPr>
-        <w:t xml:space="preserve">9. Earlier this year “300 data scientists and health care professionals held a </w:t>
-      </w:r>
-      <w:proofErr w:type="spellStart"/>
-      <w:r>
-        <w:rPr>
-          <w:rFonts w:ascii="AvenirNext forINTUIT" w:eastAsia="Calibri" w:hAnsi="AvenirNext forINTUIT" w:cs="Times New Roman"/>
-          <w:lang w:val="en-AU"/>
-        </w:rPr>
-        <w:t>COVID</w:t>
-      </w:r>
-      <w:proofErr w:type="spellEnd"/>
-      <w:r>
-        <w:rPr>
-          <w:rFonts w:ascii="AvenirNext forINTUIT" w:eastAsia="Calibri" w:hAnsi="AvenirNext forINTUIT" w:cs="Times New Roman"/>
-          <w:lang w:val="en-AU"/>
-        </w:rPr>
-        <w:t xml:space="preserve">-19 </w:t>
-      </w:r>
-      <w:proofErr w:type="spellStart"/>
-      <w:r>
-        <w:rPr>
-          <w:rFonts w:ascii="AvenirNext forINTUIT" w:eastAsia="Calibri" w:hAnsi="AvenirNext forINTUIT" w:cs="Times New Roman"/>
-          <w:lang w:val="en-AU"/>
-        </w:rPr>
-        <w:t>Datathon</w:t>
-      </w:r>
-      <w:proofErr w:type="spellEnd"/>
-      <w:r>
-        <w:rPr>
-          <w:rFonts w:ascii="AvenirNext forINTUIT" w:eastAsia="Calibri" w:hAnsi="AvenirNext forINTUIT" w:cs="Times New Roman"/>
-          <w:lang w:val="en-AU"/>
-        </w:rPr>
-        <w:t xml:space="preserve"> to see what insights they might uncover [in-regards-to </w:t>
-      </w:r>
-      <w:proofErr w:type="spellStart"/>
-      <w:r>
-        <w:rPr>
-          <w:rFonts w:ascii="AvenirNext forINTUIT" w:eastAsia="Calibri" w:hAnsi="AvenirNext forINTUIT" w:cs="Times New Roman"/>
-          <w:lang w:val="en-AU"/>
-        </w:rPr>
-        <w:t>COVID</w:t>
-      </w:r>
-      <w:proofErr w:type="spellEnd"/>
-      <w:r>
-        <w:rPr>
-          <w:rFonts w:ascii="AvenirNext forINTUIT" w:eastAsia="Calibri" w:hAnsi="AvenirNext forINTUIT" w:cs="Times New Roman"/>
-          <w:lang w:val="en-AU"/>
-        </w:rPr>
-        <w:t xml:space="preserve">-19]” (Kim Martineau, </w:t>
+        <w:t xml:space="preserve"> to see what insights they might uncover [in-regards-to COVID-19]” (Kim Martineau, </w:t>
       </w:r>
       <w:r>
         <w:rPr>
@@ -5498,15 +5263,7 @@
           <w:bCs/>
           <w:lang w:val="en-AU"/>
         </w:rPr>
-        <w:t xml:space="preserve"> </w:t>
-      </w:r>
-      <w:r>
-        <w:rPr>
-          <w:rFonts w:ascii="AvenirNext forINTUIT" w:eastAsia="Calibri" w:hAnsi="AvenirNext forINTUIT" w:cs="Times New Roman"/>
-          <w:bCs/>
-          <w:lang w:val="en-AU"/>
-        </w:rPr>
-        <w:t>* * * *</w:t>
+        <w:t xml:space="preserve"> * * * *</w:t>
       </w:r>
     </w:p>
     <w:p>
@@ -5754,7 +5511,32 @@
           <w:rFonts w:ascii="AvenirNext forINTUIT" w:eastAsia="Calibri" w:hAnsi="AvenirNext forINTUIT" w:cs="Times New Roman"/>
           <w:lang w:val="en-AU"/>
         </w:rPr>
-        <w:t xml:space="preserve">Machine learning is more present in day-to-day life than most people expect. Whenever you scroll through Facebook, for example, a data mining program is paying attention to which </w:t>
+        <w:t>Machine learning is more present in day-to-day life than most people expect. Whenever you scroll through Facebook, for example, a data mining program is paying attention to which posts you like, spend time on and how long, which advertisements you click on and a plethora of other information to do with your activity. The data is then fed into a machine learning program which analyses it to learn about how you react to certain content and what you are likely to spend your money on. This helps Facebook improve the quality of their advertising programs and therefore the amount of revenue they can generate from it. This is pretty common practice in social media companies and raises a host of ethical and legal problems.</w:t>
+      </w:r>
+    </w:p>
+    <w:p>
+      <w:pPr>
+        <w:spacing w:after="0" w:line="240" w:lineRule="auto"/>
+        <w:rPr>
+          <w:rFonts w:ascii="AvenirNext forINTUIT" w:eastAsia="Calibri" w:hAnsi="AvenirNext forINTUIT" w:cs="Times New Roman"/>
+          <w:lang w:val="en-AU"/>
+        </w:rPr>
+      </w:pPr>
+    </w:p>
+    <w:p>
+      <w:pPr>
+        <w:spacing w:after="0" w:line="240" w:lineRule="auto"/>
+        <w:rPr>
+          <w:rFonts w:ascii="AvenirNext forINTUIT" w:eastAsia="Calibri" w:hAnsi="AvenirNext forINTUIT" w:cs="Times New Roman"/>
+          <w:lang w:val="en-AU"/>
+        </w:rPr>
+      </w:pPr>
+      <w:r>
+        <w:rPr>
+          <w:rFonts w:ascii="AvenirNext forINTUIT" w:eastAsia="Calibri" w:hAnsi="AvenirNext forINTUIT" w:cs="Times New Roman"/>
+          <w:lang w:val="en-AU"/>
+        </w:rPr>
+        <w:t xml:space="preserve">In the case of Facebook, a company called Cambridge Analytica used data mining and machine learning programs to extract the personal information of not only the 300,000 users that accessed a link with in-built data-raking protocols, but also their friends, giving Cambridge Analytica the personal information of tens of millions of users without any of them ever opting in. According to Joel Rosenblatt </w:t>
       </w:r>
       <w:r>
         <w:rPr>
@@ -5762,64 +5544,7 @@
           <w:lang w:val="en-AU"/>
         </w:rPr>
         <w:lastRenderedPageBreak/>
-        <w:t>posts you like, spend time on and how long, which advertisements you click on and a plethora of other information to do with your activity. The data is then fed into a machine learning program which analyses it to learn about how you react to certain content and what you are likely to spend your money on. This helps Facebook improve the quality of their advertising programs and therefore the amount of revenue they can generate from it. This is pretty common practice in social media companies and raises a host of ethical and legal problems.</w:t>
-      </w:r>
-    </w:p>
-    <w:p>
-      <w:pPr>
-        <w:spacing w:after="0" w:line="240" w:lineRule="auto"/>
-        <w:rPr>
-          <w:rFonts w:ascii="AvenirNext forINTUIT" w:eastAsia="Calibri" w:hAnsi="AvenirNext forINTUIT" w:cs="Times New Roman"/>
-          <w:lang w:val="en-AU"/>
-        </w:rPr>
-      </w:pPr>
-    </w:p>
-    <w:p>
-      <w:pPr>
-        <w:spacing w:after="0" w:line="240" w:lineRule="auto"/>
-        <w:rPr>
-          <w:rFonts w:ascii="AvenirNext forINTUIT" w:eastAsia="Calibri" w:hAnsi="AvenirNext forINTUIT" w:cs="Times New Roman"/>
-          <w:lang w:val="en-AU"/>
-        </w:rPr>
-      </w:pPr>
-      <w:r>
-        <w:rPr>
-          <w:rFonts w:ascii="AvenirNext forINTUIT" w:eastAsia="Calibri" w:hAnsi="AvenirNext forINTUIT" w:cs="Times New Roman"/>
-          <w:lang w:val="en-AU"/>
-        </w:rPr>
-        <w:t xml:space="preserve">In the case of Facebook, a company called Cambridge </w:t>
-      </w:r>
-      <w:proofErr w:type="spellStart"/>
-      <w:r>
-        <w:rPr>
-          <w:rFonts w:ascii="AvenirNext forINTUIT" w:eastAsia="Calibri" w:hAnsi="AvenirNext forINTUIT" w:cs="Times New Roman"/>
-          <w:lang w:val="en-AU"/>
-        </w:rPr>
-        <w:t>Analytica</w:t>
-      </w:r>
-      <w:proofErr w:type="spellEnd"/>
-      <w:r>
-        <w:rPr>
-          <w:rFonts w:ascii="AvenirNext forINTUIT" w:eastAsia="Calibri" w:hAnsi="AvenirNext forINTUIT" w:cs="Times New Roman"/>
-          <w:lang w:val="en-AU"/>
-        </w:rPr>
-        <w:t xml:space="preserve"> used data mining and machine learning programs to extract the personal information of not only the 300,000 users that accessed a link with in-built data-raking protocols, but also their friends, giving Cambridge </w:t>
-      </w:r>
-      <w:proofErr w:type="spellStart"/>
-      <w:r>
-        <w:rPr>
-          <w:rFonts w:ascii="AvenirNext forINTUIT" w:eastAsia="Calibri" w:hAnsi="AvenirNext forINTUIT" w:cs="Times New Roman"/>
-          <w:lang w:val="en-AU"/>
-        </w:rPr>
-        <w:t>Analytica</w:t>
-      </w:r>
-      <w:proofErr w:type="spellEnd"/>
-      <w:r>
-        <w:rPr>
-          <w:rFonts w:ascii="AvenirNext forINTUIT" w:eastAsia="Calibri" w:hAnsi="AvenirNext forINTUIT" w:cs="Times New Roman"/>
-          <w:lang w:val="en-AU"/>
-        </w:rPr>
-        <w:t xml:space="preserve"> the personal information of tens of millions of users without any of them ever opting in. According to Joel Rosenblatt (Bloomberg.com, 2019) in May 2019 Facebook was forced to pay $5 billion to a U.S. Federal trade commission over the investigation.</w:t>
+        <w:t>(Bloomberg.com, 2019) in May 2019 Facebook was forced to pay $5 billion to a U.S. Federal trade commission over the investigation.</w:t>
       </w:r>
     </w:p>
     <w:p>
@@ -6486,58 +6211,65 @@
           <w:rFonts w:ascii="AvenirNext forINTUIT" w:eastAsia="Calibri" w:hAnsi="AvenirNext forINTUIT" w:cs="Times New Roman"/>
           <w:lang w:val="en-AU"/>
         </w:rPr>
+        <w:t>You can already clearly see the effects of machine learning programs in your personal life.</w:t>
+      </w:r>
+    </w:p>
+    <w:p>
+      <w:pPr>
+        <w:spacing w:after="0" w:line="240" w:lineRule="auto"/>
+        <w:rPr>
+          <w:rFonts w:ascii="AvenirNext forINTUIT" w:eastAsia="Calibri" w:hAnsi="AvenirNext forINTUIT" w:cs="Times New Roman"/>
+          <w:lang w:val="en-AU"/>
+        </w:rPr>
+      </w:pPr>
+    </w:p>
+    <w:p>
+      <w:pPr>
+        <w:spacing w:after="0" w:line="240" w:lineRule="auto"/>
+        <w:rPr>
+          <w:rFonts w:ascii="AvenirNext forINTUIT" w:eastAsia="Calibri" w:hAnsi="AvenirNext forINTUIT" w:cs="Times New Roman"/>
+          <w:lang w:val="en-AU"/>
+        </w:rPr>
+      </w:pPr>
+      <w:r>
+        <w:rPr>
+          <w:rFonts w:ascii="AvenirNext forINTUIT" w:eastAsia="Calibri" w:hAnsi="AvenirNext forINTUIT" w:cs="Times New Roman"/>
+          <w:lang w:val="en-AU"/>
+        </w:rPr>
+        <w:t>Whenever you interact with an advertisement on a social media website like Facebook or Instagram, it has in-built machine learning programs that analyse how long you spend on the ad, whether you put an item in your cart or navigated to a certain category, if you have bought items similar to it in the past and how your interests, search results and other information relates to the ad, among other information.</w:t>
+      </w:r>
+    </w:p>
+    <w:p>
+      <w:pPr>
+        <w:spacing w:after="0" w:line="240" w:lineRule="auto"/>
+        <w:rPr>
+          <w:rFonts w:ascii="AvenirNext forINTUIT" w:eastAsia="Calibri" w:hAnsi="AvenirNext forINTUIT" w:cs="Times New Roman"/>
+          <w:lang w:val="en-AU"/>
+        </w:rPr>
+      </w:pPr>
+    </w:p>
+    <w:p>
+      <w:pPr>
+        <w:spacing w:after="0" w:line="240" w:lineRule="auto"/>
+        <w:rPr>
+          <w:rFonts w:ascii="AvenirNext forINTUIT" w:eastAsia="Calibri" w:hAnsi="AvenirNext forINTUIT" w:cs="Times New Roman"/>
+          <w:lang w:val="en-AU"/>
+        </w:rPr>
+      </w:pPr>
+      <w:r>
+        <w:rPr>
+          <w:rFonts w:ascii="AvenirNext forINTUIT" w:eastAsia="Calibri" w:hAnsi="AvenirNext forINTUIT" w:cs="Times New Roman"/>
+          <w:lang w:val="en-AU"/>
+        </w:rPr>
+        <w:t xml:space="preserve">This is the process what allows targeted advertisement though millions of tiny data transactions every minute. That is why when you search for “how do I buy a new wallet” your feed is filled up by ads for wallets, or if you hover over a post for too long in regards to stand-up comedy, you see nothing but ads for stand-up comedy show tickets for weeks afterwards. Because of this, companies can target consumers based on their proven interests and maximise revenue generated from a marketing campaign. As of 2016 it is believed that global mobile advertising funding surpassed $100 billion for the </w:t>
+      </w:r>
+      <w:r>
+        <w:rPr>
+          <w:rFonts w:ascii="AvenirNext forINTUIT" w:eastAsia="Calibri" w:hAnsi="AvenirNext forINTUIT" w:cs="Times New Roman"/>
+          <w:lang w:val="en-AU"/>
+        </w:rPr>
         <w:lastRenderedPageBreak/>
-        <w:t>You can already clearly see the effects of machine learning programs in your personal life.</w:t>
-      </w:r>
-    </w:p>
-    <w:p>
-      <w:pPr>
-        <w:spacing w:after="0" w:line="240" w:lineRule="auto"/>
-        <w:rPr>
-          <w:rFonts w:ascii="AvenirNext forINTUIT" w:eastAsia="Calibri" w:hAnsi="AvenirNext forINTUIT" w:cs="Times New Roman"/>
-          <w:lang w:val="en-AU"/>
-        </w:rPr>
-      </w:pPr>
-    </w:p>
-    <w:p>
-      <w:pPr>
-        <w:spacing w:after="0" w:line="240" w:lineRule="auto"/>
-        <w:rPr>
-          <w:rFonts w:ascii="AvenirNext forINTUIT" w:eastAsia="Calibri" w:hAnsi="AvenirNext forINTUIT" w:cs="Times New Roman"/>
-          <w:lang w:val="en-AU"/>
-        </w:rPr>
-      </w:pPr>
-      <w:r>
-        <w:rPr>
-          <w:rFonts w:ascii="AvenirNext forINTUIT" w:eastAsia="Calibri" w:hAnsi="AvenirNext forINTUIT" w:cs="Times New Roman"/>
-          <w:lang w:val="en-AU"/>
-        </w:rPr>
-        <w:t>Whenever you interact with an advertisement on a social media website like Facebook or Instagram, it has in-built machine learning programs that analyse how long you spend on the ad, whether you put an item in your cart or navigated to a certain category, if you have bought items similar to it in the past and how your interests, search results and other information relates to the ad, among other information.</w:t>
-      </w:r>
-    </w:p>
-    <w:p>
-      <w:pPr>
-        <w:spacing w:after="0" w:line="240" w:lineRule="auto"/>
-        <w:rPr>
-          <w:rFonts w:ascii="AvenirNext forINTUIT" w:eastAsia="Calibri" w:hAnsi="AvenirNext forINTUIT" w:cs="Times New Roman"/>
-          <w:lang w:val="en-AU"/>
-        </w:rPr>
-      </w:pPr>
-    </w:p>
-    <w:p>
-      <w:pPr>
-        <w:spacing w:after="0" w:line="240" w:lineRule="auto"/>
-        <w:rPr>
-          <w:rFonts w:ascii="AvenirNext forINTUIT" w:eastAsia="Calibri" w:hAnsi="AvenirNext forINTUIT" w:cs="Times New Roman"/>
-          <w:lang w:val="en-AU"/>
-        </w:rPr>
-      </w:pPr>
-      <w:r>
-        <w:rPr>
-          <w:rFonts w:ascii="AvenirNext forINTUIT" w:eastAsia="Calibri" w:hAnsi="AvenirNext forINTUIT" w:cs="Times New Roman"/>
-          <w:lang w:val="en-AU"/>
-        </w:rPr>
-        <w:t>This is the process what allows targeted advertisement though millions of tiny data transactions every minute. That is why when you search for “how do I buy a new wallet” your feed is filled up by ads for wallets, or if you hover over a post for too long in regards to stand-up comedy, you see nothing but ads for stand-up comedy show tickets for weeks afterwards. Because of this, companies can target consumers based on their proven interests and maximise revenue generated from a marketing campaign. As of 2016 it is believed that global mobile advertising funding surpassed $100 billion for the year (</w:t>
+        <w:t>year (</w:t>
       </w:r>
       <w:proofErr w:type="spellStart"/>
       <w:r>
@@ -6610,39 +6342,7 @@
           <w:rFonts w:ascii="AvenirNext forINTUIT" w:eastAsia="Calibri" w:hAnsi="AvenirNext forINTUIT" w:cs="Times New Roman"/>
           <w:lang w:val="en-AU"/>
         </w:rPr>
-        <w:t>Machine learning is only going to continue to become more and more prevalent in our every-day lives. As further development is put into “the Internet of Things” (</w:t>
-      </w:r>
-      <w:proofErr w:type="spellStart"/>
-      <w:r>
-        <w:rPr>
-          <w:rFonts w:ascii="AvenirNext forINTUIT" w:eastAsia="Calibri" w:hAnsi="AvenirNext forINTUIT" w:cs="Times New Roman"/>
-          <w:lang w:val="en-AU"/>
-        </w:rPr>
-        <w:t>IoT</w:t>
-      </w:r>
-      <w:proofErr w:type="spellEnd"/>
-      <w:r>
-        <w:rPr>
-          <w:rFonts w:ascii="AvenirNext forINTUIT" w:eastAsia="Calibri" w:hAnsi="AvenirNext forINTUIT" w:cs="Times New Roman"/>
-          <w:lang w:val="en-AU"/>
-        </w:rPr>
-        <w:t xml:space="preserve">), it will begin to involve more and more artificial intelligence, meaning every time we use our household items that are connected to our Wi-Fi network, even the </w:t>
-      </w:r>
-      <w:proofErr w:type="spellStart"/>
-      <w:r>
-        <w:rPr>
-          <w:rFonts w:ascii="AvenirNext forINTUIT" w:eastAsia="Calibri" w:hAnsi="AvenirNext forINTUIT" w:cs="Times New Roman"/>
-          <w:lang w:val="en-AU"/>
-        </w:rPr>
-        <w:t>tv</w:t>
-      </w:r>
-      <w:proofErr w:type="spellEnd"/>
-      <w:r>
-        <w:rPr>
-          <w:rFonts w:ascii="AvenirNext forINTUIT" w:eastAsia="Calibri" w:hAnsi="AvenirNext forINTUIT" w:cs="Times New Roman"/>
-          <w:lang w:val="en-AU"/>
-        </w:rPr>
-        <w:t xml:space="preserve">, toaster or microwave, we will be giving data to one, if not many, machine learning programs. </w:t>
+        <w:t xml:space="preserve">Machine learning is only going to continue to become more and more prevalent in our every-day lives. As further development is put into “the Internet of Things” (IoT), it will begin to involve more and more artificial intelligence, meaning every time we use our household items that are connected to our Wi-Fi network, even the tv, toaster or microwave, we will be giving data to one, if not many, machine learning programs. </w:t>
       </w:r>
     </w:p>
     <w:p>
@@ -6905,23 +6605,7 @@
           <w:i/>
           <w:iCs/>
         </w:rPr>
-        <w:t xml:space="preserve">“What is the </w:t>
-      </w:r>
-      <w:proofErr w:type="spellStart"/>
-      <w:r>
-        <w:rPr>
-          <w:i/>
-          <w:iCs/>
-        </w:rPr>
-        <w:t>COVID</w:t>
-      </w:r>
-      <w:proofErr w:type="spellEnd"/>
-      <w:r>
-        <w:rPr>
-          <w:i/>
-          <w:iCs/>
-        </w:rPr>
-        <w:t xml:space="preserve">-19 data tsunami telling policymakers?”, </w:t>
+        <w:t xml:space="preserve">“What is the COVID-19 data tsunami telling policymakers?”, </w:t>
       </w:r>
       <w:r>
         <w:t>July 1</w:t>
@@ -7301,15 +6985,7 @@
         </w:numPr>
       </w:pPr>
       <w:r>
-        <w:t>(</w:t>
-      </w:r>
-      <w:proofErr w:type="spellStart"/>
-      <w:r>
-        <w:t>Tushar</w:t>
-      </w:r>
-      <w:proofErr w:type="spellEnd"/>
-      <w:r>
-        <w:t xml:space="preserve"> </w:t>
+        <w:t xml:space="preserve">(Tushar </w:t>
       </w:r>
       <w:proofErr w:type="spellStart"/>
       <w:r>
@@ -7493,15 +7169,7 @@
         </w:numPr>
       </w:pPr>
       <w:r>
-        <w:t>(</w:t>
-      </w:r>
-      <w:proofErr w:type="spellStart"/>
-      <w:r>
-        <w:t>Chintan</w:t>
-      </w:r>
-      <w:proofErr w:type="spellEnd"/>
-      <w:r>
-        <w:t xml:space="preserve"> </w:t>
+        <w:t xml:space="preserve">(Chintan </w:t>
       </w:r>
       <w:proofErr w:type="spellStart"/>
       <w:r>
@@ -7926,23 +7594,7 @@
           <w:i/>
           <w:iCs/>
         </w:rPr>
-        <w:t xml:space="preserve">“Facebook Faces Massive Damages in Cambridge </w:t>
-      </w:r>
-      <w:proofErr w:type="spellStart"/>
-      <w:r>
-        <w:rPr>
-          <w:i/>
-          <w:iCs/>
-        </w:rPr>
-        <w:t>Analytica</w:t>
-      </w:r>
-      <w:proofErr w:type="spellEnd"/>
-      <w:r>
-        <w:rPr>
-          <w:i/>
-          <w:iCs/>
-        </w:rPr>
-        <w:t xml:space="preserve"> Suit”, </w:t>
+        <w:t xml:space="preserve">“Facebook Faces Massive Damages in Cambridge Analytica Suit”, </w:t>
       </w:r>
       <w:r>
         <w:t>September 10</w:t>
@@ -8121,38 +7773,14 @@
         </w:numPr>
       </w:pPr>
       <w:r>
-        <w:t>(</w:t>
-      </w:r>
-      <w:proofErr w:type="spellStart"/>
-      <w:r>
-        <w:t>TensorFlow</w:t>
-      </w:r>
-      <w:proofErr w:type="spellEnd"/>
-      <w:r>
-        <w:t xml:space="preserve">, </w:t>
+        <w:t xml:space="preserve">(TensorFlow, </w:t>
       </w:r>
       <w:r>
         <w:rPr>
           <w:i/>
           <w:iCs/>
         </w:rPr>
-        <w:t>“Machine Learning Zero to Hero (Google I/</w:t>
-      </w:r>
-      <w:proofErr w:type="spellStart"/>
-      <w:r>
-        <w:rPr>
-          <w:i/>
-          <w:iCs/>
-        </w:rPr>
-        <w:t>O’19</w:t>
-      </w:r>
-      <w:proofErr w:type="spellEnd"/>
-      <w:r>
-        <w:rPr>
-          <w:i/>
-          <w:iCs/>
-        </w:rPr>
-        <w:t xml:space="preserve">), </w:t>
+        <w:t xml:space="preserve">“Machine Learning Zero to Hero (Google I/O’19), </w:t>
       </w:r>
       <w:r>
         <w:t>YouTube, May 9</w:t>
@@ -8205,15 +7833,7 @@
         </w:numPr>
       </w:pPr>
       <w:r>
-        <w:t>(</w:t>
-      </w:r>
-      <w:proofErr w:type="spellStart"/>
-      <w:r>
-        <w:t>ACADGILD</w:t>
-      </w:r>
-      <w:proofErr w:type="spellEnd"/>
-      <w:r>
-        <w:t xml:space="preserve">, </w:t>
+        <w:t xml:space="preserve">(ACADGILD, </w:t>
       </w:r>
       <w:r>
         <w:rPr>
@@ -8261,15 +7881,7 @@
         </w:numPr>
       </w:pPr>
       <w:r>
-        <w:t>(</w:t>
-      </w:r>
-      <w:proofErr w:type="spellStart"/>
-      <w:r>
-        <w:t>3Blue1Brown</w:t>
-      </w:r>
-      <w:proofErr w:type="spellEnd"/>
-      <w:r>
-        <w:t xml:space="preserve">, </w:t>
+        <w:t xml:space="preserve">(3Blue1Brown, </w:t>
       </w:r>
       <w:r>
         <w:rPr>
@@ -8327,15 +7939,7 @@
         </w:numPr>
       </w:pPr>
       <w:r>
-        <w:t>(</w:t>
-      </w:r>
-      <w:proofErr w:type="spellStart"/>
-      <w:r>
-        <w:t>3Blue1Brown</w:t>
-      </w:r>
-      <w:proofErr w:type="spellEnd"/>
-      <w:r>
-        <w:t xml:space="preserve">, </w:t>
+        <w:t xml:space="preserve">(3Blue1Brown, </w:t>
       </w:r>
       <w:r>
         <w:rPr>
@@ -8386,7 +7990,7 @@
 </file>
 
 <file path=word/endnotes.xml><?xml version="1.0" encoding="utf-8"?>
-<w:endnotes xmlns:wpc="http://schemas.microsoft.com/office/word/2010/wordprocessingCanvas" xmlns:cx="http://schemas.microsoft.com/office/drawing/2014/chartex" xmlns:cx1="http://schemas.microsoft.com/office/drawing/2015/9/8/chartex" xmlns:mc="http://schemas.openxmlformats.org/markup-compatibility/2006" xmlns:o="urn:schemas-microsoft-com:office:office" xmlns:r="http://schemas.openxmlformats.org/officeDocument/2006/relationships" xmlns:m="http://schemas.openxmlformats.org/officeDocument/2006/math" xmlns:v="urn:schemas-microsoft-com:vml" xmlns:wp14="http://schemas.microsoft.com/office/word/2010/wordprocessingDrawing" xmlns:wp="http://schemas.openxmlformats.org/drawingml/2006/wordprocessingDrawing" xmlns:w10="urn:schemas-microsoft-com:office:word" xmlns:w="http://schemas.openxmlformats.org/wordprocessingml/2006/main" xmlns:w14="http://schemas.microsoft.com/office/word/2010/wordml" xmlns:w15="http://schemas.microsoft.com/office/word/2012/wordml" xmlns:w16se="http://schemas.microsoft.com/office/word/2015/wordml/symex" xmlns:wpg="http://schemas.microsoft.com/office/word/2010/wordprocessingGroup" xmlns:wpi="http://schemas.microsoft.com/office/word/2010/wordprocessingInk" xmlns:wne="http://schemas.microsoft.com/office/word/2006/wordml" xmlns:wps="http://schemas.microsoft.com/office/word/2010/wordprocessingShape" mc:Ignorable="w14 w15 w16se wp14">
+<w:endnotes xmlns:wpc="http://schemas.microsoft.com/office/word/2010/wordprocessingCanvas" xmlns:cx="http://schemas.microsoft.com/office/drawing/2014/chartex" xmlns:cx1="http://schemas.microsoft.com/office/drawing/2015/9/8/chartex" xmlns:cx2="http://schemas.microsoft.com/office/drawing/2015/10/21/chartex" xmlns:cx3="http://schemas.microsoft.com/office/drawing/2016/5/9/chartex" xmlns:cx4="http://schemas.microsoft.com/office/drawing/2016/5/10/chartex" xmlns:cx5="http://schemas.microsoft.com/office/drawing/2016/5/11/chartex" xmlns:cx6="http://schemas.microsoft.com/office/drawing/2016/5/12/chartex" xmlns:cx7="http://schemas.microsoft.com/office/drawing/2016/5/13/chartex" xmlns:cx8="http://schemas.microsoft.com/office/drawing/2016/5/14/chartex" xmlns:mc="http://schemas.openxmlformats.org/markup-compatibility/2006" xmlns:aink="http://schemas.microsoft.com/office/drawing/2016/ink" xmlns:am3d="http://schemas.microsoft.com/office/drawing/2017/model3d" xmlns:o="urn:schemas-microsoft-com:office:office" xmlns:r="http://schemas.openxmlformats.org/officeDocument/2006/relationships" xmlns:m="http://schemas.openxmlformats.org/officeDocument/2006/math" xmlns:v="urn:schemas-microsoft-com:vml" xmlns:wp14="http://schemas.microsoft.com/office/word/2010/wordprocessingDrawing" xmlns:wp="http://schemas.openxmlformats.org/drawingml/2006/wordprocessingDrawing" xmlns:w10="urn:schemas-microsoft-com:office:word" xmlns:w="http://schemas.openxmlformats.org/wordprocessingml/2006/main" xmlns:w14="http://schemas.microsoft.com/office/word/2010/wordml" xmlns:w15="http://schemas.microsoft.com/office/word/2012/wordml" xmlns:w16cex="http://schemas.microsoft.com/office/word/2018/wordml/cex" xmlns:w16cid="http://schemas.microsoft.com/office/word/2016/wordml/cid" xmlns:w16="http://schemas.microsoft.com/office/word/2018/wordml" xmlns:w16se="http://schemas.microsoft.com/office/word/2015/wordml/symex" xmlns:wpg="http://schemas.microsoft.com/office/word/2010/wordprocessingGroup" xmlns:wpi="http://schemas.microsoft.com/office/word/2010/wordprocessingInk" xmlns:wne="http://schemas.microsoft.com/office/word/2006/wordml" xmlns:wps="http://schemas.microsoft.com/office/word/2010/wordprocessingShape" mc:Ignorable="w14 w15 w16se w16cid w16 w16cex wp14">
   <w:endnote w:type="separator" w:id="-1">
     <w:p>
       <w:pPr>
@@ -8411,7 +8015,7 @@
 </file>
 
 <file path=word/footer1.xml><?xml version="1.0" encoding="utf-8"?>
-<w:ftr xmlns:wpc="http://schemas.microsoft.com/office/word/2010/wordprocessingCanvas" xmlns:cx="http://schemas.microsoft.com/office/drawing/2014/chartex" xmlns:cx1="http://schemas.microsoft.com/office/drawing/2015/9/8/chartex" xmlns:mc="http://schemas.openxmlformats.org/markup-compatibility/2006" xmlns:o="urn:schemas-microsoft-com:office:office" xmlns:r="http://schemas.openxmlformats.org/officeDocument/2006/relationships" xmlns:m="http://schemas.openxmlformats.org/officeDocument/2006/math" xmlns:v="urn:schemas-microsoft-com:vml" xmlns:wp14="http://schemas.microsoft.com/office/word/2010/wordprocessingDrawing" xmlns:wp="http://schemas.openxmlformats.org/drawingml/2006/wordprocessingDrawing" xmlns:w10="urn:schemas-microsoft-com:office:word" xmlns:w="http://schemas.openxmlformats.org/wordprocessingml/2006/main" xmlns:w14="http://schemas.microsoft.com/office/word/2010/wordml" xmlns:w15="http://schemas.microsoft.com/office/word/2012/wordml" xmlns:w16se="http://schemas.microsoft.com/office/word/2015/wordml/symex" xmlns:wpg="http://schemas.microsoft.com/office/word/2010/wordprocessingGroup" xmlns:wpi="http://schemas.microsoft.com/office/word/2010/wordprocessingInk" xmlns:wne="http://schemas.microsoft.com/office/word/2006/wordml" xmlns:wps="http://schemas.microsoft.com/office/word/2010/wordprocessingShape" mc:Ignorable="w14 w15 w16se wp14">
+<w:ftr xmlns:wpc="http://schemas.microsoft.com/office/word/2010/wordprocessingCanvas" xmlns:cx="http://schemas.microsoft.com/office/drawing/2014/chartex" xmlns:cx1="http://schemas.microsoft.com/office/drawing/2015/9/8/chartex" xmlns:cx2="http://schemas.microsoft.com/office/drawing/2015/10/21/chartex" xmlns:cx3="http://schemas.microsoft.com/office/drawing/2016/5/9/chartex" xmlns:cx4="http://schemas.microsoft.com/office/drawing/2016/5/10/chartex" xmlns:cx5="http://schemas.microsoft.com/office/drawing/2016/5/11/chartex" xmlns:cx6="http://schemas.microsoft.com/office/drawing/2016/5/12/chartex" xmlns:cx7="http://schemas.microsoft.com/office/drawing/2016/5/13/chartex" xmlns:cx8="http://schemas.microsoft.com/office/drawing/2016/5/14/chartex" xmlns:mc="http://schemas.openxmlformats.org/markup-compatibility/2006" xmlns:aink="http://schemas.microsoft.com/office/drawing/2016/ink" xmlns:am3d="http://schemas.microsoft.com/office/drawing/2017/model3d" xmlns:o="urn:schemas-microsoft-com:office:office" xmlns:r="http://schemas.openxmlformats.org/officeDocument/2006/relationships" xmlns:m="http://schemas.openxmlformats.org/officeDocument/2006/math" xmlns:v="urn:schemas-microsoft-com:vml" xmlns:wp14="http://schemas.microsoft.com/office/word/2010/wordprocessingDrawing" xmlns:wp="http://schemas.openxmlformats.org/drawingml/2006/wordprocessingDrawing" xmlns:w10="urn:schemas-microsoft-com:office:word" xmlns:w="http://schemas.openxmlformats.org/wordprocessingml/2006/main" xmlns:w14="http://schemas.microsoft.com/office/word/2010/wordml" xmlns:w15="http://schemas.microsoft.com/office/word/2012/wordml" xmlns:w16cex="http://schemas.microsoft.com/office/word/2018/wordml/cex" xmlns:w16cid="http://schemas.microsoft.com/office/word/2016/wordml/cid" xmlns:w16="http://schemas.microsoft.com/office/word/2018/wordml" xmlns:w16se="http://schemas.microsoft.com/office/word/2015/wordml/symex" xmlns:wpg="http://schemas.microsoft.com/office/word/2010/wordprocessingGroup" xmlns:wpi="http://schemas.microsoft.com/office/word/2010/wordprocessingInk" xmlns:wne="http://schemas.microsoft.com/office/word/2006/wordml" xmlns:wps="http://schemas.microsoft.com/office/word/2010/wordprocessingShape" mc:Ignorable="w14 w15 w16se w16cid w16 w16cex wp14">
   <w:p>
     <w:pPr>
       <w:tabs>
@@ -8562,7 +8166,7 @@
 </file>
 
 <file path=word/footnotes.xml><?xml version="1.0" encoding="utf-8"?>
-<w:footnotes xmlns:wpc="http://schemas.microsoft.com/office/word/2010/wordprocessingCanvas" xmlns:cx="http://schemas.microsoft.com/office/drawing/2014/chartex" xmlns:cx1="http://schemas.microsoft.com/office/drawing/2015/9/8/chartex" xmlns:mc="http://schemas.openxmlformats.org/markup-compatibility/2006" xmlns:o="urn:schemas-microsoft-com:office:office" xmlns:r="http://schemas.openxmlformats.org/officeDocument/2006/relationships" xmlns:m="http://schemas.openxmlformats.org/officeDocument/2006/math" xmlns:v="urn:schemas-microsoft-com:vml" xmlns:wp14="http://schemas.microsoft.com/office/word/2010/wordprocessingDrawing" xmlns:wp="http://schemas.openxmlformats.org/drawingml/2006/wordprocessingDrawing" xmlns:w10="urn:schemas-microsoft-com:office:word" xmlns:w="http://schemas.openxmlformats.org/wordprocessingml/2006/main" xmlns:w14="http://schemas.microsoft.com/office/word/2010/wordml" xmlns:w15="http://schemas.microsoft.com/office/word/2012/wordml" xmlns:w16se="http://schemas.microsoft.com/office/word/2015/wordml/symex" xmlns:wpg="http://schemas.microsoft.com/office/word/2010/wordprocessingGroup" xmlns:wpi="http://schemas.microsoft.com/office/word/2010/wordprocessingInk" xmlns:wne="http://schemas.microsoft.com/office/word/2006/wordml" xmlns:wps="http://schemas.microsoft.com/office/word/2010/wordprocessingShape" mc:Ignorable="w14 w15 w16se wp14">
+<w:footnotes xmlns:wpc="http://schemas.microsoft.com/office/word/2010/wordprocessingCanvas" xmlns:cx="http://schemas.microsoft.com/office/drawing/2014/chartex" xmlns:cx1="http://schemas.microsoft.com/office/drawing/2015/9/8/chartex" xmlns:cx2="http://schemas.microsoft.com/office/drawing/2015/10/21/chartex" xmlns:cx3="http://schemas.microsoft.com/office/drawing/2016/5/9/chartex" xmlns:cx4="http://schemas.microsoft.com/office/drawing/2016/5/10/chartex" xmlns:cx5="http://schemas.microsoft.com/office/drawing/2016/5/11/chartex" xmlns:cx6="http://schemas.microsoft.com/office/drawing/2016/5/12/chartex" xmlns:cx7="http://schemas.microsoft.com/office/drawing/2016/5/13/chartex" xmlns:cx8="http://schemas.microsoft.com/office/drawing/2016/5/14/chartex" xmlns:mc="http://schemas.openxmlformats.org/markup-compatibility/2006" xmlns:aink="http://schemas.microsoft.com/office/drawing/2016/ink" xmlns:am3d="http://schemas.microsoft.com/office/drawing/2017/model3d" xmlns:o="urn:schemas-microsoft-com:office:office" xmlns:r="http://schemas.openxmlformats.org/officeDocument/2006/relationships" xmlns:m="http://schemas.openxmlformats.org/officeDocument/2006/math" xmlns:v="urn:schemas-microsoft-com:vml" xmlns:wp14="http://schemas.microsoft.com/office/word/2010/wordprocessingDrawing" xmlns:wp="http://schemas.openxmlformats.org/drawingml/2006/wordprocessingDrawing" xmlns:w10="urn:schemas-microsoft-com:office:word" xmlns:w="http://schemas.openxmlformats.org/wordprocessingml/2006/main" xmlns:w14="http://schemas.microsoft.com/office/word/2010/wordml" xmlns:w15="http://schemas.microsoft.com/office/word/2012/wordml" xmlns:w16cex="http://schemas.microsoft.com/office/word/2018/wordml/cex" xmlns:w16cid="http://schemas.microsoft.com/office/word/2016/wordml/cid" xmlns:w16="http://schemas.microsoft.com/office/word/2018/wordml" xmlns:w16se="http://schemas.microsoft.com/office/word/2015/wordml/symex" xmlns:wpg="http://schemas.microsoft.com/office/word/2010/wordprocessingGroup" xmlns:wpi="http://schemas.microsoft.com/office/word/2010/wordprocessingInk" xmlns:wne="http://schemas.microsoft.com/office/word/2006/wordml" xmlns:wps="http://schemas.microsoft.com/office/word/2010/wordprocessingShape" mc:Ignorable="w14 w15 w16se w16cid w16 w16cex wp14">
   <w:footnote w:type="separator" w:id="-1">
     <w:p>
       <w:pPr>
@@ -8587,7 +8191,7 @@
 </file>
 
 <file path=word/numbering.xml><?xml version="1.0" encoding="utf-8"?>
-<w:numbering xmlns:wpc="http://schemas.microsoft.com/office/word/2010/wordprocessingCanvas" xmlns:cx="http://schemas.microsoft.com/office/drawing/2014/chartex" xmlns:cx1="http://schemas.microsoft.com/office/drawing/2015/9/8/chartex" xmlns:mc="http://schemas.openxmlformats.org/markup-compatibility/2006" xmlns:o="urn:schemas-microsoft-com:office:office" xmlns:r="http://schemas.openxmlformats.org/officeDocument/2006/relationships" xmlns:m="http://schemas.openxmlformats.org/officeDocument/2006/math" xmlns:v="urn:schemas-microsoft-com:vml" xmlns:wp14="http://schemas.microsoft.com/office/word/2010/wordprocessingDrawing" xmlns:wp="http://schemas.openxmlformats.org/drawingml/2006/wordprocessingDrawing" xmlns:w10="urn:schemas-microsoft-com:office:word" xmlns:w="http://schemas.openxmlformats.org/wordprocessingml/2006/main" xmlns:w14="http://schemas.microsoft.com/office/word/2010/wordml" xmlns:w15="http://schemas.microsoft.com/office/word/2012/wordml" xmlns:w16se="http://schemas.microsoft.com/office/word/2015/wordml/symex" xmlns:wpg="http://schemas.microsoft.com/office/word/2010/wordprocessingGroup" xmlns:wpi="http://schemas.microsoft.com/office/word/2010/wordprocessingInk" xmlns:wne="http://schemas.microsoft.com/office/word/2006/wordml" xmlns:wps="http://schemas.microsoft.com/office/word/2010/wordprocessingShape" mc:Ignorable="w14 w15 w16se wp14">
+<w:numbering xmlns:wpc="http://schemas.microsoft.com/office/word/2010/wordprocessingCanvas" xmlns:cx="http://schemas.microsoft.com/office/drawing/2014/chartex" xmlns:cx1="http://schemas.microsoft.com/office/drawing/2015/9/8/chartex" xmlns:cx2="http://schemas.microsoft.com/office/drawing/2015/10/21/chartex" xmlns:cx3="http://schemas.microsoft.com/office/drawing/2016/5/9/chartex" xmlns:cx4="http://schemas.microsoft.com/office/drawing/2016/5/10/chartex" xmlns:cx5="http://schemas.microsoft.com/office/drawing/2016/5/11/chartex" xmlns:cx6="http://schemas.microsoft.com/office/drawing/2016/5/12/chartex" xmlns:cx7="http://schemas.microsoft.com/office/drawing/2016/5/13/chartex" xmlns:cx8="http://schemas.microsoft.com/office/drawing/2016/5/14/chartex" xmlns:mc="http://schemas.openxmlformats.org/markup-compatibility/2006" xmlns:aink="http://schemas.microsoft.com/office/drawing/2016/ink" xmlns:am3d="http://schemas.microsoft.com/office/drawing/2017/model3d" xmlns:o="urn:schemas-microsoft-com:office:office" xmlns:r="http://schemas.openxmlformats.org/officeDocument/2006/relationships" xmlns:m="http://schemas.openxmlformats.org/officeDocument/2006/math" xmlns:v="urn:schemas-microsoft-com:vml" xmlns:wp14="http://schemas.microsoft.com/office/word/2010/wordprocessingDrawing" xmlns:wp="http://schemas.openxmlformats.org/drawingml/2006/wordprocessingDrawing" xmlns:w10="urn:schemas-microsoft-com:office:word" xmlns:w="http://schemas.openxmlformats.org/wordprocessingml/2006/main" xmlns:w14="http://schemas.microsoft.com/office/word/2010/wordml" xmlns:w15="http://schemas.microsoft.com/office/word/2012/wordml" xmlns:w16cex="http://schemas.microsoft.com/office/word/2018/wordml/cex" xmlns:w16cid="http://schemas.microsoft.com/office/word/2016/wordml/cid" xmlns:w16="http://schemas.microsoft.com/office/word/2018/wordml" xmlns:w16se="http://schemas.microsoft.com/office/word/2015/wordml/symex" xmlns:wpg="http://schemas.microsoft.com/office/word/2010/wordprocessingGroup" xmlns:wpi="http://schemas.microsoft.com/office/word/2010/wordprocessingInk" xmlns:wne="http://schemas.microsoft.com/office/word/2006/wordml" xmlns:wps="http://schemas.microsoft.com/office/word/2010/wordprocessingShape" mc:Ignorable="w14 w15 w16se w16cid w16 w16cex wp14">
   <w:abstractNum w:abstractNumId="0" w15:restartNumberingAfterBreak="0">
     <w:nsid w:val="08C63658"/>
     <w:multiLevelType w:val="hybridMultilevel"/>
@@ -9324,7 +8928,7 @@
 </file>
 
 <file path=word/styles.xml><?xml version="1.0" encoding="utf-8"?>
-<w:styles xmlns:mc="http://schemas.openxmlformats.org/markup-compatibility/2006" xmlns:r="http://schemas.openxmlformats.org/officeDocument/2006/relationships" xmlns:w="http://schemas.openxmlformats.org/wordprocessingml/2006/main" xmlns:w14="http://schemas.microsoft.com/office/word/2010/wordml" xmlns:w15="http://schemas.microsoft.com/office/word/2012/wordml" xmlns:w16se="http://schemas.microsoft.com/office/word/2015/wordml/symex" mc:Ignorable="w14 w15 w16se">
+<w:styles xmlns:mc="http://schemas.openxmlformats.org/markup-compatibility/2006" xmlns:r="http://schemas.openxmlformats.org/officeDocument/2006/relationships" xmlns:w="http://schemas.openxmlformats.org/wordprocessingml/2006/main" xmlns:w14="http://schemas.microsoft.com/office/word/2010/wordml" xmlns:w15="http://schemas.microsoft.com/office/word/2012/wordml" xmlns:w16cex="http://schemas.microsoft.com/office/word/2018/wordml/cex" xmlns:w16cid="http://schemas.microsoft.com/office/word/2016/wordml/cid" xmlns:w16="http://schemas.microsoft.com/office/word/2018/wordml" xmlns:w16se="http://schemas.microsoft.com/office/word/2015/wordml/symex" mc:Ignorable="w14 w15 w16se w16cid w16 w16cex">
   <w:docDefaults>
     <w:rPrDefault>
       <w:rPr>
@@ -9340,7 +8944,7 @@
       </w:pPr>
     </w:pPrDefault>
   </w:docDefaults>
-  <w:latentStyles w:defLockedState="0" w:defUIPriority="99" w:defSemiHidden="0" w:defUnhideWhenUsed="0" w:defQFormat="0" w:count="371">
+  <w:latentStyles w:defLockedState="0" w:defUIPriority="99" w:defSemiHidden="0" w:defUnhideWhenUsed="0" w:defQFormat="0" w:count="376">
     <w:lsdException w:name="Normal" w:uiPriority="0" w:qFormat="1"/>
     <w:lsdException w:name="heading 1" w:uiPriority="9" w:qFormat="1"/>
     <w:lsdException w:name="heading 2" w:semiHidden="1" w:uiPriority="9" w:unhideWhenUsed="1" w:qFormat="1"/>
@@ -9446,7 +9050,6 @@
     <w:lsdException w:name="HTML Sample" w:semiHidden="1" w:unhideWhenUsed="1"/>
     <w:lsdException w:name="HTML Typewriter" w:semiHidden="1" w:unhideWhenUsed="1"/>
     <w:lsdException w:name="HTML Variable" w:semiHidden="1" w:unhideWhenUsed="1"/>
-    <w:lsdException w:name="Normal Table" w:semiHidden="1" w:unhideWhenUsed="1"/>
     <w:lsdException w:name="annotation subject" w:semiHidden="1" w:unhideWhenUsed="1"/>
     <w:lsdException w:name="No List" w:semiHidden="1" w:unhideWhenUsed="1"/>
     <w:lsdException w:name="Outline List 1" w:semiHidden="1" w:unhideWhenUsed="1"/>
@@ -9489,11 +9092,8 @@
     <w:lsdException w:name="Table Contemporary" w:semiHidden="1" w:unhideWhenUsed="1"/>
     <w:lsdException w:name="Table Elegant" w:semiHidden="1" w:unhideWhenUsed="1"/>
     <w:lsdException w:name="Table Professional" w:semiHidden="1" w:unhideWhenUsed="1"/>
-    <w:lsdException w:name="Table Subtle 1" w:semiHidden="1" w:unhideWhenUsed="1"/>
     <w:lsdException w:name="Table Subtle 2" w:semiHidden="1" w:unhideWhenUsed="1"/>
     <w:lsdException w:name="Table Web 1" w:semiHidden="1" w:unhideWhenUsed="1"/>
-    <w:lsdException w:name="Table Web 2" w:semiHidden="1" w:unhideWhenUsed="1"/>
-    <w:lsdException w:name="Table Web 3" w:semiHidden="1" w:unhideWhenUsed="1"/>
     <w:lsdException w:name="Balloon Text" w:semiHidden="1" w:unhideWhenUsed="1"/>
     <w:lsdException w:name="Table Grid" w:uiPriority="39"/>
     <w:lsdException w:name="Table Theme" w:semiHidden="1" w:unhideWhenUsed="1"/>
@@ -9712,6 +9312,11 @@
     <w:lsdException w:name="List Table 5 Dark Accent 6" w:uiPriority="50"/>
     <w:lsdException w:name="List Table 6 Colorful Accent 6" w:uiPriority="51"/>
     <w:lsdException w:name="List Table 7 Colorful Accent 6" w:uiPriority="52"/>
+    <w:lsdException w:name="Mention" w:semiHidden="1" w:unhideWhenUsed="1"/>
+    <w:lsdException w:name="Smart Hyperlink" w:semiHidden="1" w:unhideWhenUsed="1"/>
+    <w:lsdException w:name="Hashtag" w:semiHidden="1" w:unhideWhenUsed="1"/>
+    <w:lsdException w:name="Unresolved Mention" w:semiHidden="1" w:unhideWhenUsed="1"/>
+    <w:lsdException w:name="Smart Link" w:semiHidden="1" w:unhideWhenUsed="1"/>
   </w:latentStyles>
   <w:style w:type="paragraph" w:default="1" w:styleId="Normal">
     <w:name w:val="Normal"/>

</xml_diff>

<commit_message>
Changed BurningGlass file name
</commit_message>
<xml_diff>
--- a/ReportsEtc/Final report draft.docx
+++ b/ReportsEtc/Final report draft.docx
@@ -1,6 +1,6 @@
 
 <file path=word/document.xml><?xml version="1.0" encoding="utf-8"?>
-<w:document xmlns:wpc="http://schemas.microsoft.com/office/word/2010/wordprocessingCanvas" xmlns:cx="http://schemas.microsoft.com/office/drawing/2014/chartex" xmlns:cx1="http://schemas.microsoft.com/office/drawing/2015/9/8/chartex" xmlns:mc="http://schemas.openxmlformats.org/markup-compatibility/2006" xmlns:o="urn:schemas-microsoft-com:office:office" xmlns:r="http://schemas.openxmlformats.org/officeDocument/2006/relationships" xmlns:m="http://schemas.openxmlformats.org/officeDocument/2006/math" xmlns:v="urn:schemas-microsoft-com:vml" xmlns:wp14="http://schemas.microsoft.com/office/word/2010/wordprocessingDrawing" xmlns:wp="http://schemas.openxmlformats.org/drawingml/2006/wordprocessingDrawing" xmlns:w10="urn:schemas-microsoft-com:office:word" xmlns:w="http://schemas.openxmlformats.org/wordprocessingml/2006/main" xmlns:w14="http://schemas.microsoft.com/office/word/2010/wordml" xmlns:w15="http://schemas.microsoft.com/office/word/2012/wordml" xmlns:w16se="http://schemas.microsoft.com/office/word/2015/wordml/symex" xmlns:wpg="http://schemas.microsoft.com/office/word/2010/wordprocessingGroup" xmlns:wpi="http://schemas.microsoft.com/office/word/2010/wordprocessingInk" xmlns:wne="http://schemas.microsoft.com/office/word/2006/wordml" xmlns:wps="http://schemas.microsoft.com/office/word/2010/wordprocessingShape" mc:Ignorable="w14 w15 w16se wp14">
+<w:document xmlns:wpc="http://schemas.microsoft.com/office/word/2010/wordprocessingCanvas" xmlns:cx="http://schemas.microsoft.com/office/drawing/2014/chartex" xmlns:cx1="http://schemas.microsoft.com/office/drawing/2015/9/8/chartex" xmlns:cx2="http://schemas.microsoft.com/office/drawing/2015/10/21/chartex" xmlns:cx3="http://schemas.microsoft.com/office/drawing/2016/5/9/chartex" xmlns:cx4="http://schemas.microsoft.com/office/drawing/2016/5/10/chartex" xmlns:cx5="http://schemas.microsoft.com/office/drawing/2016/5/11/chartex" xmlns:cx6="http://schemas.microsoft.com/office/drawing/2016/5/12/chartex" xmlns:cx7="http://schemas.microsoft.com/office/drawing/2016/5/13/chartex" xmlns:cx8="http://schemas.microsoft.com/office/drawing/2016/5/14/chartex" xmlns:mc="http://schemas.openxmlformats.org/markup-compatibility/2006" xmlns:aink="http://schemas.microsoft.com/office/drawing/2016/ink" xmlns:am3d="http://schemas.microsoft.com/office/drawing/2017/model3d" xmlns:o="urn:schemas-microsoft-com:office:office" xmlns:r="http://schemas.openxmlformats.org/officeDocument/2006/relationships" xmlns:m="http://schemas.openxmlformats.org/officeDocument/2006/math" xmlns:v="urn:schemas-microsoft-com:vml" xmlns:wp14="http://schemas.microsoft.com/office/word/2010/wordprocessingDrawing" xmlns:wp="http://schemas.openxmlformats.org/drawingml/2006/wordprocessingDrawing" xmlns:w10="urn:schemas-microsoft-com:office:word" xmlns:w="http://schemas.openxmlformats.org/wordprocessingml/2006/main" xmlns:w14="http://schemas.microsoft.com/office/word/2010/wordml" xmlns:w15="http://schemas.microsoft.com/office/word/2012/wordml" xmlns:w16cid="http://schemas.microsoft.com/office/word/2016/wordml/cid" xmlns:w16se="http://schemas.microsoft.com/office/word/2015/wordml/symex" xmlns:wpg="http://schemas.microsoft.com/office/word/2010/wordprocessingGroup" xmlns:wpi="http://schemas.microsoft.com/office/word/2010/wordprocessingInk" xmlns:wne="http://schemas.microsoft.com/office/word/2006/wordml" xmlns:wps="http://schemas.microsoft.com/office/word/2010/wordprocessingShape" mc:Ignorable="w14 w15 w16se w16cid wp14">
   <w:body>
     <w:p>
       <w:pPr>
@@ -16,7 +16,7 @@
           <w:noProof/>
         </w:rPr>
         <w:drawing>
-          <wp:inline distT="0" distB="0" distL="0" distR="0">
+          <wp:inline distT="0" distB="0" distL="0" distR="0" wp14:anchorId="7050540D" wp14:editId="54B5701B">
             <wp:extent cx="4168140" cy="3286418"/>
             <wp:effectExtent l="0" t="0" r="3810" b="9525"/>
             <wp:docPr id="1" name="Picture 1" descr="C:\Users\vcotterell\Box\Vanessa\Vanessa Personal\Uni - RMIT\Intro to IT\Assignment 2\logsxvi.png"/>
@@ -438,6 +438,7 @@
         <w:rPr>
           <w:rFonts w:ascii="AvenirNext forINTUIT" w:hAnsi="AvenirNext forINTUIT"/>
           <w:sz w:val="24"/>
+          <w:highlight w:val="green"/>
         </w:rPr>
       </w:pPr>
       <w:r>
@@ -445,6 +446,7 @@
           <w:rFonts w:ascii="AvenirNext forINTUIT" w:hAnsi="AvenirNext forINTUIT"/>
           <w:bCs/>
           <w:sz w:val="24"/>
+          <w:highlight w:val="green"/>
         </w:rPr>
         <w:t xml:space="preserve">Cloud services and servers – </w:t>
       </w:r>
@@ -454,6 +456,7 @@
           <w:bCs/>
           <w:color w:val="FF0000"/>
           <w:sz w:val="24"/>
+          <w:highlight w:val="green"/>
         </w:rPr>
         <w:t>Corbin</w:t>
       </w:r>
@@ -1364,7 +1367,7 @@
           <w:noProof/>
         </w:rPr>
         <w:drawing>
-          <wp:anchor distT="0" distB="0" distL="114300" distR="114300" simplePos="0" relativeHeight="251658240" behindDoc="0" locked="0" layoutInCell="1" allowOverlap="1">
+          <wp:anchor distT="0" distB="0" distL="114300" distR="114300" simplePos="0" relativeHeight="251658240" behindDoc="0" locked="0" layoutInCell="1" allowOverlap="1" wp14:anchorId="4F9A9F8A" wp14:editId="79E741E7">
             <wp:simplePos x="0" y="0"/>
             <wp:positionH relativeFrom="column">
               <wp:posOffset>0</wp:posOffset>
@@ -1471,7 +1474,7 @@
           <w:noProof/>
         </w:rPr>
         <w:drawing>
-          <wp:anchor distT="0" distB="0" distL="114300" distR="114300" simplePos="0" relativeHeight="251659264" behindDoc="0" locked="0" layoutInCell="1" allowOverlap="1">
+          <wp:anchor distT="0" distB="0" distL="114300" distR="114300" simplePos="0" relativeHeight="251659264" behindDoc="0" locked="0" layoutInCell="1" allowOverlap="1" wp14:anchorId="37D833C7" wp14:editId="7C4732AE">
             <wp:simplePos x="0" y="0"/>
             <wp:positionH relativeFrom="column">
               <wp:posOffset>0</wp:posOffset>
@@ -1569,7 +1572,7 @@
           <w:noProof/>
         </w:rPr>
         <w:drawing>
-          <wp:anchor distT="0" distB="0" distL="114300" distR="114300" simplePos="0" relativeHeight="251660288" behindDoc="0" locked="0" layoutInCell="1" allowOverlap="1">
+          <wp:anchor distT="0" distB="0" distL="114300" distR="114300" simplePos="0" relativeHeight="251660288" behindDoc="0" locked="0" layoutInCell="1" allowOverlap="1" wp14:anchorId="527031CC" wp14:editId="3533513A">
             <wp:simplePos x="0" y="0"/>
             <wp:positionH relativeFrom="column">
               <wp:posOffset>0</wp:posOffset>
@@ -1687,9 +1690,8 @@
           <w:rFonts w:ascii="AvenirNext forINTUIT" w:hAnsi="AvenirNext forINTUIT"/>
           <w:noProof/>
         </w:rPr>
-        <w:lastRenderedPageBreak/>
         <w:drawing>
-          <wp:anchor distT="0" distB="0" distL="114300" distR="114300" simplePos="0" relativeHeight="251661312" behindDoc="0" locked="0" layoutInCell="1" allowOverlap="1">
+          <wp:anchor distT="0" distB="0" distL="114300" distR="114300" simplePos="0" relativeHeight="251661312" behindDoc="0" locked="0" layoutInCell="1" allowOverlap="1" wp14:anchorId="0CBFEA0D" wp14:editId="3982AF3E">
             <wp:simplePos x="0" y="0"/>
             <wp:positionH relativeFrom="column">
               <wp:posOffset>0</wp:posOffset>
@@ -1792,7 +1794,14 @@
         <w:rPr>
           <w:rFonts w:ascii="AvenirNext forINTUIT" w:hAnsi="AvenirNext forINTUIT"/>
         </w:rPr>
-        <w:t xml:space="preserve"> but I have made multiple to share with friends and play together for the next week seeing who can get the highest score. IT leaves almost no limits to creativity and that’s why I like it so much, I would love to get a job as a game developer in a company, but it has also been my goal to work either by myself or in a small team just having fun whether it is by YouTube or making Indie Titles.</w:t>
+        <w:t xml:space="preserve"> but I have made multiple to share with friends and play together for the next week seeing who can get the highest score. IT leaves almost no limits to creativity and that’s why I like it so much, I would love to get a job as a </w:t>
+      </w:r>
+      <w:r>
+        <w:rPr>
+          <w:rFonts w:ascii="AvenirNext forINTUIT" w:hAnsi="AvenirNext forINTUIT"/>
+        </w:rPr>
+        <w:lastRenderedPageBreak/>
+        <w:t>game developer in a company, but it has also been my goal to work either by myself or in a small team just having fun whether it is by YouTube or making Indie Titles.</w:t>
       </w:r>
     </w:p>
     <w:p>
@@ -1824,7 +1833,7 @@
           <w:noProof/>
         </w:rPr>
         <w:drawing>
-          <wp:anchor distT="0" distB="0" distL="114300" distR="114300" simplePos="0" relativeHeight="251662336" behindDoc="0" locked="0" layoutInCell="1" allowOverlap="1">
+          <wp:anchor distT="0" distB="0" distL="114300" distR="114300" simplePos="0" relativeHeight="251662336" behindDoc="0" locked="0" layoutInCell="1" allowOverlap="1" wp14:anchorId="6589B20A" wp14:editId="6E8025A3">
             <wp:simplePos x="0" y="0"/>
             <wp:positionH relativeFrom="column">
               <wp:posOffset>0</wp:posOffset>
@@ -2037,7 +2046,7 @@
           <w:noProof/>
         </w:rPr>
         <w:drawing>
-          <wp:inline distT="0" distB="0" distL="0" distR="0" wp14:anchorId="1FF32DC2" wp14:editId="4F2F4038">
+          <wp:inline distT="0" distB="0" distL="0" distR="0" wp14:anchorId="4530CFA8" wp14:editId="7C9B3A2B">
             <wp:extent cx="4624754" cy="3812297"/>
             <wp:effectExtent l="0" t="0" r="4445" b="0"/>
             <wp:docPr id="2" name="Picture 2" descr="https://cdn.discordapp.com/attachments/722746411132911699/731138764725944330/unknown.png"/>
@@ -2097,7 +2106,6 @@
         <w:rPr>
           <w:rFonts w:ascii="AvenirNext forINTUIT" w:hAnsi="AvenirNext forINTUIT"/>
         </w:rPr>
-        <w:lastRenderedPageBreak/>
         <w:t xml:space="preserve">The </w:t>
       </w:r>
       <w:r>
@@ -2275,7 +2283,7 @@
           <w:szCs w:val="32"/>
         </w:rPr>
         <w:drawing>
-          <wp:anchor distT="0" distB="0" distL="114300" distR="114300" simplePos="0" relativeHeight="251663360" behindDoc="1" locked="0" layoutInCell="1" allowOverlap="1">
+          <wp:anchor distT="0" distB="0" distL="114300" distR="114300" simplePos="0" relativeHeight="251663360" behindDoc="1" locked="0" layoutInCell="1" allowOverlap="1" wp14:anchorId="6A13712A" wp14:editId="06E947AE">
             <wp:simplePos x="0" y="0"/>
             <wp:positionH relativeFrom="column">
               <wp:posOffset>-250825</wp:posOffset>
@@ -2541,7 +2549,7 @@
           <w:szCs w:val="32"/>
         </w:rPr>
         <w:drawing>
-          <wp:inline distT="0" distB="0" distL="0" distR="0">
+          <wp:inline distT="0" distB="0" distL="0" distR="0" wp14:anchorId="3E6F9582" wp14:editId="59C77803">
             <wp:extent cx="4838969" cy="4724400"/>
             <wp:effectExtent l="0" t="0" r="0" b="0"/>
             <wp:docPr id="10" name="Picture 10" descr="C:\Users\vcotterell\Box\Vanessa\Vanessa Personal\Uni - RMIT\Intro to IT\Assignment 2\Jobs (2).png"/>
@@ -3369,21 +3377,7 @@
         <w:rPr>
           <w:rFonts w:ascii="AvenirNext forINTUIT" w:hAnsi="AvenirNext forINTUIT"/>
         </w:rPr>
-        <w:t xml:space="preserve"> Architect has not been chosen as an ideal job by any group members. The most common within the group was Software Engineer. Oliver, Vanessa and Connor all chose Software Engineer or some branch of it. Corbin selected Systems Administrator and Natalie chose </w:t>
-      </w:r>
-      <w:proofErr w:type="spellStart"/>
-      <w:r>
-        <w:rPr>
-          <w:rFonts w:ascii="AvenirNext forINTUIT" w:hAnsi="AvenirNext forINTUIT"/>
-        </w:rPr>
-        <w:t>UX</w:t>
-      </w:r>
-      <w:proofErr w:type="spellEnd"/>
-      <w:r>
-        <w:rPr>
-          <w:rFonts w:ascii="AvenirNext forINTUIT" w:hAnsi="AvenirNext forINTUIT"/>
-        </w:rPr>
-        <w:t xml:space="preserve"> Designer.</w:t>
+        <w:t xml:space="preserve"> Architect has not been chosen as an ideal job by any group members. The most common within the group was Software Engineer. Oliver, Vanessa and Connor all chose Software Engineer or some branch of it. Corbin selected Systems Administrator and Natalie chose UX Designer.</w:t>
       </w:r>
     </w:p>
     <w:p>
@@ -3607,21 +3601,7 @@
         <w:rPr>
           <w:rFonts w:ascii="AvenirNext forINTUIT" w:hAnsi="AvenirNext forINTUIT"/>
         </w:rPr>
-        <w:t xml:space="preserve">. </w:t>
-      </w:r>
-      <w:proofErr w:type="spellStart"/>
-      <w:r>
-        <w:rPr>
-          <w:rFonts w:ascii="AvenirNext forINTUIT" w:hAnsi="AvenirNext forINTUIT"/>
-        </w:rPr>
-        <w:t>UX</w:t>
-      </w:r>
-      <w:proofErr w:type="spellEnd"/>
-      <w:r>
-        <w:rPr>
-          <w:rFonts w:ascii="AvenirNext forINTUIT" w:hAnsi="AvenirNext forINTUIT"/>
-        </w:rPr>
-        <w:t xml:space="preserve"> Designer was 21</w:t>
+        <w:t>. UX Designer was 21</w:t>
       </w:r>
       <w:r>
         <w:rPr>
@@ -3730,19 +3710,11 @@
           <w:rFonts w:ascii="AvenirNext forINTUIT" w:hAnsi="AvenirNext forINTUIT"/>
         </w:rPr>
       </w:pPr>
-      <w:proofErr w:type="spellStart"/>
-      <w:r>
-        <w:rPr>
-          <w:rFonts w:ascii="AvenirNext forINTUIT" w:hAnsi="AvenirNext forINTUIT"/>
-        </w:rPr>
-        <w:t>UX</w:t>
-      </w:r>
-      <w:proofErr w:type="spellEnd"/>
-      <w:r>
-        <w:rPr>
-          <w:rFonts w:ascii="AvenirNext forINTUIT" w:hAnsi="AvenirNext forINTUIT"/>
-        </w:rPr>
-        <w:t xml:space="preserve"> Designers also need to have strong communication skills</w:t>
+      <w:r>
+        <w:rPr>
+          <w:rFonts w:ascii="AvenirNext forINTUIT" w:hAnsi="AvenirNext forINTUIT"/>
+        </w:rPr>
+        <w:t>UX Designers also need to have strong communication skills</w:t>
       </w:r>
       <w:r>
         <w:rPr>
@@ -3796,35 +3768,7 @@
         <w:rPr>
           <w:rFonts w:ascii="AvenirNext forINTUIT" w:hAnsi="AvenirNext forINTUIT"/>
         </w:rPr>
-        <w:t xml:space="preserve"> </w:t>
-      </w:r>
-      <w:proofErr w:type="spellStart"/>
-      <w:r>
-        <w:rPr>
-          <w:rFonts w:ascii="AvenirNext forINTUIT" w:hAnsi="AvenirNext forINTUIT"/>
-        </w:rPr>
-        <w:t>UX</w:t>
-      </w:r>
-      <w:proofErr w:type="spellEnd"/>
-      <w:r>
-        <w:rPr>
-          <w:rFonts w:ascii="AvenirNext forINTUIT" w:hAnsi="AvenirNext forINTUIT"/>
-        </w:rPr>
-        <w:t xml:space="preserve"> Designers to create products that appeal to the customers’ needs. </w:t>
-      </w:r>
-      <w:proofErr w:type="spellStart"/>
-      <w:r>
-        <w:rPr>
-          <w:rFonts w:ascii="AvenirNext forINTUIT" w:hAnsi="AvenirNext forINTUIT"/>
-        </w:rPr>
-        <w:t>UX</w:t>
-      </w:r>
-      <w:proofErr w:type="spellEnd"/>
-      <w:r>
-        <w:rPr>
-          <w:rFonts w:ascii="AvenirNext forINTUIT" w:hAnsi="AvenirNext forINTUIT"/>
-        </w:rPr>
-        <w:t xml:space="preserve"> Designers need research skills to help improve their appeal to the consumers to create more attention to </w:t>
+        <w:t xml:space="preserve"> UX Designers to create products that appeal to the customers’ needs. UX Designers need research skills to help improve their appeal to the consumers to create more attention to </w:t>
       </w:r>
       <w:r>
         <w:rPr>
@@ -3858,7 +3802,6 @@
         <w:rPr>
           <w:rFonts w:ascii="AvenirNext forINTUIT" w:hAnsi="AvenirNext forINTUIT"/>
         </w:rPr>
-        <w:lastRenderedPageBreak/>
         <w:t xml:space="preserve">Systems Administrators need to feature the ability to work great under pressure, have good attention to detail and strong </w:t>
       </w:r>
       <w:r>
@@ -3916,6 +3859,7 @@
         <w:rPr>
           <w:rFonts w:ascii="AvenirNext forINTUIT" w:hAnsi="AvenirNext forINTUIT"/>
         </w:rPr>
+        <w:lastRenderedPageBreak/>
         <w:t>Specialised</w:t>
       </w:r>
       <w:proofErr w:type="spellEnd"/>
@@ -3993,61 +3937,11 @@
           <w:rFonts w:ascii="AvenirNext forINTUIT" w:hAnsi="AvenirNext forINTUIT"/>
         </w:rPr>
       </w:pPr>
-      <w:proofErr w:type="spellStart"/>
-      <w:r>
-        <w:rPr>
-          <w:rFonts w:ascii="AvenirNext forINTUIT" w:hAnsi="AvenirNext forINTUIT"/>
-        </w:rPr>
-        <w:t>UX</w:t>
-      </w:r>
-      <w:proofErr w:type="spellEnd"/>
-      <w:r>
-        <w:rPr>
-          <w:rFonts w:ascii="AvenirNext forINTUIT" w:hAnsi="AvenirNext forINTUIT"/>
-        </w:rPr>
-        <w:t xml:space="preserve"> Designers need to possess strong C/C++ Programming skills, and Object-Oriented design skills. </w:t>
-      </w:r>
-      <w:proofErr w:type="spellStart"/>
-      <w:r>
-        <w:rPr>
-          <w:rFonts w:ascii="AvenirNext forINTUIT" w:hAnsi="AvenirNext forINTUIT"/>
-        </w:rPr>
-        <w:t>UX</w:t>
-      </w:r>
-      <w:proofErr w:type="spellEnd"/>
-      <w:r>
-        <w:rPr>
-          <w:rFonts w:ascii="AvenirNext forINTUIT" w:hAnsi="AvenirNext forINTUIT"/>
-        </w:rPr>
-        <w:t xml:space="preserve"> Designers also need to feature a good understanding of common UI design patterns such as </w:t>
-      </w:r>
-      <w:proofErr w:type="spellStart"/>
-      <w:r>
-        <w:rPr>
-          <w:rFonts w:ascii="AvenirNext forINTUIT" w:hAnsi="AvenirNext forINTUIT"/>
-        </w:rPr>
-        <w:t>MVC</w:t>
-      </w:r>
-      <w:proofErr w:type="spellEnd"/>
-      <w:r>
-        <w:rPr>
-          <w:rFonts w:ascii="AvenirNext forINTUIT" w:hAnsi="AvenirNext forINTUIT"/>
-        </w:rPr>
-        <w:t xml:space="preserve"> and </w:t>
-      </w:r>
-      <w:proofErr w:type="spellStart"/>
-      <w:r>
-        <w:rPr>
-          <w:rFonts w:ascii="AvenirNext forINTUIT" w:hAnsi="AvenirNext forINTUIT"/>
-        </w:rPr>
-        <w:t>MVVM</w:t>
-      </w:r>
-      <w:proofErr w:type="spellEnd"/>
-      <w:r>
-        <w:rPr>
-          <w:rFonts w:ascii="AvenirNext forINTUIT" w:hAnsi="AvenirNext forINTUIT"/>
-        </w:rPr>
-        <w:t>.</w:t>
+      <w:r>
+        <w:rPr>
+          <w:rFonts w:ascii="AvenirNext forINTUIT" w:hAnsi="AvenirNext forINTUIT"/>
+        </w:rPr>
+        <w:t>UX Designers need to possess strong C/C++ Programming skills, and Object-Oriented design skills. UX Designers also need to feature a good understanding of common UI design patterns such as MVC and MVVM.</w:t>
       </w:r>
     </w:p>
     <w:p>
@@ -4221,23 +4115,13 @@
           <w:lang w:eastAsia="en-AU"/>
         </w:rPr>
       </w:pPr>
-      <w:proofErr w:type="spellStart"/>
       <w:r>
         <w:rPr>
           <w:rFonts w:ascii="AvenirNext forINTUIT" w:eastAsia="Times New Roman" w:hAnsi="AvenirNext forINTUIT" w:cstheme="minorHAnsi"/>
           <w:color w:val="222222"/>
           <w:lang w:eastAsia="en-AU"/>
         </w:rPr>
-        <w:t>UX</w:t>
-      </w:r>
-      <w:proofErr w:type="spellEnd"/>
-      <w:r>
-        <w:rPr>
-          <w:rFonts w:ascii="AvenirNext forINTUIT" w:eastAsia="Times New Roman" w:hAnsi="AvenirNext forINTUIT" w:cstheme="minorHAnsi"/>
-          <w:color w:val="222222"/>
-          <w:lang w:eastAsia="en-AU"/>
-        </w:rPr>
-        <w:t xml:space="preserve"> Designers need to be creative, this allows them to create new original designs the appeal to the consumers, this can and will set the company apart from others giving another reason to use </w:t>
+        <w:t xml:space="preserve">UX Designers need to be creative, this allows them to create new original designs the appeal to the consumers, this can and will set the company apart from others giving another reason to use </w:t>
       </w:r>
       <w:r>
         <w:rPr>
@@ -4335,14 +4219,7 @@
         <w:rPr>
           <w:rFonts w:ascii="AvenirNext forINTUIT" w:hAnsi="AvenirNext forINTUIT"/>
         </w:rPr>
-        <w:t xml:space="preserve">Administrators will find that Leadership skills would be a great bonus on their resume to gain employment. Troubleshooting is a skill would help any ideals job is it allows </w:t>
-      </w:r>
-      <w:r>
-        <w:rPr>
-          <w:rFonts w:ascii="AvenirNext forINTUIT" w:hAnsi="AvenirNext forINTUIT"/>
-        </w:rPr>
-        <w:lastRenderedPageBreak/>
-        <w:t>people to find and maybe solve most issues they may encounter. This skill is number 6 out of the top 25 making it a skill that would create more demand for you to any employer.</w:t>
+        <w:t>Administrators will find that Leadership skills would be a great bonus on their resume to gain employment. Troubleshooting is a skill would help any ideals job is it allows people to find and maybe solve most issues they may encounter. This skill is number 6 out of the top 25 making it a skill that would create more demand for you to any employer.</w:t>
       </w:r>
     </w:p>
     <w:p>
@@ -4367,8 +4244,9 @@
         <w:rPr>
           <w:noProof/>
         </w:rPr>
+        <w:lastRenderedPageBreak/>
         <w:drawing>
-          <wp:inline distT="0" distB="0" distL="0" distR="0" wp14:anchorId="382A83F8" wp14:editId="77C3F829">
+          <wp:inline distT="0" distB="0" distL="0" distR="0" wp14:anchorId="5453F87C" wp14:editId="34708E61">
             <wp:extent cx="5943600" cy="4710430"/>
             <wp:effectExtent l="0" t="0" r="0" b="0"/>
             <wp:docPr id="16" name="Picture 16"/>
@@ -4461,7 +4339,6 @@
         <w:t xml:space="preserve">The most popular </w:t>
       </w:r>
       <w:proofErr w:type="spellStart"/>
-      <w:proofErr w:type="gramStart"/>
       <w:r>
         <w:rPr>
           <w:rFonts w:ascii="AvenirNext forINTUIT" w:hAnsi="AvenirNext forINTUIT"/>
@@ -4469,7 +4346,6 @@
         <w:t>Specialised</w:t>
       </w:r>
       <w:proofErr w:type="spellEnd"/>
-      <w:proofErr w:type="gramEnd"/>
       <w:r>
         <w:rPr>
           <w:rFonts w:ascii="AvenirNext forINTUIT" w:hAnsi="AvenirNext forINTUIT"/>
@@ -4550,89 +4426,69 @@
         <w:rPr>
           <w:rFonts w:ascii="AvenirNext forINTUIT" w:hAnsi="AvenirNext forINTUIT"/>
         </w:rPr>
-        <w:t xml:space="preserve">Being able to create programs that can run on almost any machine creates an extremely open market to their consumers as they can be sure it will be able to run on their machines. A </w:t>
-      </w:r>
+        <w:t xml:space="preserve">Being able to create programs that can run on almost any machine creates an extremely open market to their consumers as they can be sure it will be able to run on their machines. A skill common in both UX Designers and Software Engineers is Microsoft C#, this language is common and like many other languages. </w:t>
+      </w:r>
+    </w:p>
+    <w:p>
+      <w:pPr>
+        <w:pStyle w:val="NoSpacing"/>
+        <w:rPr>
+          <w:rFonts w:ascii="AvenirNext forINTUIT" w:hAnsi="AvenirNext forINTUIT"/>
+        </w:rPr>
+      </w:pPr>
+    </w:p>
+    <w:p>
+      <w:pPr>
+        <w:pStyle w:val="NoSpacing"/>
+        <w:rPr>
+          <w:rFonts w:ascii="AvenirNext forINTUIT" w:hAnsi="AvenirNext forINTUIT"/>
+        </w:rPr>
+      </w:pPr>
       <w:r>
         <w:rPr>
           <w:rFonts w:ascii="AvenirNext forINTUIT" w:hAnsi="AvenirNext forINTUIT"/>
         </w:rPr>
         <w:lastRenderedPageBreak/>
-        <w:t xml:space="preserve">skill common in both </w:t>
+        <w:t>The video game industry is extremely large and is only getting bigger, C# being one of the most popular video game coding languages it is a must know for any Software Engineers looking to get into the Video Game Industry. C# is at 12</w:t>
+      </w:r>
+      <w:r>
+        <w:rPr>
+          <w:rFonts w:ascii="AvenirNext forINTUIT" w:hAnsi="AvenirNext forINTUIT"/>
+          <w:vertAlign w:val="superscript"/>
+        </w:rPr>
+        <w:t>th</w:t>
+      </w:r>
+      <w:r>
+        <w:rPr>
+          <w:rFonts w:ascii="AvenirNext forINTUIT" w:hAnsi="AvenirNext forINTUIT"/>
+        </w:rPr>
+        <w:t xml:space="preserve"> out of the 25 most demanded skills and will increase along with the Gaming Industry. Project management is the 5</w:t>
+      </w:r>
+      <w:r>
+        <w:rPr>
+          <w:rFonts w:ascii="AvenirNext forINTUIT" w:hAnsi="AvenirNext forINTUIT"/>
+          <w:vertAlign w:val="superscript"/>
+        </w:rPr>
+        <w:t>th</w:t>
+      </w:r>
+      <w:r>
+        <w:rPr>
+          <w:rFonts w:ascii="AvenirNext forINTUIT" w:hAnsi="AvenirNext forINTUIT"/>
+        </w:rPr>
+        <w:t xml:space="preserve"> most demanded </w:t>
       </w:r>
       <w:proofErr w:type="spellStart"/>
       <w:r>
         <w:rPr>
           <w:rFonts w:ascii="AvenirNext forINTUIT" w:hAnsi="AvenirNext forINTUIT"/>
         </w:rPr>
-        <w:t>UX</w:t>
+        <w:t>Specialised</w:t>
       </w:r>
       <w:proofErr w:type="spellEnd"/>
       <w:r>
         <w:rPr>
           <w:rFonts w:ascii="AvenirNext forINTUIT" w:hAnsi="AvenirNext forINTUIT"/>
         </w:rPr>
-        <w:t xml:space="preserve"> Designers and Software Engineers is Microsoft C#, this language is common and like many other languages. </w:t>
-      </w:r>
-    </w:p>
-    <w:p>
-      <w:pPr>
-        <w:pStyle w:val="NoSpacing"/>
-        <w:rPr>
-          <w:rFonts w:ascii="AvenirNext forINTUIT" w:hAnsi="AvenirNext forINTUIT"/>
-        </w:rPr>
-      </w:pPr>
-    </w:p>
-    <w:p>
-      <w:pPr>
-        <w:pStyle w:val="NoSpacing"/>
-        <w:rPr>
-          <w:rFonts w:ascii="AvenirNext forINTUIT" w:hAnsi="AvenirNext forINTUIT"/>
-        </w:rPr>
-      </w:pPr>
-      <w:r>
-        <w:rPr>
-          <w:rFonts w:ascii="AvenirNext forINTUIT" w:hAnsi="AvenirNext forINTUIT"/>
-        </w:rPr>
-        <w:t>The video game industry is extremely large and is only getting bigger, C# being one of the most popular video game coding languages it is a must know for any Software Engineers looking to get into the Video Game Industry. C# is at 12</w:t>
-      </w:r>
-      <w:r>
-        <w:rPr>
-          <w:rFonts w:ascii="AvenirNext forINTUIT" w:hAnsi="AvenirNext forINTUIT"/>
-          <w:vertAlign w:val="superscript"/>
-        </w:rPr>
-        <w:t>th</w:t>
-      </w:r>
-      <w:r>
-        <w:rPr>
-          <w:rFonts w:ascii="AvenirNext forINTUIT" w:hAnsi="AvenirNext forINTUIT"/>
-        </w:rPr>
-        <w:t xml:space="preserve"> out of the 25 most demanded skills and will increase along with the Gaming Industry. Project management is the 5</w:t>
-      </w:r>
-      <w:r>
-        <w:rPr>
-          <w:rFonts w:ascii="AvenirNext forINTUIT" w:hAnsi="AvenirNext forINTUIT"/>
-          <w:vertAlign w:val="superscript"/>
-        </w:rPr>
-        <w:t>th</w:t>
-      </w:r>
-      <w:r>
-        <w:rPr>
-          <w:rFonts w:ascii="AvenirNext forINTUIT" w:hAnsi="AvenirNext forINTUIT"/>
-        </w:rPr>
-        <w:t xml:space="preserve"> most demanded </w:t>
-      </w:r>
-      <w:proofErr w:type="spellStart"/>
-      <w:r>
-        <w:rPr>
-          <w:rFonts w:ascii="AvenirNext forINTUIT" w:hAnsi="AvenirNext forINTUIT"/>
-        </w:rPr>
-        <w:t>Specialised</w:t>
-      </w:r>
-      <w:proofErr w:type="spellEnd"/>
-      <w:r>
-        <w:rPr>
-          <w:rFonts w:ascii="AvenirNext forINTUIT" w:hAnsi="AvenirNext forINTUIT"/>
-        </w:rPr>
         <w:t xml:space="preserve"> Skill, being a skill with such a large demand it creates many opportunities for employment as a Systems Administrator.</w:t>
       </w:r>
     </w:p>
@@ -4657,7 +4513,7 @@
           <w:noProof/>
         </w:rPr>
         <w:drawing>
-          <wp:inline distT="0" distB="0" distL="0" distR="0" wp14:anchorId="10A5A332" wp14:editId="28DFB704">
+          <wp:inline distT="0" distB="0" distL="0" distR="0" wp14:anchorId="5D12F734" wp14:editId="3BA2692C">
             <wp:extent cx="5288830" cy="4308475"/>
             <wp:effectExtent l="0" t="0" r="7620" b="0"/>
             <wp:docPr id="15" name="Picture 15"/>
@@ -4786,36 +4642,42 @@
         <w:rPr>
           <w:rFonts w:ascii="AvenirNext forINTUIT" w:hAnsi="AvenirNext forINTUIT"/>
         </w:rPr>
+        <w:t xml:space="preserve">SQL is the most demanded </w:t>
+      </w:r>
+      <w:proofErr w:type="spellStart"/>
+      <w:r>
+        <w:rPr>
+          <w:rFonts w:ascii="AvenirNext forINTUIT" w:hAnsi="AvenirNext forINTUIT"/>
+        </w:rPr>
+        <w:t>specialised</w:t>
+      </w:r>
+      <w:proofErr w:type="spellEnd"/>
+      <w:r>
+        <w:rPr>
+          <w:rFonts w:ascii="AvenirNext forINTUIT" w:hAnsi="AvenirNext forINTUIT"/>
+        </w:rPr>
+        <w:t xml:space="preserve"> skill by employers, despite this none of the previous ideal jobs require this a skill. SQL is a language mostly related the creating and </w:t>
+      </w:r>
+      <w:proofErr w:type="spellStart"/>
+      <w:r>
+        <w:rPr>
+          <w:rFonts w:ascii="AvenirNext forINTUIT" w:hAnsi="AvenirNext forINTUIT"/>
+        </w:rPr>
+        <w:t>analysing</w:t>
+      </w:r>
+      <w:proofErr w:type="spellEnd"/>
+      <w:r>
+        <w:rPr>
+          <w:rFonts w:ascii="AvenirNext forINTUIT" w:hAnsi="AvenirNext forINTUIT"/>
+        </w:rPr>
+        <w:t xml:space="preserve"> databases related to </w:t>
+      </w:r>
+      <w:r>
+        <w:rPr>
+          <w:rFonts w:ascii="AvenirNext forINTUIT" w:hAnsi="AvenirNext forINTUIT"/>
+        </w:rPr>
         <w:lastRenderedPageBreak/>
-        <w:t xml:space="preserve">SQL is the most demanded </w:t>
-      </w:r>
-      <w:proofErr w:type="spellStart"/>
-      <w:r>
-        <w:rPr>
-          <w:rFonts w:ascii="AvenirNext forINTUIT" w:hAnsi="AvenirNext forINTUIT"/>
-        </w:rPr>
-        <w:t>specialised</w:t>
-      </w:r>
-      <w:proofErr w:type="spellEnd"/>
-      <w:r>
-        <w:rPr>
-          <w:rFonts w:ascii="AvenirNext forINTUIT" w:hAnsi="AvenirNext forINTUIT"/>
-        </w:rPr>
-        <w:t xml:space="preserve"> skill by employers, despite this none of the previous ideal jobs require this a skill. SQL is a language mostly related the creating and </w:t>
-      </w:r>
-      <w:proofErr w:type="spellStart"/>
-      <w:r>
-        <w:rPr>
-          <w:rFonts w:ascii="AvenirNext forINTUIT" w:hAnsi="AvenirNext forINTUIT"/>
-        </w:rPr>
-        <w:t>analysing</w:t>
-      </w:r>
-      <w:proofErr w:type="spellEnd"/>
-      <w:r>
-        <w:rPr>
-          <w:rFonts w:ascii="AvenirNext forINTUIT" w:hAnsi="AvenirNext forINTUIT"/>
-        </w:rPr>
-        <w:t xml:space="preserve"> databases related to websites, apps and games. Every company wants a website and almost every website needs a database. This creates a high demand for SQL proficient employees. </w:t>
+        <w:t xml:space="preserve">websites, apps and games. Every company wants a website and almost every website needs a database. This creates a high demand for SQL proficient employees. </w:t>
       </w:r>
     </w:p>
     <w:p>
@@ -4873,21 +4735,7 @@
         <w:rPr>
           <w:rFonts w:ascii="AvenirNext forINTUIT" w:hAnsi="AvenirNext forINTUIT"/>
         </w:rPr>
-        <w:t xml:space="preserve">ngineers, </w:t>
-      </w:r>
-      <w:proofErr w:type="spellStart"/>
-      <w:r>
-        <w:rPr>
-          <w:rFonts w:ascii="AvenirNext forINTUIT" w:hAnsi="AvenirNext forINTUIT"/>
-        </w:rPr>
-        <w:t>UX</w:t>
-      </w:r>
-      <w:proofErr w:type="spellEnd"/>
-      <w:r>
-        <w:rPr>
-          <w:rFonts w:ascii="AvenirNext forINTUIT" w:hAnsi="AvenirNext forINTUIT"/>
-        </w:rPr>
-        <w:t xml:space="preserve"> </w:t>
+        <w:t xml:space="preserve">ngineers, UX </w:t>
       </w:r>
       <w:r>
         <w:rPr>
@@ -5050,7 +4898,7 @@
           <w:noProof/>
         </w:rPr>
         <w:drawing>
-          <wp:inline distT="0" distB="0" distL="0" distR="0" wp14:anchorId="704A6B7A" wp14:editId="0C89202E">
+          <wp:inline distT="0" distB="0" distL="0" distR="0" wp14:anchorId="60A98A4F" wp14:editId="632BE3EB">
             <wp:extent cx="5943600" cy="4645660"/>
             <wp:effectExtent l="0" t="0" r="0" b="2540"/>
             <wp:docPr id="14" name="Picture 14"/>
@@ -5126,6 +4974,7 @@
         <w:rPr>
           <w:rFonts w:ascii="AvenirNext forINTUIT" w:hAnsi="AvenirNext forINTUIT"/>
         </w:rPr>
+        <w:lastRenderedPageBreak/>
         <w:t>Connor</w:t>
       </w:r>
     </w:p>
@@ -5214,21 +5063,7 @@
         <w:rPr>
           <w:rFonts w:ascii="AvenirNext forINTUIT" w:hAnsi="AvenirNext forINTUIT"/>
         </w:rPr>
-        <w:t xml:space="preserve"> the data, it’s clear to me that the job of a UI Game Programmer is quite a niche title in the IT world. </w:t>
-      </w:r>
-      <w:proofErr w:type="spellStart"/>
-      <w:r>
-        <w:rPr>
-          <w:rFonts w:ascii="AvenirNext forINTUIT" w:hAnsi="AvenirNext forINTUIT"/>
-        </w:rPr>
-        <w:t>UX</w:t>
-      </w:r>
-      <w:proofErr w:type="spellEnd"/>
-      <w:r>
-        <w:rPr>
-          <w:rFonts w:ascii="AvenirNext forINTUIT" w:hAnsi="AvenirNext forINTUIT"/>
-        </w:rPr>
-        <w:t xml:space="preserve"> designer (user experience) is the only similar alternative, and is ranked in the bottom five job titles. This has made me evaluate what draws me to the job in order to branch out into other titles. One of the key things that attracts me to it is design, and seeing that graphic design and creativity are still highly sought-after skills, I think I would there would be opportunities in other fields that combine design and code skills.</w:t>
+        <w:t xml:space="preserve"> the data, it’s clear to me that the job of a UI Game Programmer is quite a niche title in the IT world. UX designer (user experience) is the only similar alternative, and is ranked in the bottom five job titles. This has made me evaluate what draws me to the job in order to branch out into other titles. One of the key things that attracts me to it is design, and seeing that graphic design and creativity are still highly sought-after skills, I think I would there would be opportunities in other fields that combine design and code skills.</w:t>
       </w:r>
     </w:p>
     <w:p>
@@ -6186,7 +6021,7 @@
           <w:rFonts w:ascii="AvenirNext forINTUIT" w:hAnsi="AvenirNext forINTUIT"/>
           <w:lang w:val="en-AU"/>
         </w:rPr>
-        <w:t xml:space="preserve">One feature I developed recently really highlighted the ways that working in the IT industry have changed so much in just the past 10 years. I created an export functionality. Ten years ago this would have involved me working primarily by myself – I would have made code changes to a monolithic code structure and they would have gone into the next release cycle, </w:t>
+        <w:t xml:space="preserve">One feature I developed recently really highlighted the ways that working in the IT industry have changed so much in just the past 10 years. I created an export functionality. Ten years ago this would have involved me working primarily by myself – I would have made code changes to a monolithic code structure and they would have gone into the next release cycle, which may have been once every 3-12 months. Today, a large web product is usually written in a containerised fashion, so I had to find an existing plugin where I could have my code hosted. Once I discovered a suitable plugin, I had to pitch my </w:t>
       </w:r>
       <w:r>
         <w:rPr>
@@ -6194,7 +6029,7 @@
           <w:lang w:val="en-AU"/>
         </w:rPr>
         <w:lastRenderedPageBreak/>
-        <w:t xml:space="preserve">which may have been once every 3-12 months. Today, a large web product is usually written in a containerised fashion, so I had to find an existing plugin where I could have my code hosted. Once I discovered a suitable plugin, I had to pitch my work to the team that owned it to make sure they were happy for me to extend their work to include my new functionality. </w:t>
+        <w:t xml:space="preserve">work to the team that owned it to make sure they were happy for me to extend their work to include my new functionality. </w:t>
       </w:r>
     </w:p>
     <w:p>
@@ -6633,25 +6468,23 @@
           <w:color w:val="000000"/>
           <w:bdr w:val="none" w:sz="0" w:space="0" w:color="auto" w:frame="1"/>
         </w:rPr>
-        <w:t xml:space="preserve"> a surprise or a simple reminder… for example; the investment an individual needs to make in order to keep up to date with the latest trends in technologies. There are many career choices that require Continuing Professional Development (</w:t>
-      </w:r>
-      <w:proofErr w:type="spellStart"/>
+        <w:t xml:space="preserve"> a surprise or a simple reminder… for example; the investment an individual needs to make in order to keep up to date with the latest trends in technologies. There are many career choices that require Continuing Professional Development (CPD) </w:t>
+      </w:r>
       <w:r>
         <w:rPr>
           <w:rFonts w:ascii="AvenirNext forINTUIT" w:hAnsi="AvenirNext forINTUIT" w:cs="Calibri"/>
           <w:color w:val="000000"/>
           <w:bdr w:val="none" w:sz="0" w:space="0" w:color="auto" w:frame="1"/>
         </w:rPr>
-        <w:t>CPD</w:t>
-      </w:r>
-      <w:proofErr w:type="spellEnd"/>
+        <w:t xml:space="preserve">hours </w:t>
+      </w:r>
       <w:r>
         <w:rPr>
           <w:rFonts w:ascii="AvenirNext forINTUIT" w:hAnsi="AvenirNext forINTUIT" w:cs="Calibri"/>
           <w:color w:val="000000"/>
           <w:bdr w:val="none" w:sz="0" w:space="0" w:color="auto" w:frame="1"/>
         </w:rPr>
-        <w:t xml:space="preserve">) </w:t>
+        <w:t xml:space="preserve">and whilst it may not be a requirement for the IT sector, we essentially need to take this upon ourselves to ensure we </w:t>
       </w:r>
       <w:r>
         <w:rPr>
@@ -6659,7 +6492,7 @@
           <w:color w:val="000000"/>
           <w:bdr w:val="none" w:sz="0" w:space="0" w:color="auto" w:frame="1"/>
         </w:rPr>
-        <w:t xml:space="preserve">hours </w:t>
+        <w:t xml:space="preserve">continue to grow in our roles, otherwise we </w:t>
       </w:r>
       <w:r>
         <w:rPr>
@@ -6667,7 +6500,7 @@
           <w:color w:val="000000"/>
           <w:bdr w:val="none" w:sz="0" w:space="0" w:color="auto" w:frame="1"/>
         </w:rPr>
-        <w:t xml:space="preserve">and whilst it may not be a requirement for the IT sector, we essentially need to take this upon ourselves to ensure we </w:t>
+        <w:t>may</w:t>
       </w:r>
       <w:r>
         <w:rPr>
@@ -6675,7 +6508,7 @@
           <w:color w:val="000000"/>
           <w:bdr w:val="none" w:sz="0" w:space="0" w:color="auto" w:frame="1"/>
         </w:rPr>
-        <w:t xml:space="preserve">continue to grow in our roles, otherwise we </w:t>
+        <w:t xml:space="preserve"> fall behind and </w:t>
       </w:r>
       <w:r>
         <w:rPr>
@@ -6683,7 +6516,7 @@
           <w:color w:val="000000"/>
           <w:bdr w:val="none" w:sz="0" w:space="0" w:color="auto" w:frame="1"/>
         </w:rPr>
-        <w:t>may</w:t>
+        <w:t>eventually</w:t>
       </w:r>
       <w:r>
         <w:rPr>
@@ -6691,7 +6524,7 @@
           <w:color w:val="000000"/>
           <w:bdr w:val="none" w:sz="0" w:space="0" w:color="auto" w:frame="1"/>
         </w:rPr>
-        <w:t xml:space="preserve"> fall behind and </w:t>
+        <w:t xml:space="preserve"> </w:t>
       </w:r>
       <w:r>
         <w:rPr>
@@ -6699,7 +6532,7 @@
           <w:color w:val="000000"/>
           <w:bdr w:val="none" w:sz="0" w:space="0" w:color="auto" w:frame="1"/>
         </w:rPr>
-        <w:t>eventually</w:t>
+        <w:t>lose</w:t>
       </w:r>
       <w:r>
         <w:rPr>
@@ -6707,41 +6540,24 @@
           <w:color w:val="000000"/>
           <w:bdr w:val="none" w:sz="0" w:space="0" w:color="auto" w:frame="1"/>
         </w:rPr>
-        <w:t xml:space="preserve"> </w:t>
-      </w:r>
-      <w:r>
+        <w:t xml:space="preserve"> track.</w:t>
+      </w:r>
+    </w:p>
+    <w:p>
+      <w:pPr>
+        <w:pStyle w:val="NoSpacing"/>
         <w:rPr>
           <w:rFonts w:ascii="AvenirNext forINTUIT" w:hAnsi="AvenirNext forINTUIT" w:cs="Calibri"/>
           <w:color w:val="000000"/>
           <w:bdr w:val="none" w:sz="0" w:space="0" w:color="auto" w:frame="1"/>
         </w:rPr>
-        <w:t>lose</w:t>
-      </w:r>
+      </w:pPr>
       <w:r>
         <w:rPr>
           <w:rFonts w:ascii="AvenirNext forINTUIT" w:hAnsi="AvenirNext forINTUIT" w:cs="Calibri"/>
           <w:color w:val="000000"/>
           <w:bdr w:val="none" w:sz="0" w:space="0" w:color="auto" w:frame="1"/>
         </w:rPr>
-        <w:t xml:space="preserve"> track.</w:t>
-      </w:r>
-    </w:p>
-    <w:p>
-      <w:pPr>
-        <w:pStyle w:val="NoSpacing"/>
-        <w:rPr>
-          <w:rFonts w:ascii="AvenirNext forINTUIT" w:hAnsi="AvenirNext forINTUIT" w:cs="Calibri"/>
-          <w:color w:val="000000"/>
-          <w:bdr w:val="none" w:sz="0" w:space="0" w:color="auto" w:frame="1"/>
-        </w:rPr>
-      </w:pPr>
-      <w:r>
-        <w:rPr>
-          <w:rFonts w:ascii="AvenirNext forINTUIT" w:hAnsi="AvenirNext forINTUIT" w:cs="Calibri"/>
-          <w:color w:val="000000"/>
-          <w:bdr w:val="none" w:sz="0" w:space="0" w:color="auto" w:frame="1"/>
-        </w:rPr>
-        <w:lastRenderedPageBreak/>
         <w:t>Another point that stood out to me was</w:t>
       </w:r>
       <w:r>
@@ -6919,7 +6735,7 @@
           <w:noProof/>
         </w:rPr>
         <w:drawing>
-          <wp:anchor distT="0" distB="0" distL="114300" distR="114300" simplePos="0" relativeHeight="251679744" behindDoc="0" locked="0" layoutInCell="1" allowOverlap="1">
+          <wp:anchor distT="0" distB="0" distL="114300" distR="114300" simplePos="0" relativeHeight="251679744" behindDoc="0" locked="0" layoutInCell="1" allowOverlap="1" wp14:anchorId="25D3ABCE" wp14:editId="4472B3DC">
             <wp:simplePos x="0" y="0"/>
             <wp:positionH relativeFrom="column">
               <wp:posOffset>-720725</wp:posOffset>
@@ -7221,35 +7037,7 @@
         <w:rPr>
           <w:rFonts w:ascii="AvenirNext forINTUIT" w:hAnsi="AvenirNext forINTUIT"/>
         </w:rPr>
-        <w:t xml:space="preserve">The Raspberry Pi 4, released in 2019 features an upgraded processor, USB C, dual </w:t>
-      </w:r>
-      <w:proofErr w:type="spellStart"/>
-      <w:r>
-        <w:rPr>
-          <w:rFonts w:ascii="AvenirNext forINTUIT" w:hAnsi="AvenirNext forINTUIT"/>
-        </w:rPr>
-        <w:t>4K</w:t>
-      </w:r>
-      <w:proofErr w:type="spellEnd"/>
-      <w:r>
-        <w:rPr>
-          <w:rFonts w:ascii="AvenirNext forINTUIT" w:hAnsi="AvenirNext forINTUIT"/>
-        </w:rPr>
-        <w:t xml:space="preserve"> monitor support and up to </w:t>
-      </w:r>
-      <w:proofErr w:type="spellStart"/>
-      <w:r>
-        <w:rPr>
-          <w:rFonts w:ascii="AvenirNext forINTUIT" w:hAnsi="AvenirNext forINTUIT"/>
-        </w:rPr>
-        <w:t>8GB</w:t>
-      </w:r>
-      <w:proofErr w:type="spellEnd"/>
-      <w:r>
-        <w:rPr>
-          <w:rFonts w:ascii="AvenirNext forINTUIT" w:hAnsi="AvenirNext forINTUIT"/>
-        </w:rPr>
-        <w:t xml:space="preserve"> of ram. </w:t>
+        <w:t>The Raspberry Pi 4, released in 2019 features an upgraded processor, USB C, dual 4K monitor support and up to 8GB of ram. </w:t>
       </w:r>
     </w:p>
     <w:p>
@@ -7265,7 +7053,7 @@
           <w:noProof/>
         </w:rPr>
         <w:drawing>
-          <wp:anchor distT="0" distB="0" distL="114300" distR="114300" simplePos="0" relativeHeight="251665408" behindDoc="1" locked="0" layoutInCell="1" allowOverlap="1">
+          <wp:anchor distT="0" distB="0" distL="114300" distR="114300" simplePos="0" relativeHeight="251665408" behindDoc="1" locked="0" layoutInCell="1" allowOverlap="1" wp14:anchorId="7F6AD755" wp14:editId="40D3E4F8">
             <wp:simplePos x="0" y="0"/>
             <wp:positionH relativeFrom="column">
               <wp:posOffset>0</wp:posOffset>
@@ -7339,21 +7127,7 @@
         <w:rPr>
           <w:rFonts w:ascii="AvenirNext forINTUIT" w:hAnsi="AvenirNext forINTUIT"/>
         </w:rPr>
-        <w:t xml:space="preserve">Something that makes the Raspberry Pi so desirable, other than its price and size, is the ease of access to the computer’s input/output ports (I/O). The board has two lines of header pins, called </w:t>
-      </w:r>
-      <w:proofErr w:type="spellStart"/>
-      <w:r>
-        <w:rPr>
-          <w:rFonts w:ascii="AvenirNext forINTUIT" w:hAnsi="AvenirNext forINTUIT"/>
-        </w:rPr>
-        <w:t>GPIO</w:t>
-      </w:r>
-      <w:proofErr w:type="spellEnd"/>
-      <w:r>
-        <w:rPr>
-          <w:rFonts w:ascii="AvenirNext forINTUIT" w:hAnsi="AvenirNext forINTUIT"/>
-        </w:rPr>
-        <w:t xml:space="preserve"> pins (general purpose input/output ports). These pins allow for development and experimentation through coding and programming.</w:t>
+        <w:t>Something that makes the Raspberry Pi so desirable, other than its price and size, is the ease of access to the computer’s input/output ports (I/O). The board has two lines of header pins, called GPIO pins (general purpose input/output ports). These pins allow for development and experimentation through coding and programming.</w:t>
       </w:r>
       <w:r>
         <w:rPr>
@@ -7380,71 +7154,29 @@
           <w:rFonts w:ascii="AvenirNext forINTUIT" w:hAnsi="AvenirNext forINTUIT"/>
         </w:rPr>
         <w:br/>
-        <w:t>With a selection of inputs and outputs, an Arduino board allows the user to write code via the Arduino software to complete a range of tasks. The board has become an invaluable part of the expanding Internet of Things (</w:t>
-      </w:r>
-      <w:proofErr w:type="spellStart"/>
-      <w:r>
-        <w:rPr>
-          <w:rFonts w:ascii="AvenirNext forINTUIT" w:hAnsi="AvenirNext forINTUIT"/>
-        </w:rPr>
-        <w:t>IoT</w:t>
-      </w:r>
-      <w:proofErr w:type="spellEnd"/>
-      <w:r>
-        <w:rPr>
-          <w:rFonts w:ascii="AvenirNext forINTUIT" w:hAnsi="AvenirNext forINTUIT"/>
-        </w:rPr>
-        <w:t>), letting users connect and automate a wide range of monotonous tasks for convenience and accessibility.  </w:t>
-      </w:r>
-    </w:p>
-    <w:p>
-      <w:pPr>
-        <w:pStyle w:val="NoSpacing"/>
-        <w:rPr>
-          <w:rFonts w:ascii="AvenirNext forINTUIT" w:hAnsi="AvenirNext forINTUIT"/>
-        </w:rPr>
-      </w:pPr>
-    </w:p>
-    <w:p>
-      <w:pPr>
-        <w:pStyle w:val="NoSpacing"/>
-        <w:rPr>
-          <w:rFonts w:ascii="AvenirNext forINTUIT" w:hAnsi="AvenirNext forINTUIT"/>
-        </w:rPr>
-      </w:pPr>
-      <w:r>
-        <w:rPr>
-          <w:rFonts w:ascii="AvenirNext forINTUIT" w:hAnsi="AvenirNext forINTUIT"/>
-        </w:rPr>
-        <w:t xml:space="preserve">The future progression of wireless technology such as </w:t>
-      </w:r>
-      <w:proofErr w:type="spellStart"/>
-      <w:r>
-        <w:rPr>
-          <w:rFonts w:ascii="AvenirNext forINTUIT" w:hAnsi="AvenirNext forINTUIT"/>
-        </w:rPr>
-        <w:t>5G</w:t>
-      </w:r>
-      <w:proofErr w:type="spellEnd"/>
-      <w:r>
-        <w:rPr>
-          <w:rFonts w:ascii="AvenirNext forINTUIT" w:hAnsi="AvenirNext forINTUIT"/>
-        </w:rPr>
-        <w:t xml:space="preserve">, alongside developing countries such as India, becoming more online will allow for even more devices connected to the </w:t>
-      </w:r>
-      <w:proofErr w:type="spellStart"/>
-      <w:r>
-        <w:rPr>
-          <w:rFonts w:ascii="AvenirNext forINTUIT" w:hAnsi="AvenirNext forINTUIT"/>
-        </w:rPr>
-        <w:t>IoT</w:t>
-      </w:r>
-      <w:proofErr w:type="spellEnd"/>
-      <w:r>
-        <w:rPr>
-          <w:rFonts w:ascii="AvenirNext forINTUIT" w:hAnsi="AvenirNext forINTUIT"/>
-        </w:rPr>
-        <w:t>. This will push the rapid adoption of the Raspberry Pi and Arduino, expanding the use case beyond what we can currently imagine. </w:t>
+        <w:t>With a selection of inputs and outputs, an Arduino board allows the user to write code via the Arduino software to complete a range of tasks. The board has become an invaluable part of the expanding Internet of Things (IoT), letting users connect and automate a wide range of monotonous tasks for convenience and accessibility.  </w:t>
+      </w:r>
+    </w:p>
+    <w:p>
+      <w:pPr>
+        <w:pStyle w:val="NoSpacing"/>
+        <w:rPr>
+          <w:rFonts w:ascii="AvenirNext forINTUIT" w:hAnsi="AvenirNext forINTUIT"/>
+        </w:rPr>
+      </w:pPr>
+    </w:p>
+    <w:p>
+      <w:pPr>
+        <w:pStyle w:val="NoSpacing"/>
+        <w:rPr>
+          <w:rFonts w:ascii="AvenirNext forINTUIT" w:hAnsi="AvenirNext forINTUIT"/>
+        </w:rPr>
+      </w:pPr>
+      <w:r>
+        <w:rPr>
+          <w:rFonts w:ascii="AvenirNext forINTUIT" w:hAnsi="AvenirNext forINTUIT"/>
+        </w:rPr>
+        <w:t>The future progression of wireless technology such as 5G, alongside developing countries such as India, becoming more online will allow for even more devices connected to the IoT. This will push the rapid adoption of the Raspberry Pi and Arduino, expanding the use case beyond what we can currently imagine. </w:t>
       </w:r>
     </w:p>
     <w:p>
@@ -7490,14 +7222,14 @@
         <w:rPr>
           <w:rFonts w:ascii="AvenirNext forINTUIT" w:hAnsi="AvenirNext forINTUIT"/>
         </w:rPr>
-        <w:t xml:space="preserve"> This means that these devices, as well as all devices, will only get more </w:t>
+        <w:t xml:space="preserve"> This means that these devices, as well as all devices, will only get more efficient as time progresses. However, experts predict that this Law will no longer be applicable in 2025. That allows for five more years of rapid </w:t>
       </w:r>
       <w:r>
         <w:rPr>
           <w:rFonts w:ascii="AvenirNext forINTUIT" w:hAnsi="AvenirNext forINTUIT"/>
         </w:rPr>
         <w:lastRenderedPageBreak/>
-        <w:t>efficient as time progresses. However, experts predict that this Law will no longer be applicable in 2025. That allows for five more years of rapid development in the specifications and applications of single-board devices like Raspberry Pi and Arduino.</w:t>
+        <w:t>development in the specifications and applications of single-board devices like Raspberry Pi and Arduino.</w:t>
       </w:r>
       <w:r>
         <w:rPr>
@@ -7537,35 +7269,7 @@
         <w:rPr>
           <w:rFonts w:ascii="AvenirNext forINTUIT" w:hAnsi="AvenirNext forINTUIT"/>
         </w:rPr>
-        <w:t xml:space="preserve">As the Raspberry Pi is inexpensive in comparison to competitors of similar specifications, it serves as an entry point for people who couldn’t afford a computer. A recent example of this: the device saw an uptake in demand as a cheap, computer alternative to work and study at home due to </w:t>
-      </w:r>
-      <w:proofErr w:type="spellStart"/>
-      <w:r>
-        <w:rPr>
-          <w:rFonts w:ascii="AvenirNext forINTUIT" w:hAnsi="AvenirNext forINTUIT"/>
-        </w:rPr>
-        <w:t>COVID</w:t>
-      </w:r>
-      <w:proofErr w:type="spellEnd"/>
-      <w:r>
-        <w:rPr>
-          <w:rFonts w:ascii="AvenirNext forINTUIT" w:hAnsi="AvenirNext forINTUIT"/>
-        </w:rPr>
-        <w:t xml:space="preserve">-19. “The number of unique IP addresses accessing the </w:t>
-      </w:r>
-      <w:proofErr w:type="spellStart"/>
-      <w:r>
-        <w:rPr>
-          <w:rFonts w:ascii="AvenirNext forINTUIT" w:hAnsi="AvenirNext forINTUIT"/>
-        </w:rPr>
-        <w:t>Raspbian</w:t>
-      </w:r>
-      <w:proofErr w:type="spellEnd"/>
-      <w:r>
-        <w:rPr>
-          <w:rFonts w:ascii="AvenirNext forINTUIT" w:hAnsi="AvenirNext forINTUIT"/>
-        </w:rPr>
-        <w:t xml:space="preserve"> Raspberry Pi OS's mirror system passed 90,000 on several days in March, up from a peak of around 58,000 in March 2019” (Tung, 2020).  </w:t>
+        <w:t xml:space="preserve">As the Raspberry Pi is inexpensive in comparison to competitors of similar specifications, it serves as an entry point for people who couldn’t afford a computer. A recent example of this: the device saw an uptake in demand as a cheap, computer alternative to work and study at home due to COVID-19. “The number of unique IP addresses accessing the Raspbian Raspberry Pi OS's mirror system passed 90,000 on several days in March, up from a peak of around 58,000 in March 2019” (Tung, 2020).  </w:t>
       </w:r>
     </w:p>
     <w:p>
@@ -7582,20 +7286,7 @@
           <w:rFonts w:ascii="AvenirNext forINTUIT" w:hAnsi="AvenirNext forINTUIT"/>
         </w:rPr>
         <w:br/>
-      </w:r>
-      <w:proofErr w:type="spellStart"/>
-      <w:r>
-        <w:rPr>
-          <w:rFonts w:ascii="AvenirNext forINTUIT" w:hAnsi="AvenirNext forINTUIT"/>
-        </w:rPr>
-        <w:t>COVID</w:t>
-      </w:r>
-      <w:proofErr w:type="spellEnd"/>
-      <w:r>
-        <w:rPr>
-          <w:rFonts w:ascii="AvenirNext forINTUIT" w:hAnsi="AvenirNext forINTUIT"/>
-        </w:rPr>
-        <w:t xml:space="preserve">-19 also created a lot of obstacles in the modern healthcare system following the limited supply of devices like ventilators. In Colombia, medical technicians have started testing an open-source design from robotics engineer Marco </w:t>
+        <w:t xml:space="preserve">COVID-19 also created a lot of obstacles in the modern healthcare system following the limited supply of devices like ventilators. In Colombia, medical technicians have started testing an open-source design from robotics engineer Marco </w:t>
       </w:r>
       <w:proofErr w:type="spellStart"/>
       <w:r>
@@ -7705,7 +7396,7 @@
           <w:noProof/>
         </w:rPr>
         <w:drawing>
-          <wp:anchor distT="0" distB="0" distL="114300" distR="114300" simplePos="0" relativeHeight="251678720" behindDoc="0" locked="0" layoutInCell="1" allowOverlap="1">
+          <wp:anchor distT="0" distB="0" distL="114300" distR="114300" simplePos="0" relativeHeight="251678720" behindDoc="0" locked="0" layoutInCell="1" allowOverlap="1" wp14:anchorId="1C03D922" wp14:editId="5AADBB6D">
             <wp:simplePos x="0" y="0"/>
             <wp:positionH relativeFrom="column">
               <wp:posOffset>0</wp:posOffset>
@@ -7856,7 +7547,6 @@
           <w:szCs w:val="32"/>
           <w:u w:val="single"/>
         </w:rPr>
-        <w:lastRenderedPageBreak/>
         <w:t>7.2 Cloud Services and Servers</w:t>
       </w:r>
     </w:p>
@@ -8122,15 +7812,7 @@
           <w:rFonts w:ascii="AvenirNext forINTUIT" w:hAnsi="AvenirNext forINTUIT"/>
           <w:szCs w:val="32"/>
         </w:rPr>
-        <w:t xml:space="preserve">ngineering, which is a </w:t>
-      </w:r>
-      <w:r>
-        <w:rPr>
-          <w:rFonts w:ascii="AvenirNext forINTUIT" w:hAnsi="AvenirNext forINTUIT"/>
-          <w:szCs w:val="32"/>
-        </w:rPr>
-        <w:lastRenderedPageBreak/>
-        <w:t>tactic that cyberattacks use to trick victims into revealing sensitive information, usually resulting in either blackmail or them stealing confidential data.</w:t>
+        <w:t>ngineering, which is a tactic that cyberattacks use to trick victims into revealing sensitive information, usually resulting in either blackmail or them stealing confidential data.</w:t>
       </w:r>
     </w:p>
     <w:p>
@@ -8362,8 +8044,15 @@
           <w:rFonts w:ascii="AvenirNext forINTUIT" w:hAnsi="AvenirNext forINTUIT"/>
           <w:szCs w:val="32"/>
         </w:rPr>
+        <w:t xml:space="preserve">Cybersecurity and privacy affect my daily life immensely, I am constantly checking databases to see if any personal information of mine has been breached. I visit both Privacy Tools and Prism Break regularly to find new ways to protect myself from digital threats and to inform friends and family of better ways that they can protect themselves. Even going as far as looking into hosting my own cloud service on my home network through Nextcloud to prevent the possibility of any sensitive information being in an unsecured cloud service such as OneDrive or Dropbox. I used to run a multitude of antivirus, malware and spyware software on any computer I would touch but have since come to realise the best </w:t>
+      </w:r>
+      <w:r>
+        <w:rPr>
+          <w:rFonts w:ascii="AvenirNext forINTUIT" w:hAnsi="AvenirNext forINTUIT"/>
+          <w:szCs w:val="32"/>
+        </w:rPr>
         <w:lastRenderedPageBreak/>
-        <w:t xml:space="preserve">Cybersecurity and privacy affect my daily life immensely, I am constantly checking databases to see if any personal information of mine has been breached. I visit both Privacy Tools and Prism Break regularly to find new ways to protect myself from digital threats and to inform friends and family of better ways that they can protect themselves. Even going as far as looking into hosting my own cloud service on my home network through Nextcloud to prevent the possibility of any sensitive information being in an unsecured cloud service such as OneDrive or Dropbox. I used to run a multitude of antivirus, malware and spyware software on any computer I would touch but have since come to realise the best combination of security software, at least for my needs and usage, is simply a few browser extensions: uBlock Origin, HTTPS Everywhere, Decentraleyes, ClearURLs, and Firefox’s built-in containers; Windows’ built-in antivirus software Windows Defender, a bi-weekly scan of Malwarebytes and most importantly common sense, which is the hardest thing to try and teach friends and family members about when it comes to online safety. </w:t>
+        <w:t xml:space="preserve">combination of security software, at least for my needs and usage, is simply a few browser extensions: uBlock Origin, HTTPS Everywhere, Decentraleyes, ClearURLs, and Firefox’s built-in containers; Windows’ built-in antivirus software Windows Defender, a bi-weekly scan of Malwarebytes and most importantly common sense, which is the hardest thing to try and teach friends and family members about when it comes to online safety. </w:t>
       </w:r>
     </w:p>
     <w:p>
@@ -8375,8 +8064,6 @@
           <w:lang w:val="en-AU"/>
         </w:rPr>
       </w:pPr>
-      <w:bookmarkStart w:id="0" w:name="_GoBack"/>
-      <w:bookmarkEnd w:id="0"/>
     </w:p>
     <w:p>
       <w:pPr>
@@ -8437,7 +8124,7 @@
           <w:szCs w:val="32"/>
         </w:rPr>
         <w:drawing>
-          <wp:inline distT="0" distB="0" distL="0" distR="0">
+          <wp:inline distT="0" distB="0" distL="0" distR="0" wp14:anchorId="55FC28C7" wp14:editId="45B52E83">
             <wp:extent cx="5229531" cy="2939143"/>
             <wp:effectExtent l="0" t="0" r="0" b="0"/>
             <wp:docPr id="17" name="Picture 17" descr="C:\Users\vcotterell\Box\Vanessa\Vanessa Personal\Uni - RMIT\Intro to IT\Assignment 2\cyber sec.jpeg2.jpg"/>
@@ -8705,39 +8392,32 @@
           <w:rFonts w:ascii="AvenirNext forINTUIT" w:hAnsi="AvenirNext forINTUIT"/>
           <w:lang w:val="en-AU"/>
         </w:rPr>
-        <w:t xml:space="preserve">Often, handwritten characters are processed as an image in machine learning. The program can use the values of the pixels to identify patterns in the image. In the case of the letter ‘A’ the program might recognise a small horizontal line in the centre and two, sloping, vertical lines on either side that meet at a tip. It could then compare those shapes to known shapes of corrects answers and find similarities between them. But the letter ‘E’ also has a small </w:t>
-      </w:r>
+        <w:t xml:space="preserve">Often, handwritten characters are processed as an image in machine learning. The program can use the values of the pixels to identify patterns in the image. In the case of the letter ‘A’ the program might recognise a small horizontal line in the centre and two, sloping, vertical lines on either side that meet at a tip. It could then compare those shapes to known shapes of corrects answers and find similarities between them. But the letter ‘E’ also has a small horizontal line, so the program needs a way to differentiate between characters that share qualities. </w:t>
+      </w:r>
+    </w:p>
+    <w:p>
+      <w:pPr>
+        <w:pStyle w:val="NoSpacing"/>
+        <w:rPr>
+          <w:rFonts w:ascii="AvenirNext forINTUIT" w:hAnsi="AvenirNext forINTUIT"/>
+          <w:lang w:val="en-AU"/>
+        </w:rPr>
+      </w:pPr>
+    </w:p>
+    <w:p>
+      <w:pPr>
+        <w:pStyle w:val="NoSpacing"/>
+        <w:rPr>
+          <w:rFonts w:ascii="AvenirNext forINTUIT" w:hAnsi="AvenirNext forINTUIT"/>
+          <w:lang w:val="en-AU"/>
+        </w:rPr>
+      </w:pPr>
       <w:r>
         <w:rPr>
           <w:rFonts w:ascii="AvenirNext forINTUIT" w:hAnsi="AvenirNext forINTUIT"/>
           <w:lang w:val="en-AU"/>
         </w:rPr>
         <w:lastRenderedPageBreak/>
-        <w:t xml:space="preserve">horizontal line, so the program needs a way to differentiate between characters that share qualities. </w:t>
-      </w:r>
-    </w:p>
-    <w:p>
-      <w:pPr>
-        <w:pStyle w:val="NoSpacing"/>
-        <w:rPr>
-          <w:rFonts w:ascii="AvenirNext forINTUIT" w:hAnsi="AvenirNext forINTUIT"/>
-          <w:lang w:val="en-AU"/>
-        </w:rPr>
-      </w:pPr>
-    </w:p>
-    <w:p>
-      <w:pPr>
-        <w:pStyle w:val="NoSpacing"/>
-        <w:rPr>
-          <w:rFonts w:ascii="AvenirNext forINTUIT" w:hAnsi="AvenirNext forINTUIT"/>
-          <w:lang w:val="en-AU"/>
-        </w:rPr>
-      </w:pPr>
-      <w:r>
-        <w:rPr>
-          <w:rFonts w:ascii="AvenirNext forINTUIT" w:hAnsi="AvenirNext forINTUIT"/>
-          <w:lang w:val="en-AU"/>
-        </w:rPr>
         <w:t>To do this, in the first layer the program might look for horizontal lines and pass the input to neurons attributed to a small horizontal line in the centre. Then in the second layer, it might look for vertical lines. When it notices that the input image doesn’t have a single, straight, vertical line on the left side but the diagonal lines of the letter ‘A’ it may then stop looking for the letter ‘E’, confirm more information about the symbols that compare to the letter ‘A’ in subsequent layers and make a guess that the answer is ‘A’. The program is then given feedback, records the results and runs the program again with the new information until it is eventually able to guess the correct answer nearly every time.</w:t>
       </w:r>
     </w:p>
@@ -9008,7 +8688,15 @@
           <w:rFonts w:ascii="AvenirNext forINTUIT" w:hAnsi="AvenirNext forINTUIT"/>
           <w:lang w:val="en-AU"/>
         </w:rPr>
-        <w:t xml:space="preserve"> 2018) for years already and have formulated an enormous pool of Apple user data. Machine learning has even been used to combat COVID-</w:t>
+        <w:t xml:space="preserve"> 2018) for years </w:t>
+      </w:r>
+      <w:r>
+        <w:rPr>
+          <w:rFonts w:ascii="AvenirNext forINTUIT" w:hAnsi="AvenirNext forINTUIT"/>
+          <w:lang w:val="en-AU"/>
+        </w:rPr>
+        <w:lastRenderedPageBreak/>
+        <w:t>already and have formulated an enormous pool of Apple user data. Machine learning has even been used to combat COVID-</w:t>
       </w:r>
       <w:r>
         <w:rPr>
@@ -9115,7 +8803,7 @@
           <w:noProof/>
         </w:rPr>
         <w:drawing>
-          <wp:inline distT="0" distB="0" distL="0" distR="0" wp14:anchorId="25C5352E" wp14:editId="1995E8D9">
+          <wp:inline distT="0" distB="0" distL="0" distR="0" wp14:anchorId="52C637B9" wp14:editId="19548FC6">
             <wp:extent cx="5225145" cy="2939143"/>
             <wp:effectExtent l="0" t="0" r="0" b="0"/>
             <wp:docPr id="24" name="Picture 24" descr="C:\Users\vcotterell\Box\Vanessa\Vanessa Personal\Uni - RMIT\Intro to IT\Assignment 2\ML2.jpg"/>
@@ -9422,7 +9110,15 @@
           <w:rFonts w:ascii="AvenirNext forINTUIT" w:hAnsi="AvenirNext forINTUIT"/>
           <w:lang w:val="en-AU"/>
         </w:rPr>
-        <w:t xml:space="preserve">This is when AI surpasses humankind in intelligence. When this happens, artificial intelligence will begin to evolve at a rate that humankind will struggle to comprehend. This is often called the “singularity” and specifically refers to the point when the exponential growth of intelligence drawn against time as a line on a graph becomes vertical. Meaning a programs intelligence increases infinitely, irrelative of </w:t>
+        <w:t xml:space="preserve">This is when AI surpasses humankind in intelligence. When this happens, artificial intelligence will begin to evolve at a rate that humankind will struggle to </w:t>
+      </w:r>
+      <w:r>
+        <w:rPr>
+          <w:rFonts w:ascii="AvenirNext forINTUIT" w:hAnsi="AvenirNext forINTUIT"/>
+          <w:lang w:val="en-AU"/>
+        </w:rPr>
+        <w:lastRenderedPageBreak/>
+        <w:t xml:space="preserve">comprehend. This is often called the “singularity” and specifically refers to the point when the exponential growth of intelligence drawn against time as a line on a graph becomes vertical. Meaning a programs intelligence increases infinitely, irrelative of </w:t>
       </w:r>
       <w:r>
         <w:rPr>
@@ -9624,7 +9320,6 @@
           <w:rFonts w:ascii="AvenirNext forINTUIT" w:hAnsi="AvenirNext forINTUIT"/>
           <w:lang w:val="en-AU"/>
         </w:rPr>
-        <w:lastRenderedPageBreak/>
         <w:t>Before long, machine learning will affect every faucet of life. The amount of funding and research being thrown at machine learning indicates that there is a large interest from industry and when industry wants to get something done, it doesn’t often fail.</w:t>
       </w:r>
     </w:p>
@@ -9682,6 +9377,7 @@
           <w:rFonts w:ascii="AvenirNext forINTUIT" w:hAnsi="AvenirNext forINTUIT"/>
           <w:lang w:val="en-AU"/>
         </w:rPr>
+        <w:lastRenderedPageBreak/>
         <w:t>Eventually though, if we continue to develop artificial intelligence (which we likely will), computer programs will reach “Artificial Super Intelligence” level of cognition. When that happens, we will no longer be the most intelligent species on planet Earth and will be overtaken by a new type of intelligence – like a parent being overtaken by the next generation of their offspring. Like us and the chimpanzee.</w:t>
       </w:r>
     </w:p>
@@ -9904,15 +9600,7 @@
           <w:rFonts w:ascii="AvenirNext forINTUIT" w:hAnsi="AvenirNext forINTUIT"/>
           <w:lang w:val="en-AU"/>
         </w:rPr>
-        <w:t xml:space="preserve">Eventually, when all of our possessions are connected to the internet and artificial intelligence becomes the dominant form of programming, it is likely our entire experience will be targeted towards us in some way or another. For example, you might walk down the street </w:t>
-      </w:r>
-      <w:r>
-        <w:rPr>
-          <w:rFonts w:ascii="AvenirNext forINTUIT" w:hAnsi="AvenirNext forINTUIT"/>
-          <w:lang w:val="en-AU"/>
-        </w:rPr>
-        <w:lastRenderedPageBreak/>
-        <w:t>and advertisements in the windows of shops you pass may change what product they are advertising, or even the look of the ad itself, thanks to a giant database of information that thousands of artificial intelligence programs have compiled about your character over decades of interacting with technology. It is not unbelievable that the rooms in your house change colour, temperature or music depending on your mood at the time. In fact, that is already possible in a primitive form.</w:t>
+        <w:t>Eventually, when all of our possessions are connected to the internet and artificial intelligence becomes the dominant form of programming, it is likely our entire experience will be targeted towards us in some way or another. For example, you might walk down the street and advertisements in the windows of shops you pass may change what product they are advertising, or even the look of the ad itself, thanks to a giant database of information that thousands of artificial intelligence programs have compiled about your character over decades of interacting with technology. It is not unbelievable that the rooms in your house change colour, temperature or music depending on your mood at the time. In fact, that is already possible in a primitive form.</w:t>
       </w:r>
     </w:p>
     <w:p>
@@ -10052,7 +9740,7 @@
           <w:noProof/>
         </w:rPr>
         <w:drawing>
-          <wp:inline distT="0" distB="0" distL="0" distR="0" wp14:anchorId="3ABF8F17" wp14:editId="61E1494F">
+          <wp:inline distT="0" distB="0" distL="0" distR="0" wp14:anchorId="5C1C510E" wp14:editId="455E73C8">
             <wp:extent cx="5943600" cy="2632075"/>
             <wp:effectExtent l="0" t="0" r="0" b="0"/>
             <wp:docPr id="18" name="Picture 18" descr="C:\Users\vcotterell\Box\Vanessa\Vanessa Personal\Uni - RMIT\Intro to IT\Assignment 2\machine learning.jpg"/>
@@ -11696,7 +11384,7 @@
 </file>
 
 <file path=word/endnotes.xml><?xml version="1.0" encoding="utf-8"?>
-<w:endnotes xmlns:wpc="http://schemas.microsoft.com/office/word/2010/wordprocessingCanvas" xmlns:cx="http://schemas.microsoft.com/office/drawing/2014/chartex" xmlns:cx1="http://schemas.microsoft.com/office/drawing/2015/9/8/chartex" xmlns:mc="http://schemas.openxmlformats.org/markup-compatibility/2006" xmlns:o="urn:schemas-microsoft-com:office:office" xmlns:r="http://schemas.openxmlformats.org/officeDocument/2006/relationships" xmlns:m="http://schemas.openxmlformats.org/officeDocument/2006/math" xmlns:v="urn:schemas-microsoft-com:vml" xmlns:wp14="http://schemas.microsoft.com/office/word/2010/wordprocessingDrawing" xmlns:wp="http://schemas.openxmlformats.org/drawingml/2006/wordprocessingDrawing" xmlns:w10="urn:schemas-microsoft-com:office:word" xmlns:w="http://schemas.openxmlformats.org/wordprocessingml/2006/main" xmlns:w14="http://schemas.microsoft.com/office/word/2010/wordml" xmlns:w15="http://schemas.microsoft.com/office/word/2012/wordml" xmlns:w16se="http://schemas.microsoft.com/office/word/2015/wordml/symex" xmlns:wpg="http://schemas.microsoft.com/office/word/2010/wordprocessingGroup" xmlns:wpi="http://schemas.microsoft.com/office/word/2010/wordprocessingInk" xmlns:wne="http://schemas.microsoft.com/office/word/2006/wordml" xmlns:wps="http://schemas.microsoft.com/office/word/2010/wordprocessingShape" mc:Ignorable="w14 w15 w16se wp14">
+<w:endnotes xmlns:wpc="http://schemas.microsoft.com/office/word/2010/wordprocessingCanvas" xmlns:cx="http://schemas.microsoft.com/office/drawing/2014/chartex" xmlns:cx1="http://schemas.microsoft.com/office/drawing/2015/9/8/chartex" xmlns:cx2="http://schemas.microsoft.com/office/drawing/2015/10/21/chartex" xmlns:cx3="http://schemas.microsoft.com/office/drawing/2016/5/9/chartex" xmlns:cx4="http://schemas.microsoft.com/office/drawing/2016/5/10/chartex" xmlns:cx5="http://schemas.microsoft.com/office/drawing/2016/5/11/chartex" xmlns:cx6="http://schemas.microsoft.com/office/drawing/2016/5/12/chartex" xmlns:cx7="http://schemas.microsoft.com/office/drawing/2016/5/13/chartex" xmlns:cx8="http://schemas.microsoft.com/office/drawing/2016/5/14/chartex" xmlns:mc="http://schemas.openxmlformats.org/markup-compatibility/2006" xmlns:aink="http://schemas.microsoft.com/office/drawing/2016/ink" xmlns:am3d="http://schemas.microsoft.com/office/drawing/2017/model3d" xmlns:o="urn:schemas-microsoft-com:office:office" xmlns:r="http://schemas.openxmlformats.org/officeDocument/2006/relationships" xmlns:m="http://schemas.openxmlformats.org/officeDocument/2006/math" xmlns:v="urn:schemas-microsoft-com:vml" xmlns:wp14="http://schemas.microsoft.com/office/word/2010/wordprocessingDrawing" xmlns:wp="http://schemas.openxmlformats.org/drawingml/2006/wordprocessingDrawing" xmlns:w10="urn:schemas-microsoft-com:office:word" xmlns:w="http://schemas.openxmlformats.org/wordprocessingml/2006/main" xmlns:w14="http://schemas.microsoft.com/office/word/2010/wordml" xmlns:w15="http://schemas.microsoft.com/office/word/2012/wordml" xmlns:w16cid="http://schemas.microsoft.com/office/word/2016/wordml/cid" xmlns:w16se="http://schemas.microsoft.com/office/word/2015/wordml/symex" xmlns:wpg="http://schemas.microsoft.com/office/word/2010/wordprocessingGroup" xmlns:wpi="http://schemas.microsoft.com/office/word/2010/wordprocessingInk" xmlns:wne="http://schemas.microsoft.com/office/word/2006/wordml" xmlns:wps="http://schemas.microsoft.com/office/word/2010/wordprocessingShape" mc:Ignorable="w14 w15 w16se w16cid wp14">
   <w:endnote w:type="separator" w:id="-1">
     <w:p>
       <w:pPr>
@@ -11721,7 +11409,7 @@
 </file>
 
 <file path=word/footer1.xml><?xml version="1.0" encoding="utf-8"?>
-<w:ftr xmlns:wpc="http://schemas.microsoft.com/office/word/2010/wordprocessingCanvas" xmlns:cx="http://schemas.microsoft.com/office/drawing/2014/chartex" xmlns:cx1="http://schemas.microsoft.com/office/drawing/2015/9/8/chartex" xmlns:mc="http://schemas.openxmlformats.org/markup-compatibility/2006" xmlns:o="urn:schemas-microsoft-com:office:office" xmlns:r="http://schemas.openxmlformats.org/officeDocument/2006/relationships" xmlns:m="http://schemas.openxmlformats.org/officeDocument/2006/math" xmlns:v="urn:schemas-microsoft-com:vml" xmlns:wp14="http://schemas.microsoft.com/office/word/2010/wordprocessingDrawing" xmlns:wp="http://schemas.openxmlformats.org/drawingml/2006/wordprocessingDrawing" xmlns:w10="urn:schemas-microsoft-com:office:word" xmlns:w="http://schemas.openxmlformats.org/wordprocessingml/2006/main" xmlns:w14="http://schemas.microsoft.com/office/word/2010/wordml" xmlns:w15="http://schemas.microsoft.com/office/word/2012/wordml" xmlns:w16se="http://schemas.microsoft.com/office/word/2015/wordml/symex" xmlns:wpg="http://schemas.microsoft.com/office/word/2010/wordprocessingGroup" xmlns:wpi="http://schemas.microsoft.com/office/word/2010/wordprocessingInk" xmlns:wne="http://schemas.microsoft.com/office/word/2006/wordml" xmlns:wps="http://schemas.microsoft.com/office/word/2010/wordprocessingShape" mc:Ignorable="w14 w15 w16se wp14">
+<w:ftr xmlns:wpc="http://schemas.microsoft.com/office/word/2010/wordprocessingCanvas" xmlns:cx="http://schemas.microsoft.com/office/drawing/2014/chartex" xmlns:cx1="http://schemas.microsoft.com/office/drawing/2015/9/8/chartex" xmlns:cx2="http://schemas.microsoft.com/office/drawing/2015/10/21/chartex" xmlns:cx3="http://schemas.microsoft.com/office/drawing/2016/5/9/chartex" xmlns:cx4="http://schemas.microsoft.com/office/drawing/2016/5/10/chartex" xmlns:cx5="http://schemas.microsoft.com/office/drawing/2016/5/11/chartex" xmlns:cx6="http://schemas.microsoft.com/office/drawing/2016/5/12/chartex" xmlns:cx7="http://schemas.microsoft.com/office/drawing/2016/5/13/chartex" xmlns:cx8="http://schemas.microsoft.com/office/drawing/2016/5/14/chartex" xmlns:mc="http://schemas.openxmlformats.org/markup-compatibility/2006" xmlns:aink="http://schemas.microsoft.com/office/drawing/2016/ink" xmlns:am3d="http://schemas.microsoft.com/office/drawing/2017/model3d" xmlns:o="urn:schemas-microsoft-com:office:office" xmlns:r="http://schemas.openxmlformats.org/officeDocument/2006/relationships" xmlns:m="http://schemas.openxmlformats.org/officeDocument/2006/math" xmlns:v="urn:schemas-microsoft-com:vml" xmlns:wp14="http://schemas.microsoft.com/office/word/2010/wordprocessingDrawing" xmlns:wp="http://schemas.openxmlformats.org/drawingml/2006/wordprocessingDrawing" xmlns:w10="urn:schemas-microsoft-com:office:word" xmlns:w="http://schemas.openxmlformats.org/wordprocessingml/2006/main" xmlns:w14="http://schemas.microsoft.com/office/word/2010/wordml" xmlns:w15="http://schemas.microsoft.com/office/word/2012/wordml" xmlns:w16cid="http://schemas.microsoft.com/office/word/2016/wordml/cid" xmlns:w16se="http://schemas.microsoft.com/office/word/2015/wordml/symex" xmlns:wpg="http://schemas.microsoft.com/office/word/2010/wordprocessingGroup" xmlns:wpi="http://schemas.microsoft.com/office/word/2010/wordprocessingInk" xmlns:wne="http://schemas.microsoft.com/office/word/2006/wordml" xmlns:wps="http://schemas.microsoft.com/office/word/2010/wordprocessingShape" mc:Ignorable="w14 w15 w16se w16cid wp14">
   <w:p>
     <w:pPr>
       <w:tabs>
@@ -11872,7 +11560,7 @@
 </file>
 
 <file path=word/footnotes.xml><?xml version="1.0" encoding="utf-8"?>
-<w:footnotes xmlns:wpc="http://schemas.microsoft.com/office/word/2010/wordprocessingCanvas" xmlns:cx="http://schemas.microsoft.com/office/drawing/2014/chartex" xmlns:cx1="http://schemas.microsoft.com/office/drawing/2015/9/8/chartex" xmlns:mc="http://schemas.openxmlformats.org/markup-compatibility/2006" xmlns:o="urn:schemas-microsoft-com:office:office" xmlns:r="http://schemas.openxmlformats.org/officeDocument/2006/relationships" xmlns:m="http://schemas.openxmlformats.org/officeDocument/2006/math" xmlns:v="urn:schemas-microsoft-com:vml" xmlns:wp14="http://schemas.microsoft.com/office/word/2010/wordprocessingDrawing" xmlns:wp="http://schemas.openxmlformats.org/drawingml/2006/wordprocessingDrawing" xmlns:w10="urn:schemas-microsoft-com:office:word" xmlns:w="http://schemas.openxmlformats.org/wordprocessingml/2006/main" xmlns:w14="http://schemas.microsoft.com/office/word/2010/wordml" xmlns:w15="http://schemas.microsoft.com/office/word/2012/wordml" xmlns:w16se="http://schemas.microsoft.com/office/word/2015/wordml/symex" xmlns:wpg="http://schemas.microsoft.com/office/word/2010/wordprocessingGroup" xmlns:wpi="http://schemas.microsoft.com/office/word/2010/wordprocessingInk" xmlns:wne="http://schemas.microsoft.com/office/word/2006/wordml" xmlns:wps="http://schemas.microsoft.com/office/word/2010/wordprocessingShape" mc:Ignorable="w14 w15 w16se wp14">
+<w:footnotes xmlns:wpc="http://schemas.microsoft.com/office/word/2010/wordprocessingCanvas" xmlns:cx="http://schemas.microsoft.com/office/drawing/2014/chartex" xmlns:cx1="http://schemas.microsoft.com/office/drawing/2015/9/8/chartex" xmlns:cx2="http://schemas.microsoft.com/office/drawing/2015/10/21/chartex" xmlns:cx3="http://schemas.microsoft.com/office/drawing/2016/5/9/chartex" xmlns:cx4="http://schemas.microsoft.com/office/drawing/2016/5/10/chartex" xmlns:cx5="http://schemas.microsoft.com/office/drawing/2016/5/11/chartex" xmlns:cx6="http://schemas.microsoft.com/office/drawing/2016/5/12/chartex" xmlns:cx7="http://schemas.microsoft.com/office/drawing/2016/5/13/chartex" xmlns:cx8="http://schemas.microsoft.com/office/drawing/2016/5/14/chartex" xmlns:mc="http://schemas.openxmlformats.org/markup-compatibility/2006" xmlns:aink="http://schemas.microsoft.com/office/drawing/2016/ink" xmlns:am3d="http://schemas.microsoft.com/office/drawing/2017/model3d" xmlns:o="urn:schemas-microsoft-com:office:office" xmlns:r="http://schemas.openxmlformats.org/officeDocument/2006/relationships" xmlns:m="http://schemas.openxmlformats.org/officeDocument/2006/math" xmlns:v="urn:schemas-microsoft-com:vml" xmlns:wp14="http://schemas.microsoft.com/office/word/2010/wordprocessingDrawing" xmlns:wp="http://schemas.openxmlformats.org/drawingml/2006/wordprocessingDrawing" xmlns:w10="urn:schemas-microsoft-com:office:word" xmlns:w="http://schemas.openxmlformats.org/wordprocessingml/2006/main" xmlns:w14="http://schemas.microsoft.com/office/word/2010/wordml" xmlns:w15="http://schemas.microsoft.com/office/word/2012/wordml" xmlns:w16cid="http://schemas.microsoft.com/office/word/2016/wordml/cid" xmlns:w16se="http://schemas.microsoft.com/office/word/2015/wordml/symex" xmlns:wpg="http://schemas.microsoft.com/office/word/2010/wordprocessingGroup" xmlns:wpi="http://schemas.microsoft.com/office/word/2010/wordprocessingInk" xmlns:wne="http://schemas.microsoft.com/office/word/2006/wordml" xmlns:wps="http://schemas.microsoft.com/office/word/2010/wordprocessingShape" mc:Ignorable="w14 w15 w16se w16cid wp14">
   <w:footnote w:type="separator" w:id="-1">
     <w:p>
       <w:pPr>
@@ -11897,7 +11585,7 @@
 </file>
 
 <file path=word/numbering.xml><?xml version="1.0" encoding="utf-8"?>
-<w:numbering xmlns:wpc="http://schemas.microsoft.com/office/word/2010/wordprocessingCanvas" xmlns:cx="http://schemas.microsoft.com/office/drawing/2014/chartex" xmlns:cx1="http://schemas.microsoft.com/office/drawing/2015/9/8/chartex" xmlns:mc="http://schemas.openxmlformats.org/markup-compatibility/2006" xmlns:o="urn:schemas-microsoft-com:office:office" xmlns:r="http://schemas.openxmlformats.org/officeDocument/2006/relationships" xmlns:m="http://schemas.openxmlformats.org/officeDocument/2006/math" xmlns:v="urn:schemas-microsoft-com:vml" xmlns:wp14="http://schemas.microsoft.com/office/word/2010/wordprocessingDrawing" xmlns:wp="http://schemas.openxmlformats.org/drawingml/2006/wordprocessingDrawing" xmlns:w10="urn:schemas-microsoft-com:office:word" xmlns:w="http://schemas.openxmlformats.org/wordprocessingml/2006/main" xmlns:w14="http://schemas.microsoft.com/office/word/2010/wordml" xmlns:w15="http://schemas.microsoft.com/office/word/2012/wordml" xmlns:w16se="http://schemas.microsoft.com/office/word/2015/wordml/symex" xmlns:wpg="http://schemas.microsoft.com/office/word/2010/wordprocessingGroup" xmlns:wpi="http://schemas.microsoft.com/office/word/2010/wordprocessingInk" xmlns:wne="http://schemas.microsoft.com/office/word/2006/wordml" xmlns:wps="http://schemas.microsoft.com/office/word/2010/wordprocessingShape" mc:Ignorable="w14 w15 w16se wp14">
+<w:numbering xmlns:wpc="http://schemas.microsoft.com/office/word/2010/wordprocessingCanvas" xmlns:cx="http://schemas.microsoft.com/office/drawing/2014/chartex" xmlns:cx1="http://schemas.microsoft.com/office/drawing/2015/9/8/chartex" xmlns:cx2="http://schemas.microsoft.com/office/drawing/2015/10/21/chartex" xmlns:cx3="http://schemas.microsoft.com/office/drawing/2016/5/9/chartex" xmlns:cx4="http://schemas.microsoft.com/office/drawing/2016/5/10/chartex" xmlns:cx5="http://schemas.microsoft.com/office/drawing/2016/5/11/chartex" xmlns:cx6="http://schemas.microsoft.com/office/drawing/2016/5/12/chartex" xmlns:cx7="http://schemas.microsoft.com/office/drawing/2016/5/13/chartex" xmlns:cx8="http://schemas.microsoft.com/office/drawing/2016/5/14/chartex" xmlns:mc="http://schemas.openxmlformats.org/markup-compatibility/2006" xmlns:aink="http://schemas.microsoft.com/office/drawing/2016/ink" xmlns:am3d="http://schemas.microsoft.com/office/drawing/2017/model3d" xmlns:o="urn:schemas-microsoft-com:office:office" xmlns:r="http://schemas.openxmlformats.org/officeDocument/2006/relationships" xmlns:m="http://schemas.openxmlformats.org/officeDocument/2006/math" xmlns:v="urn:schemas-microsoft-com:vml" xmlns:wp14="http://schemas.microsoft.com/office/word/2010/wordprocessingDrawing" xmlns:wp="http://schemas.openxmlformats.org/drawingml/2006/wordprocessingDrawing" xmlns:w10="urn:schemas-microsoft-com:office:word" xmlns:w="http://schemas.openxmlformats.org/wordprocessingml/2006/main" xmlns:w14="http://schemas.microsoft.com/office/word/2010/wordml" xmlns:w15="http://schemas.microsoft.com/office/word/2012/wordml" xmlns:w16cid="http://schemas.microsoft.com/office/word/2016/wordml/cid" xmlns:w16se="http://schemas.microsoft.com/office/word/2015/wordml/symex" xmlns:wpg="http://schemas.microsoft.com/office/word/2010/wordprocessingGroup" xmlns:wpi="http://schemas.microsoft.com/office/word/2010/wordprocessingInk" xmlns:wne="http://schemas.microsoft.com/office/word/2006/wordml" xmlns:wps="http://schemas.microsoft.com/office/word/2010/wordprocessingShape" mc:Ignorable="w14 w15 w16se w16cid wp14">
   <w:abstractNum w:abstractNumId="0" w15:restartNumberingAfterBreak="0">
     <w:nsid w:val="08C63658"/>
     <w:multiLevelType w:val="hybridMultilevel"/>
@@ -13069,7 +12757,7 @@
 </file>
 
 <file path=word/styles.xml><?xml version="1.0" encoding="utf-8"?>
-<w:styles xmlns:mc="http://schemas.openxmlformats.org/markup-compatibility/2006" xmlns:r="http://schemas.openxmlformats.org/officeDocument/2006/relationships" xmlns:w="http://schemas.openxmlformats.org/wordprocessingml/2006/main" xmlns:w14="http://schemas.microsoft.com/office/word/2010/wordml" xmlns:w15="http://schemas.microsoft.com/office/word/2012/wordml" xmlns:w16se="http://schemas.microsoft.com/office/word/2015/wordml/symex" mc:Ignorable="w14 w15 w16se">
+<w:styles xmlns:mc="http://schemas.openxmlformats.org/markup-compatibility/2006" xmlns:r="http://schemas.openxmlformats.org/officeDocument/2006/relationships" xmlns:w="http://schemas.openxmlformats.org/wordprocessingml/2006/main" xmlns:w14="http://schemas.microsoft.com/office/word/2010/wordml" xmlns:w15="http://schemas.microsoft.com/office/word/2012/wordml" xmlns:w16cid="http://schemas.microsoft.com/office/word/2016/wordml/cid" xmlns:w16se="http://schemas.microsoft.com/office/word/2015/wordml/symex" mc:Ignorable="w14 w15 w16se w16cid">
   <w:docDefaults>
     <w:rPrDefault>
       <w:rPr>
@@ -13085,7 +12773,7 @@
       </w:pPr>
     </w:pPrDefault>
   </w:docDefaults>
-  <w:latentStyles w:defLockedState="0" w:defUIPriority="99" w:defSemiHidden="0" w:defUnhideWhenUsed="0" w:defQFormat="0" w:count="371">
+  <w:latentStyles w:defLockedState="0" w:defUIPriority="99" w:defSemiHidden="0" w:defUnhideWhenUsed="0" w:defQFormat="0" w:count="376">
     <w:lsdException w:name="Normal" w:uiPriority="0" w:qFormat="1"/>
     <w:lsdException w:name="heading 1" w:uiPriority="9" w:qFormat="1"/>
     <w:lsdException w:name="heading 2" w:semiHidden="1" w:uiPriority="9" w:unhideWhenUsed="1" w:qFormat="1"/>
@@ -13191,7 +12879,6 @@
     <w:lsdException w:name="HTML Sample" w:semiHidden="1" w:unhideWhenUsed="1"/>
     <w:lsdException w:name="HTML Typewriter" w:semiHidden="1" w:unhideWhenUsed="1"/>
     <w:lsdException w:name="HTML Variable" w:semiHidden="1" w:unhideWhenUsed="1"/>
-    <w:lsdException w:name="Normal Table" w:semiHidden="1" w:unhideWhenUsed="1"/>
     <w:lsdException w:name="annotation subject" w:semiHidden="1" w:unhideWhenUsed="1"/>
     <w:lsdException w:name="No List" w:semiHidden="1" w:unhideWhenUsed="1"/>
     <w:lsdException w:name="Outline List 1" w:semiHidden="1" w:unhideWhenUsed="1"/>
@@ -13234,11 +12921,8 @@
     <w:lsdException w:name="Table Contemporary" w:semiHidden="1" w:unhideWhenUsed="1"/>
     <w:lsdException w:name="Table Elegant" w:semiHidden="1" w:unhideWhenUsed="1"/>
     <w:lsdException w:name="Table Professional" w:semiHidden="1" w:unhideWhenUsed="1"/>
-    <w:lsdException w:name="Table Subtle 1" w:semiHidden="1" w:unhideWhenUsed="1"/>
     <w:lsdException w:name="Table Subtle 2" w:semiHidden="1" w:unhideWhenUsed="1"/>
     <w:lsdException w:name="Table Web 1" w:semiHidden="1" w:unhideWhenUsed="1"/>
-    <w:lsdException w:name="Table Web 2" w:semiHidden="1" w:unhideWhenUsed="1"/>
-    <w:lsdException w:name="Table Web 3" w:semiHidden="1" w:unhideWhenUsed="1"/>
     <w:lsdException w:name="Balloon Text" w:semiHidden="1" w:unhideWhenUsed="1"/>
     <w:lsdException w:name="Table Grid" w:uiPriority="39"/>
     <w:lsdException w:name="Table Theme" w:semiHidden="1" w:unhideWhenUsed="1"/>
@@ -13457,6 +13141,11 @@
     <w:lsdException w:name="List Table 5 Dark Accent 6" w:uiPriority="50"/>
     <w:lsdException w:name="List Table 6 Colorful Accent 6" w:uiPriority="51"/>
     <w:lsdException w:name="List Table 7 Colorful Accent 6" w:uiPriority="52"/>
+    <w:lsdException w:name="Mention" w:semiHidden="1" w:unhideWhenUsed="1"/>
+    <w:lsdException w:name="Smart Hyperlink" w:semiHidden="1" w:unhideWhenUsed="1"/>
+    <w:lsdException w:name="Hashtag" w:semiHidden="1" w:unhideWhenUsed="1"/>
+    <w:lsdException w:name="Unresolved Mention" w:semiHidden="1" w:unhideWhenUsed="1"/>
+    <w:lsdException w:name="Smart Link" w:semiHidden="1" w:unhideWhenUsed="1"/>
   </w:latentStyles>
   <w:style w:type="paragraph" w:default="1" w:styleId="Normal">
     <w:name w:val="Normal"/>

</xml_diff>